<commit_message>
TMA03 - database literature
Writing up work so far on databases, issues with OpenStack, switch to AWS and subsequent skills development.
</commit_message>
<xml_diff>
--- a/TM470_TMA03_Lucy_Morris_zx181423.docx
+++ b/TM470_TMA03_Lucy_Morris_zx181423.docx
@@ -15,17 +15,8 @@
           <w:sz w:val="52"/>
           <w:szCs w:val="52"/>
         </w:rPr>
-        <w:t xml:space="preserve">The design of a web application to act as a hub of services for the transgender community in </w:t>
-      </w:r>
-      <w:proofErr w:type="gramStart"/>
-      <w:r>
-        <w:rPr>
-          <w:sz w:val="52"/>
-          <w:szCs w:val="52"/>
-        </w:rPr>
-        <w:t>Liverpool</w:t>
-      </w:r>
-      <w:proofErr w:type="gramEnd"/>
+        <w:t>The design of a web application to act as a hub of services for the transgender community in Liverpool</w:t>
+      </w:r>
     </w:p>
     <w:p/>
     <w:p>
@@ -1396,13 +1387,8 @@
     </w:p>
     <w:p>
       <w:r>
-        <w:t xml:space="preserve">The design of a web application to act as a hub of services for the transgender community in </w:t>
-      </w:r>
-      <w:proofErr w:type="gramStart"/>
-      <w:r>
-        <w:t>Liverpool</w:t>
-      </w:r>
-      <w:proofErr w:type="gramEnd"/>
+        <w:t>The design of a web application to act as a hub of services for the transgender community in Liverpool</w:t>
+      </w:r>
     </w:p>
     <w:p>
       <w:pPr>
@@ -1427,26 +1413,10 @@
     </w:p>
     <w:p>
       <w:r>
-        <w:t>The trans community attempts to solve these issues in numerous ways, mostly informal (</w:t>
-      </w:r>
-      <w:proofErr w:type="gramStart"/>
-      <w:r>
-        <w:t>e.g.</w:t>
-      </w:r>
-      <w:proofErr w:type="gramEnd"/>
-      <w:r>
-        <w:t xml:space="preserve"> by word of mouth in group chats), but two more formal ways are the Liverpool Trans Wiki </w:t>
-      </w:r>
-      <w:r>
-        <w:t>(</w:t>
-      </w:r>
-      <w:proofErr w:type="spellStart"/>
-      <w:r>
-        <w:t>TransLiverpool</w:t>
-      </w:r>
-      <w:proofErr w:type="spellEnd"/>
-      <w:r>
-        <w:t xml:space="preserve"> Wiki, 2023) </w:t>
+        <w:t xml:space="preserve">The trans community attempts to solve these issues in numerous ways, mostly informal (e.g. by word of mouth in group chats), but two more formal ways are the Liverpool Trans Wiki </w:t>
+      </w:r>
+      <w:r>
+        <w:t xml:space="preserve">(TransLiverpool Wiki, 2023) </w:t>
       </w:r>
       <w:r>
         <w:t>which catalogues and comments on many services that are available; and the Spirit Level peer support group which invites in guests from services to explain what they offer to the community. The proposed web app will seek to build on these solutions and incorporate this specialist knowledge into it.</w:t>
@@ -1481,15 +1451,7 @@
         <w:t>, which</w:t>
       </w:r>
       <w:r>
-        <w:t xml:space="preserve"> will be filterable by type (</w:t>
-      </w:r>
-      <w:proofErr w:type="gramStart"/>
-      <w:r>
-        <w:t>e.g.</w:t>
-      </w:r>
-      <w:proofErr w:type="gramEnd"/>
-      <w:r>
-        <w:t xml:space="preserve"> mental health</w:t>
+        <w:t xml:space="preserve"> will be filterable by type (e.g. mental health</w:t>
       </w:r>
       <w:r>
         <w:t xml:space="preserve"> or peer support) and when a service is selected</w:t>
@@ -1550,27 +1512,14 @@
       <w:r>
         <w:t xml:space="preserve"> </w:t>
       </w:r>
-      <w:proofErr w:type="gramStart"/>
-      <w:r>
-        <w:t>Also</w:t>
-      </w:r>
-      <w:proofErr w:type="gramEnd"/>
-      <w:r>
-        <w:t xml:space="preserve"> out of scope would be online only services</w:t>
+      <w:r>
+        <w:t>Also out of scope would be online only services</w:t>
       </w:r>
       <w:r>
         <w:t xml:space="preserve"> that have no physical footprint in Liverpool &amp; Merseyside, some of these may be included in an ‘important links’ page but not as part of the core services covered by the app.</w:t>
       </w:r>
       <w:r>
-        <w:t xml:space="preserve"> The scope of the services included is that they must offer something specific to the trans community, rather than broader services (</w:t>
-      </w:r>
-      <w:proofErr w:type="gramStart"/>
-      <w:r>
-        <w:t>e.g.</w:t>
-      </w:r>
-      <w:proofErr w:type="gramEnd"/>
-      <w:r>
-        <w:t xml:space="preserve"> the CMAGIC &amp; TSS counselling services would be included, but not the general NHS counselling service offered by Talk Liverpool.)</w:t>
+        <w:t xml:space="preserve"> The scope of the services included is that they must offer something specific to the trans community, rather than broader services (e.g. the CMAGIC &amp; TSS counselling services would be included, but not the general NHS counselling service offered by Talk Liverpool.)</w:t>
       </w:r>
     </w:p>
     <w:p>
@@ -1583,21 +1532,7 @@
         <w:rPr>
           <w:color w:val="FF0000"/>
         </w:rPr>
-        <w:t xml:space="preserve">See if this </w:t>
-      </w:r>
-      <w:proofErr w:type="gramStart"/>
-      <w:r>
-        <w:rPr>
-          <w:color w:val="FF0000"/>
-        </w:rPr>
-        <w:t>need</w:t>
-      </w:r>
-      <w:proofErr w:type="gramEnd"/>
-      <w:r>
-        <w:rPr>
-          <w:color w:val="FF0000"/>
-        </w:rPr>
-        <w:t xml:space="preserve"> any additions in light of work done</w:t>
+        <w:t>See if this need any additions in light of work done</w:t>
       </w:r>
     </w:p>
     <w:p>
@@ -1624,16 +1559,8 @@
         <w:rPr>
           <w:color w:val="FF0000"/>
         </w:rPr>
-        <w:t xml:space="preserve">Review questions asked in TMA </w:t>
-      </w:r>
-      <w:proofErr w:type="gramStart"/>
-      <w:r>
-        <w:rPr>
-          <w:color w:val="FF0000"/>
-        </w:rPr>
-        <w:t>question</w:t>
-      </w:r>
-      <w:proofErr w:type="gramEnd"/>
+        <w:t>Review questions asked in TMA question</w:t>
+      </w:r>
     </w:p>
     <w:p/>
     <w:p>
@@ -1673,15 +1600,7 @@
         <w:spacing w:line="256" w:lineRule="auto"/>
       </w:pPr>
       <w:r>
-        <w:t xml:space="preserve">Representatives of services </w:t>
-      </w:r>
-      <w:proofErr w:type="gramStart"/>
-      <w:r>
-        <w:t>e.g.</w:t>
-      </w:r>
-      <w:proofErr w:type="gramEnd"/>
-      <w:r>
-        <w:t xml:space="preserve"> manager of a laser hair removal clinic</w:t>
+        <w:t>Representatives of services e.g. manager of a laser hair removal clinic</w:t>
       </w:r>
     </w:p>
     <w:p>
@@ -1707,13 +1626,8 @@
         <w:spacing w:line="256" w:lineRule="auto"/>
       </w:pPr>
       <w:r>
-        <w:t xml:space="preserve">May offer vital perspectives of how the app effects the </w:t>
-      </w:r>
-      <w:proofErr w:type="gramStart"/>
-      <w:r>
-        <w:t>community</w:t>
-      </w:r>
-      <w:proofErr w:type="gramEnd"/>
+        <w:t>May offer vital perspectives of how the app effects the community</w:t>
+      </w:r>
     </w:p>
     <w:p>
       <w:pPr>
@@ -2080,13 +1994,8 @@
         <w:spacing w:line="256" w:lineRule="auto"/>
       </w:pPr>
       <w:r>
-        <w:t xml:space="preserve">A database solution, which is free and open source and will be used to store all the data for the </w:t>
-      </w:r>
-      <w:proofErr w:type="gramStart"/>
-      <w:r>
-        <w:t>services</w:t>
-      </w:r>
-      <w:proofErr w:type="gramEnd"/>
+        <w:t>A database solution, which is free and open source and will be used to store all the data for the services</w:t>
+      </w:r>
     </w:p>
     <w:p>
       <w:pPr>
@@ -2145,16 +2054,8 @@
         <w:rPr>
           <w:color w:val="FF0000"/>
         </w:rPr>
-        <w:t xml:space="preserve">Add hardware to resources </w:t>
-      </w:r>
-      <w:proofErr w:type="gramStart"/>
-      <w:r>
-        <w:rPr>
-          <w:color w:val="FF0000"/>
-        </w:rPr>
-        <w:t>list</w:t>
-      </w:r>
-      <w:proofErr w:type="gramEnd"/>
+        <w:t>Add hardware to resources list</w:t>
+      </w:r>
     </w:p>
     <w:p>
       <w:pPr>
@@ -2228,16 +2129,8 @@
         <w:rPr>
           <w:color w:val="FF0000"/>
         </w:rPr>
-        <w:t xml:space="preserve">, changes to </w:t>
-      </w:r>
-      <w:proofErr w:type="gramStart"/>
-      <w:r>
-        <w:rPr>
-          <w:color w:val="FF0000"/>
-        </w:rPr>
-        <w:t>feedback</w:t>
-      </w:r>
-      <w:proofErr w:type="gramEnd"/>
+        <w:t>, changes to feedback</w:t>
+      </w:r>
     </w:p>
     <w:p>
       <w:pPr>
@@ -2313,11 +2206,302 @@
     </w:p>
     <w:p>
       <w:r>
+        <w:t xml:space="preserve">A previous literature review </w:t>
+      </w:r>
+      <w:r>
+        <w:t>concluded that a NoSQL database</w:t>
+      </w:r>
+      <w:r>
+        <w:t xml:space="preserve"> would be a suitable for the project, and that OpenStack Trove would be a good choice due to previous familiarity gained from TM352, as well as it being a free open-source option.</w:t>
+      </w:r>
+      <w:r>
+        <w:t xml:space="preserve"> Another possible choice considered was AWS (Amazon Web Services) which has a NoSQL database</w:t>
+      </w:r>
+      <w:r>
+        <w:t xml:space="preserve"> DynamoDB, but concerns were around cost</w:t>
+      </w:r>
+      <w:r>
+        <w:t xml:space="preserve"> as AWS charges for some of its services and there is no budget for this project.</w:t>
+      </w:r>
+      <w:r>
+        <w:t xml:space="preserve"> </w:t>
+      </w:r>
+      <w:r>
+        <w:t>The f</w:t>
+      </w:r>
+      <w:r>
+        <w:t>amiliarity</w:t>
+      </w:r>
+      <w:r>
+        <w:t xml:space="preserve"> with OpenStack Trove</w:t>
+      </w:r>
+      <w:r>
+        <w:t xml:space="preserve"> was with the use of the database, not its installation and setup</w:t>
+      </w:r>
+      <w:r>
+        <w:t>, so</w:t>
+      </w:r>
+      <w:r>
+        <w:t xml:space="preserve"> some skills development was required </w:t>
+      </w:r>
+      <w:r>
+        <w:t>first, and the literature review will cover sources used for this purpose.</w:t>
+      </w:r>
+    </w:p>
+    <w:p>
+      <w:r>
+        <w:t>Skills development began with research into how to install and setup OpenStack Trove and in addition to official documentation for Openstack (2019)</w:t>
+      </w:r>
+      <w:r>
+        <w:t xml:space="preserve">, </w:t>
+      </w:r>
+      <w:r>
+        <w:t xml:space="preserve">as well as a video guide from Tesora (2015) a DBaaS provider. </w:t>
+      </w:r>
+    </w:p>
+    <w:p>
+      <w:r>
+        <w:lastRenderedPageBreak/>
+        <w:t>OpenInfra + freeCodeCamp</w:t>
+      </w:r>
+    </w:p>
+    <w:p>
+      <w:r>
+        <w:t xml:space="preserve">One thing that became immediately apparent is that OpenStack is not available for Windows and must be installed on Linux, so would require either an installation of a dual boot or </w:t>
+      </w:r>
+      <w:r>
+        <w:t xml:space="preserve">virtual machine for Ubuntu 16.04. </w:t>
+      </w:r>
+      <w:r>
+        <w:t>The installation would therefore require the following steps:</w:t>
+      </w:r>
+    </w:p>
+    <w:p>
+      <w:pPr>
+        <w:pStyle w:val="ListParagraph"/>
+        <w:numPr>
+          <w:ilvl w:val="0"/>
+          <w:numId w:val="21"/>
+        </w:numPr>
+      </w:pPr>
+      <w:r>
+        <w:t>Create a VM (or duel boot install) for Ubuntu 16.04</w:t>
+      </w:r>
+    </w:p>
+    <w:p>
+      <w:pPr>
+        <w:pStyle w:val="ListParagraph"/>
+        <w:numPr>
+          <w:ilvl w:val="0"/>
+          <w:numId w:val="21"/>
+        </w:numPr>
+      </w:pPr>
+      <w:r>
+        <w:t>Install OpenStack using the Linux CLI (command line interface)</w:t>
+      </w:r>
+    </w:p>
+    <w:p>
+      <w:pPr>
+        <w:pStyle w:val="ListParagraph"/>
+        <w:numPr>
+          <w:ilvl w:val="0"/>
+          <w:numId w:val="21"/>
+        </w:numPr>
+      </w:pPr>
+      <w:r>
+        <w:t>Install relevant packages including Horizon, the OpenStack GUI</w:t>
+      </w:r>
+    </w:p>
+    <w:p>
+      <w:pPr>
+        <w:pStyle w:val="ListParagraph"/>
+        <w:numPr>
+          <w:ilvl w:val="0"/>
+          <w:numId w:val="21"/>
+        </w:numPr>
+      </w:pPr>
+      <w:r>
+        <w:t>Install Trove</w:t>
+      </w:r>
+    </w:p>
+    <w:p>
+      <w:r>
+        <w:t xml:space="preserve">Each of these steps requires different guides </w:t>
+      </w:r>
+      <w:r>
+        <w:t xml:space="preserve">to follow and while certainly achievable, may require further skills development. While I have installed an Ubuntu VM previously, I am aware that many other students quickly ran into issues during installation and struggled for a long time to get it to work. Further to this, while I have </w:t>
+      </w:r>
+      <w:r>
+        <w:t>a little</w:t>
+      </w:r>
+      <w:r>
+        <w:t xml:space="preserve"> experience using the Linux CLI </w:t>
+      </w:r>
+      <w:r>
+        <w:t>I may require some refreshing on this as I usually work with Windows. Therefore, given the time frame of this project alternatives were considered that may have a more speedy set up time.</w:t>
+      </w:r>
+    </w:p>
+    <w:p>
+      <w:r>
+        <w:t>The other option considered previously was AWS DynamoDB, which in comparison to OpenStack is very straightforward to begin using, being a matter of creating an account and going through some confirmation of credentials.</w:t>
+      </w:r>
+      <w:r>
+        <w:t xml:space="preserve"> DynamoDB can then be interacted with through the AWS GUI on a browser.</w:t>
+      </w:r>
+      <w:r>
+        <w:t xml:space="preserve"> The first challenge of using DynamoDB is to ensure that the ‘free tier’ is stuck to, so that inadvertent charges are not incurred. The AWS free tier provides 25GB of storage as well as 25 Write Capacity Units and Read Capacity Units</w:t>
+      </w:r>
+      <w:r>
+        <w:t xml:space="preserve"> (</w:t>
+      </w:r>
+      <w:hyperlink r:id="rId8" w:history="1">
+        <w:r>
+          <w:rPr>
+            <w:rStyle w:val="Hyperlink"/>
+          </w:rPr>
+          <w:t>https://aws.amazon.com/dynamodb/pricing/</w:t>
+        </w:r>
+      </w:hyperlink>
+      <w:r>
+        <w:t xml:space="preserve"> )</w:t>
+      </w:r>
+      <w:r>
+        <w:t>. Given the relatively small amount of data that will be required for this project, this will be sufficient. However</w:t>
+      </w:r>
+      <w:r>
+        <w:t>,</w:t>
+      </w:r>
+      <w:r>
+        <w:t xml:space="preserve"> a full release must </w:t>
+      </w:r>
+      <w:r>
+        <w:t>keep this limit in mind, and either consider monetisation to recoup the costs, or switch to a free alternative.</w:t>
+      </w:r>
+    </w:p>
+    <w:p>
+      <w:r>
+        <w:t>Learning how to use DynamoDB:</w:t>
+      </w:r>
+    </w:p>
+    <w:p>
+      <w:r>
+        <w:t>freeCodeCamp – DynamoD Tutorial: Basic Operatios</w:t>
+      </w:r>
+    </w:p>
+    <w:p>
+      <w:r>
+        <w:t xml:space="preserve">Be A Better Dev – AWS DynamoDB Tutorial For Beginners </w:t>
+      </w:r>
+    </w:p>
+    <w:p>
+      <w:r>
+        <w:t>Tables, partition key, sort key</w:t>
+      </w:r>
+    </w:p>
+    <w:p/>
+    <w:p>
+      <w:r>
+        <w:t>Whilst using AWS does not require a lengthy and complicated setup process, it does present other challenges. The first of which, is setting up</w:t>
+      </w:r>
+      <w:r>
+        <w:t xml:space="preserve"> the APIs, as although AWS provides low level APIs these can be cumbersome to use and it is recommended that using the AWS SDK (Software Development Kit) is a better approach (</w:t>
+      </w:r>
+      <w:r>
+        <w:rPr>
+          <w:color w:val="FF0000"/>
+        </w:rPr>
+        <w:t>AWS reference</w:t>
+      </w:r>
+      <w:r>
+        <w:t>). The involves:</w:t>
+      </w:r>
+    </w:p>
+    <w:p>
+      <w:pPr>
+        <w:pStyle w:val="ListParagraph"/>
+        <w:numPr>
+          <w:ilvl w:val="0"/>
+          <w:numId w:val="23"/>
+        </w:numPr>
+      </w:pPr>
+      <w:r>
+        <w:t>Create a table in DynamoDB (the database)</w:t>
+      </w:r>
+    </w:p>
+    <w:p>
+      <w:pPr>
+        <w:pStyle w:val="ListParagraph"/>
+        <w:numPr>
+          <w:ilvl w:val="0"/>
+          <w:numId w:val="23"/>
+        </w:numPr>
+      </w:pPr>
+      <w:r>
+        <w:t>Create</w:t>
+      </w:r>
+      <w:r>
+        <w:t xml:space="preserve"> </w:t>
+      </w:r>
+      <w:r>
+        <w:t>functions</w:t>
+      </w:r>
+      <w:r>
+        <w:t xml:space="preserve"> for CRUD operations</w:t>
+      </w:r>
+      <w:r>
+        <w:t xml:space="preserve"> in AWS Lambda (another AWS service – explain?)</w:t>
+      </w:r>
+    </w:p>
+    <w:p>
+      <w:pPr>
+        <w:pStyle w:val="ListParagraph"/>
+        <w:numPr>
+          <w:ilvl w:val="0"/>
+          <w:numId w:val="23"/>
+        </w:numPr>
+      </w:pPr>
+      <w:r>
+        <w:t>Create the APIs using the AWS API Gateway service (explain?)</w:t>
+      </w:r>
+    </w:p>
+    <w:p>
+      <w:r>
+        <w:t>Amazon</w:t>
+      </w:r>
+      <w:r>
+        <w:t xml:space="preserve"> (</w:t>
+      </w:r>
+      <w:r>
+        <w:rPr>
+          <w:color w:val="FF0000"/>
+        </w:rPr>
+        <w:t>reference</w:t>
+      </w:r>
+      <w:r>
+        <w:t>)</w:t>
+      </w:r>
+      <w:r>
+        <w:t xml:space="preserve"> provides a </w:t>
+      </w:r>
+      <w:r>
+        <w:t>step-by-step</w:t>
+      </w:r>
+      <w:r>
+        <w:t xml:space="preserve"> tutorial for this process</w:t>
+      </w:r>
+      <w:r>
+        <w:t>, which was followed as part of skills development and provided a basis on how to set up the APIs for the project.</w:t>
+      </w:r>
+    </w:p>
+    <w:p/>
+    <w:p>
+      <w:r>
         <w:t>Check what is needed in this section – is it a new lit review or collecting previous lit?</w:t>
       </w:r>
     </w:p>
     <w:p>
       <w:r>
+        <w:lastRenderedPageBreak/>
         <w:t xml:space="preserve">1 </w:t>
       </w:r>
       <w:r>
@@ -2333,36 +2517,13 @@
     <w:p>
       <w:r>
         <w:tab/>
-        <w:t xml:space="preserve">Literature for </w:t>
-      </w:r>
-      <w:proofErr w:type="spellStart"/>
-      <w:r>
-        <w:t>openstack</w:t>
-      </w:r>
-      <w:proofErr w:type="spellEnd"/>
-      <w:r>
-        <w:t xml:space="preserve"> and subsequent decision to change to </w:t>
-      </w:r>
-      <w:proofErr w:type="spellStart"/>
-      <w:proofErr w:type="gramStart"/>
-      <w:r>
-        <w:t>aws</w:t>
-      </w:r>
-      <w:proofErr w:type="spellEnd"/>
-      <w:proofErr w:type="gramEnd"/>
+        <w:t>Literature for openstack and subsequent decision to change to aws</w:t>
+      </w:r>
     </w:p>
     <w:p>
       <w:r>
         <w:tab/>
-        <w:t xml:space="preserve">Literature for </w:t>
-      </w:r>
-      <w:proofErr w:type="spellStart"/>
-      <w:r>
-        <w:t>aws</w:t>
-      </w:r>
-      <w:proofErr w:type="spellEnd"/>
-      <w:r>
-        <w:t xml:space="preserve"> and skills development</w:t>
+        <w:t>Literature for aws and skills development</w:t>
       </w:r>
     </w:p>
     <w:p/>
@@ -2392,7 +2553,6 @@
     </w:p>
     <w:p>
       <w:r>
-        <w:lastRenderedPageBreak/>
         <w:t>Setting up map</w:t>
       </w:r>
     </w:p>
@@ -2433,13 +2593,8 @@
     </w:p>
     <w:p>
       <w:r>
-        <w:t xml:space="preserve">Reflection on process and what has been </w:t>
-      </w:r>
-      <w:proofErr w:type="gramStart"/>
-      <w:r>
-        <w:t>achieved</w:t>
-      </w:r>
-      <w:proofErr w:type="gramEnd"/>
+        <w:t>Reflection on process and what has been achieved</w:t>
+      </w:r>
     </w:p>
     <w:p>
       <w:r>
@@ -2451,26 +2606,13 @@
     <w:p/>
     <w:p>
       <w:r>
-        <w:t xml:space="preserve">Discuss strengths </w:t>
-      </w:r>
-      <w:proofErr w:type="gramStart"/>
-      <w:r>
-        <w:t>e.g.</w:t>
-      </w:r>
-      <w:proofErr w:type="gramEnd"/>
-      <w:r>
-        <w:t xml:space="preserve"> lit review</w:t>
-      </w:r>
-    </w:p>
-    <w:p>
-      <w:r>
-        <w:t xml:space="preserve">Weaknesses so far include planning / skills dev </w:t>
-      </w:r>
-      <w:proofErr w:type="gramStart"/>
-      <w:r>
-        <w:t>plan</w:t>
-      </w:r>
-      <w:proofErr w:type="gramEnd"/>
+        <w:t>Discuss strengths e.g. lit review</w:t>
+      </w:r>
+    </w:p>
+    <w:p>
+      <w:r>
+        <w:t>Weaknesses so far include planning / skills dev plan</w:t>
+      </w:r>
     </w:p>
     <w:p>
       <w:pPr>
@@ -2493,23 +2635,13 @@
     </w:p>
     <w:p>
       <w:r>
-        <w:t xml:space="preserve">Short account of project lifecycle being used – perhaps cover changes to it </w:t>
-      </w:r>
-      <w:proofErr w:type="gramStart"/>
-      <w:r>
-        <w:t>here</w:t>
-      </w:r>
-      <w:proofErr w:type="gramEnd"/>
-    </w:p>
-    <w:p>
-      <w:r>
-        <w:t xml:space="preserve">Not a general discussion of </w:t>
-      </w:r>
-      <w:proofErr w:type="spellStart"/>
-      <w:r>
-        <w:t>lifecyles</w:t>
-      </w:r>
-      <w:proofErr w:type="spellEnd"/>
+        <w:t>Short account of project lifecycle being used – perhaps cover changes to it here</w:t>
+      </w:r>
+    </w:p>
+    <w:p>
+      <w:r>
+        <w:t>Not a general discussion of lifecyles</w:t>
+      </w:r>
     </w:p>
     <w:p/>
     <w:p>
@@ -2524,23 +2656,13 @@
     </w:p>
     <w:p>
       <w:r>
-        <w:t xml:space="preserve">Risks initially identified, strategies to mitigate them and how effective they </w:t>
-      </w:r>
-      <w:proofErr w:type="gramStart"/>
-      <w:r>
-        <w:t>were</w:t>
-      </w:r>
-      <w:proofErr w:type="gramEnd"/>
-    </w:p>
-    <w:p>
-      <w:r>
-        <w:t xml:space="preserve">Any risks that may still occur and how they may be </w:t>
-      </w:r>
-      <w:proofErr w:type="gramStart"/>
-      <w:r>
-        <w:t>mitigated</w:t>
-      </w:r>
-      <w:proofErr w:type="gramEnd"/>
+        <w:t>Risks initially identified, strategies to mitigate them and how effective they were</w:t>
+      </w:r>
+    </w:p>
+    <w:p>
+      <w:r>
+        <w:t>Any risks that may still occur and how they may be mitigated</w:t>
+      </w:r>
     </w:p>
     <w:p>
       <w:pPr>
@@ -2564,28 +2686,13 @@
     </w:p>
     <w:p>
       <w:r>
-        <w:t xml:space="preserve">Reflect on skills acquired or improved – project management and </w:t>
-      </w:r>
-      <w:proofErr w:type="spellStart"/>
-      <w:r>
-        <w:t xml:space="preserve">self </w:t>
-      </w:r>
-      <w:proofErr w:type="gramStart"/>
-      <w:r>
-        <w:t>management</w:t>
-      </w:r>
-      <w:proofErr w:type="spellEnd"/>
-      <w:proofErr w:type="gramEnd"/>
-    </w:p>
-    <w:p>
-      <w:r>
-        <w:t xml:space="preserve">Look back at TMA01/02 </w:t>
-      </w:r>
-      <w:proofErr w:type="gramStart"/>
-      <w:r>
-        <w:t>here</w:t>
-      </w:r>
-      <w:proofErr w:type="gramEnd"/>
+        <w:t>Reflect on skills acquired or improved – project management and self management</w:t>
+      </w:r>
+    </w:p>
+    <w:p>
+      <w:r>
+        <w:t>Look back at TMA01/02 here</w:t>
+      </w:r>
     </w:p>
     <w:p>
       <w:pPr>
@@ -2607,6 +2714,7 @@
       </w:pPr>
       <w:bookmarkStart w:id="14" w:name="_Toc135142383"/>
       <w:r>
+        <w:lastRenderedPageBreak/>
         <w:t>4</w:t>
       </w:r>
       <w:r>
@@ -2620,10 +2728,10 @@
       </w:r>
     </w:p>
     <w:sectPr>
-      <w:headerReference w:type="default" r:id="rId8"/>
-      <w:footerReference w:type="default" r:id="rId9"/>
-      <w:headerReference w:type="first" r:id="rId10"/>
-      <w:footerReference w:type="first" r:id="rId11"/>
+      <w:headerReference w:type="default" r:id="rId9"/>
+      <w:footerReference w:type="default" r:id="rId10"/>
+      <w:headerReference w:type="first" r:id="rId11"/>
+      <w:footerReference w:type="first" r:id="rId12"/>
       <w:pgSz w:w="11906" w:h="16838"/>
       <w:pgMar w:top="1440" w:right="1440" w:bottom="1440" w:left="1440" w:header="708" w:footer="708" w:gutter="0"/>
       <w:cols w:space="708"/>
@@ -3582,6 +3690,95 @@
     </w:lvl>
   </w:abstractNum>
   <w:abstractNum w:abstractNumId="4" w15:restartNumberingAfterBreak="0">
+    <w:nsid w:val="1BAD785C"/>
+    <w:multiLevelType w:val="hybridMultilevel"/>
+    <w:tmpl w:val="6F9632BE"/>
+    <w:lvl w:ilvl="0" w:tplc="08090011">
+      <w:start w:val="1"/>
+      <w:numFmt w:val="decimal"/>
+      <w:lvlText w:val="%1)"/>
+      <w:lvlJc w:val="left"/>
+      <w:pPr>
+        <w:ind w:left="720" w:hanging="360"/>
+      </w:pPr>
+      <w:rPr>
+        <w:rFonts w:hint="default"/>
+      </w:rPr>
+    </w:lvl>
+    <w:lvl w:ilvl="1" w:tplc="08090019" w:tentative="1">
+      <w:start w:val="1"/>
+      <w:numFmt w:val="lowerLetter"/>
+      <w:lvlText w:val="%2."/>
+      <w:lvlJc w:val="left"/>
+      <w:pPr>
+        <w:ind w:left="1440" w:hanging="360"/>
+      </w:pPr>
+    </w:lvl>
+    <w:lvl w:ilvl="2" w:tplc="0809001B" w:tentative="1">
+      <w:start w:val="1"/>
+      <w:numFmt w:val="lowerRoman"/>
+      <w:lvlText w:val="%3."/>
+      <w:lvlJc w:val="right"/>
+      <w:pPr>
+        <w:ind w:left="2160" w:hanging="180"/>
+      </w:pPr>
+    </w:lvl>
+    <w:lvl w:ilvl="3" w:tplc="0809000F" w:tentative="1">
+      <w:start w:val="1"/>
+      <w:numFmt w:val="decimal"/>
+      <w:lvlText w:val="%4."/>
+      <w:lvlJc w:val="left"/>
+      <w:pPr>
+        <w:ind w:left="2880" w:hanging="360"/>
+      </w:pPr>
+    </w:lvl>
+    <w:lvl w:ilvl="4" w:tplc="08090019" w:tentative="1">
+      <w:start w:val="1"/>
+      <w:numFmt w:val="lowerLetter"/>
+      <w:lvlText w:val="%5."/>
+      <w:lvlJc w:val="left"/>
+      <w:pPr>
+        <w:ind w:left="3600" w:hanging="360"/>
+      </w:pPr>
+    </w:lvl>
+    <w:lvl w:ilvl="5" w:tplc="0809001B" w:tentative="1">
+      <w:start w:val="1"/>
+      <w:numFmt w:val="lowerRoman"/>
+      <w:lvlText w:val="%6."/>
+      <w:lvlJc w:val="right"/>
+      <w:pPr>
+        <w:ind w:left="4320" w:hanging="180"/>
+      </w:pPr>
+    </w:lvl>
+    <w:lvl w:ilvl="6" w:tplc="0809000F" w:tentative="1">
+      <w:start w:val="1"/>
+      <w:numFmt w:val="decimal"/>
+      <w:lvlText w:val="%7."/>
+      <w:lvlJc w:val="left"/>
+      <w:pPr>
+        <w:ind w:left="5040" w:hanging="360"/>
+      </w:pPr>
+    </w:lvl>
+    <w:lvl w:ilvl="7" w:tplc="08090019" w:tentative="1">
+      <w:start w:val="1"/>
+      <w:numFmt w:val="lowerLetter"/>
+      <w:lvlText w:val="%8."/>
+      <w:lvlJc w:val="left"/>
+      <w:pPr>
+        <w:ind w:left="5760" w:hanging="360"/>
+      </w:pPr>
+    </w:lvl>
+    <w:lvl w:ilvl="8" w:tplc="0809001B" w:tentative="1">
+      <w:start w:val="1"/>
+      <w:numFmt w:val="lowerRoman"/>
+      <w:lvlText w:val="%9."/>
+      <w:lvlJc w:val="right"/>
+      <w:pPr>
+        <w:ind w:left="6480" w:hanging="180"/>
+      </w:pPr>
+    </w:lvl>
+  </w:abstractNum>
+  <w:abstractNum w:abstractNumId="5" w15:restartNumberingAfterBreak="0">
     <w:nsid w:val="1DE10004"/>
     <w:multiLevelType w:val="hybridMultilevel"/>
     <w:tmpl w:val="623E4712"/>
@@ -3670,7 +3867,96 @@
       </w:pPr>
     </w:lvl>
   </w:abstractNum>
-  <w:abstractNum w:abstractNumId="5" w15:restartNumberingAfterBreak="0">
+  <w:abstractNum w:abstractNumId="6" w15:restartNumberingAfterBreak="0">
+    <w:nsid w:val="24366DAD"/>
+    <w:multiLevelType w:val="hybridMultilevel"/>
+    <w:tmpl w:val="8390B940"/>
+    <w:lvl w:ilvl="0" w:tplc="08090011">
+      <w:start w:val="1"/>
+      <w:numFmt w:val="decimal"/>
+      <w:lvlText w:val="%1)"/>
+      <w:lvlJc w:val="left"/>
+      <w:pPr>
+        <w:ind w:left="720" w:hanging="360"/>
+      </w:pPr>
+      <w:rPr>
+        <w:rFonts w:hint="default"/>
+      </w:rPr>
+    </w:lvl>
+    <w:lvl w:ilvl="1" w:tplc="08090019" w:tentative="1">
+      <w:start w:val="1"/>
+      <w:numFmt w:val="lowerLetter"/>
+      <w:lvlText w:val="%2."/>
+      <w:lvlJc w:val="left"/>
+      <w:pPr>
+        <w:ind w:left="1440" w:hanging="360"/>
+      </w:pPr>
+    </w:lvl>
+    <w:lvl w:ilvl="2" w:tplc="0809001B" w:tentative="1">
+      <w:start w:val="1"/>
+      <w:numFmt w:val="lowerRoman"/>
+      <w:lvlText w:val="%3."/>
+      <w:lvlJc w:val="right"/>
+      <w:pPr>
+        <w:ind w:left="2160" w:hanging="180"/>
+      </w:pPr>
+    </w:lvl>
+    <w:lvl w:ilvl="3" w:tplc="0809000F" w:tentative="1">
+      <w:start w:val="1"/>
+      <w:numFmt w:val="decimal"/>
+      <w:lvlText w:val="%4."/>
+      <w:lvlJc w:val="left"/>
+      <w:pPr>
+        <w:ind w:left="2880" w:hanging="360"/>
+      </w:pPr>
+    </w:lvl>
+    <w:lvl w:ilvl="4" w:tplc="08090019" w:tentative="1">
+      <w:start w:val="1"/>
+      <w:numFmt w:val="lowerLetter"/>
+      <w:lvlText w:val="%5."/>
+      <w:lvlJc w:val="left"/>
+      <w:pPr>
+        <w:ind w:left="3600" w:hanging="360"/>
+      </w:pPr>
+    </w:lvl>
+    <w:lvl w:ilvl="5" w:tplc="0809001B" w:tentative="1">
+      <w:start w:val="1"/>
+      <w:numFmt w:val="lowerRoman"/>
+      <w:lvlText w:val="%6."/>
+      <w:lvlJc w:val="right"/>
+      <w:pPr>
+        <w:ind w:left="4320" w:hanging="180"/>
+      </w:pPr>
+    </w:lvl>
+    <w:lvl w:ilvl="6" w:tplc="0809000F" w:tentative="1">
+      <w:start w:val="1"/>
+      <w:numFmt w:val="decimal"/>
+      <w:lvlText w:val="%7."/>
+      <w:lvlJc w:val="left"/>
+      <w:pPr>
+        <w:ind w:left="5040" w:hanging="360"/>
+      </w:pPr>
+    </w:lvl>
+    <w:lvl w:ilvl="7" w:tplc="08090019" w:tentative="1">
+      <w:start w:val="1"/>
+      <w:numFmt w:val="lowerLetter"/>
+      <w:lvlText w:val="%8."/>
+      <w:lvlJc w:val="left"/>
+      <w:pPr>
+        <w:ind w:left="5760" w:hanging="360"/>
+      </w:pPr>
+    </w:lvl>
+    <w:lvl w:ilvl="8" w:tplc="0809001B" w:tentative="1">
+      <w:start w:val="1"/>
+      <w:numFmt w:val="lowerRoman"/>
+      <w:lvlText w:val="%9."/>
+      <w:lvlJc w:val="right"/>
+      <w:pPr>
+        <w:ind w:left="6480" w:hanging="180"/>
+      </w:pPr>
+    </w:lvl>
+  </w:abstractNum>
+  <w:abstractNum w:abstractNumId="7" w15:restartNumberingAfterBreak="0">
     <w:nsid w:val="28B8627A"/>
     <w:multiLevelType w:val="hybridMultilevel"/>
     <w:tmpl w:val="4704E266"/>
@@ -3759,7 +4045,7 @@
       </w:pPr>
     </w:lvl>
   </w:abstractNum>
-  <w:abstractNum w:abstractNumId="6" w15:restartNumberingAfterBreak="0">
+  <w:abstractNum w:abstractNumId="8" w15:restartNumberingAfterBreak="0">
     <w:nsid w:val="2F191828"/>
     <w:multiLevelType w:val="hybridMultilevel"/>
     <w:tmpl w:val="3D461AE8"/>
@@ -3872,7 +4158,7 @@
       </w:rPr>
     </w:lvl>
   </w:abstractNum>
-  <w:abstractNum w:abstractNumId="7" w15:restartNumberingAfterBreak="0">
+  <w:abstractNum w:abstractNumId="9" w15:restartNumberingAfterBreak="0">
     <w:nsid w:val="34D055ED"/>
     <w:multiLevelType w:val="hybridMultilevel"/>
     <w:tmpl w:val="6F128170"/>
@@ -3985,7 +4271,7 @@
       </w:rPr>
     </w:lvl>
   </w:abstractNum>
-  <w:abstractNum w:abstractNumId="8" w15:restartNumberingAfterBreak="0">
+  <w:abstractNum w:abstractNumId="10" w15:restartNumberingAfterBreak="0">
     <w:nsid w:val="448A1FFC"/>
     <w:multiLevelType w:val="hybridMultilevel"/>
     <w:tmpl w:val="7B8E9C20"/>
@@ -4098,7 +4384,96 @@
       </w:rPr>
     </w:lvl>
   </w:abstractNum>
-  <w:abstractNum w:abstractNumId="9" w15:restartNumberingAfterBreak="0">
+  <w:abstractNum w:abstractNumId="11" w15:restartNumberingAfterBreak="0">
+    <w:nsid w:val="4F542116"/>
+    <w:multiLevelType w:val="hybridMultilevel"/>
+    <w:tmpl w:val="DEF63604"/>
+    <w:lvl w:ilvl="0" w:tplc="08090011">
+      <w:start w:val="1"/>
+      <w:numFmt w:val="decimal"/>
+      <w:lvlText w:val="%1)"/>
+      <w:lvlJc w:val="left"/>
+      <w:pPr>
+        <w:ind w:left="720" w:hanging="360"/>
+      </w:pPr>
+      <w:rPr>
+        <w:rFonts w:hint="default"/>
+      </w:rPr>
+    </w:lvl>
+    <w:lvl w:ilvl="1" w:tplc="08090019" w:tentative="1">
+      <w:start w:val="1"/>
+      <w:numFmt w:val="lowerLetter"/>
+      <w:lvlText w:val="%2."/>
+      <w:lvlJc w:val="left"/>
+      <w:pPr>
+        <w:ind w:left="1440" w:hanging="360"/>
+      </w:pPr>
+    </w:lvl>
+    <w:lvl w:ilvl="2" w:tplc="0809001B" w:tentative="1">
+      <w:start w:val="1"/>
+      <w:numFmt w:val="lowerRoman"/>
+      <w:lvlText w:val="%3."/>
+      <w:lvlJc w:val="right"/>
+      <w:pPr>
+        <w:ind w:left="2160" w:hanging="180"/>
+      </w:pPr>
+    </w:lvl>
+    <w:lvl w:ilvl="3" w:tplc="0809000F" w:tentative="1">
+      <w:start w:val="1"/>
+      <w:numFmt w:val="decimal"/>
+      <w:lvlText w:val="%4."/>
+      <w:lvlJc w:val="left"/>
+      <w:pPr>
+        <w:ind w:left="2880" w:hanging="360"/>
+      </w:pPr>
+    </w:lvl>
+    <w:lvl w:ilvl="4" w:tplc="08090019" w:tentative="1">
+      <w:start w:val="1"/>
+      <w:numFmt w:val="lowerLetter"/>
+      <w:lvlText w:val="%5."/>
+      <w:lvlJc w:val="left"/>
+      <w:pPr>
+        <w:ind w:left="3600" w:hanging="360"/>
+      </w:pPr>
+    </w:lvl>
+    <w:lvl w:ilvl="5" w:tplc="0809001B" w:tentative="1">
+      <w:start w:val="1"/>
+      <w:numFmt w:val="lowerRoman"/>
+      <w:lvlText w:val="%6."/>
+      <w:lvlJc w:val="right"/>
+      <w:pPr>
+        <w:ind w:left="4320" w:hanging="180"/>
+      </w:pPr>
+    </w:lvl>
+    <w:lvl w:ilvl="6" w:tplc="0809000F" w:tentative="1">
+      <w:start w:val="1"/>
+      <w:numFmt w:val="decimal"/>
+      <w:lvlText w:val="%7."/>
+      <w:lvlJc w:val="left"/>
+      <w:pPr>
+        <w:ind w:left="5040" w:hanging="360"/>
+      </w:pPr>
+    </w:lvl>
+    <w:lvl w:ilvl="7" w:tplc="08090019" w:tentative="1">
+      <w:start w:val="1"/>
+      <w:numFmt w:val="lowerLetter"/>
+      <w:lvlText w:val="%8."/>
+      <w:lvlJc w:val="left"/>
+      <w:pPr>
+        <w:ind w:left="5760" w:hanging="360"/>
+      </w:pPr>
+    </w:lvl>
+    <w:lvl w:ilvl="8" w:tplc="0809001B" w:tentative="1">
+      <w:start w:val="1"/>
+      <w:numFmt w:val="lowerRoman"/>
+      <w:lvlText w:val="%9."/>
+      <w:lvlJc w:val="right"/>
+      <w:pPr>
+        <w:ind w:left="6480" w:hanging="180"/>
+      </w:pPr>
+    </w:lvl>
+  </w:abstractNum>
+  <w:abstractNum w:abstractNumId="12" w15:restartNumberingAfterBreak="0">
     <w:nsid w:val="575D436C"/>
     <w:multiLevelType w:val="hybridMultilevel"/>
     <w:tmpl w:val="90EE767E"/>
@@ -4211,7 +4586,7 @@
       </w:rPr>
     </w:lvl>
   </w:abstractNum>
-  <w:abstractNum w:abstractNumId="10" w15:restartNumberingAfterBreak="0">
+  <w:abstractNum w:abstractNumId="13" w15:restartNumberingAfterBreak="0">
     <w:nsid w:val="5AC455B2"/>
     <w:multiLevelType w:val="hybridMultilevel"/>
     <w:tmpl w:val="A5740220"/>
@@ -4324,7 +4699,7 @@
       </w:rPr>
     </w:lvl>
   </w:abstractNum>
-  <w:abstractNum w:abstractNumId="11" w15:restartNumberingAfterBreak="0">
+  <w:abstractNum w:abstractNumId="14" w15:restartNumberingAfterBreak="0">
     <w:nsid w:val="5CB8495E"/>
     <w:multiLevelType w:val="hybridMultilevel"/>
     <w:tmpl w:val="B7747EE6"/>
@@ -4437,7 +4812,7 @@
       </w:rPr>
     </w:lvl>
   </w:abstractNum>
-  <w:abstractNum w:abstractNumId="12" w15:restartNumberingAfterBreak="0">
+  <w:abstractNum w:abstractNumId="15" w15:restartNumberingAfterBreak="0">
     <w:nsid w:val="5EE42BAF"/>
     <w:multiLevelType w:val="hybridMultilevel"/>
     <w:tmpl w:val="200E0664"/>
@@ -4550,7 +4925,7 @@
       </w:rPr>
     </w:lvl>
   </w:abstractNum>
-  <w:abstractNum w:abstractNumId="13" w15:restartNumberingAfterBreak="0">
+  <w:abstractNum w:abstractNumId="16" w15:restartNumberingAfterBreak="0">
     <w:nsid w:val="63476690"/>
     <w:multiLevelType w:val="hybridMultilevel"/>
     <w:tmpl w:val="1892EE3C"/>
@@ -4663,7 +5038,7 @@
       </w:rPr>
     </w:lvl>
   </w:abstractNum>
-  <w:abstractNum w:abstractNumId="14" w15:restartNumberingAfterBreak="0">
+  <w:abstractNum w:abstractNumId="17" w15:restartNumberingAfterBreak="0">
     <w:nsid w:val="660F1956"/>
     <w:multiLevelType w:val="hybridMultilevel"/>
     <w:tmpl w:val="49247BA0"/>
@@ -4776,7 +5151,7 @@
       </w:rPr>
     </w:lvl>
   </w:abstractNum>
-  <w:abstractNum w:abstractNumId="15" w15:restartNumberingAfterBreak="0">
+  <w:abstractNum w:abstractNumId="18" w15:restartNumberingAfterBreak="0">
     <w:nsid w:val="6AC14E53"/>
     <w:multiLevelType w:val="hybridMultilevel"/>
     <w:tmpl w:val="22A45972"/>
@@ -4889,7 +5264,7 @@
       </w:rPr>
     </w:lvl>
   </w:abstractNum>
-  <w:abstractNum w:abstractNumId="16" w15:restartNumberingAfterBreak="0">
+  <w:abstractNum w:abstractNumId="19" w15:restartNumberingAfterBreak="0">
     <w:nsid w:val="6B3C1F5D"/>
     <w:multiLevelType w:val="hybridMultilevel"/>
     <w:tmpl w:val="C5C0E33C"/>
@@ -4978,7 +5353,7 @@
       </w:pPr>
     </w:lvl>
   </w:abstractNum>
-  <w:abstractNum w:abstractNumId="17" w15:restartNumberingAfterBreak="0">
+  <w:abstractNum w:abstractNumId="20" w15:restartNumberingAfterBreak="0">
     <w:nsid w:val="71F35957"/>
     <w:multiLevelType w:val="hybridMultilevel"/>
     <w:tmpl w:val="C1D6A3F8"/>
@@ -5091,7 +5466,7 @@
       </w:rPr>
     </w:lvl>
   </w:abstractNum>
-  <w:abstractNum w:abstractNumId="18" w15:restartNumberingAfterBreak="0">
+  <w:abstractNum w:abstractNumId="21" w15:restartNumberingAfterBreak="0">
     <w:nsid w:val="7CC44CEF"/>
     <w:multiLevelType w:val="hybridMultilevel"/>
     <w:tmpl w:val="415A867A"/>
@@ -5205,64 +5580,73 @@
     </w:lvl>
   </w:abstractNum>
   <w:num w:numId="1" w16cid:durableId="986785414">
+    <w:abstractNumId w:val="7"/>
+  </w:num>
+  <w:num w:numId="2" w16cid:durableId="1368599518">
     <w:abstractNumId w:val="5"/>
   </w:num>
-  <w:num w:numId="2" w16cid:durableId="1368599518">
-    <w:abstractNumId w:val="4"/>
-  </w:num>
   <w:num w:numId="3" w16cid:durableId="53967672">
-    <w:abstractNumId w:val="16"/>
+    <w:abstractNumId w:val="19"/>
   </w:num>
   <w:num w:numId="4" w16cid:durableId="1759252492">
     <w:abstractNumId w:val="1"/>
   </w:num>
   <w:num w:numId="5" w16cid:durableId="1663923573">
-    <w:abstractNumId w:val="14"/>
+    <w:abstractNumId w:val="17"/>
   </w:num>
   <w:num w:numId="6" w16cid:durableId="282419342">
-    <w:abstractNumId w:val="18"/>
+    <w:abstractNumId w:val="21"/>
   </w:num>
   <w:num w:numId="7" w16cid:durableId="993685105">
-    <w:abstractNumId w:val="8"/>
+    <w:abstractNumId w:val="10"/>
   </w:num>
   <w:num w:numId="8" w16cid:durableId="1755316977">
     <w:abstractNumId w:val="0"/>
   </w:num>
   <w:num w:numId="9" w16cid:durableId="512301880">
+    <w:abstractNumId w:val="12"/>
+  </w:num>
+  <w:num w:numId="10" w16cid:durableId="974406684">
     <w:abstractNumId w:val="9"/>
   </w:num>
-  <w:num w:numId="10" w16cid:durableId="974406684">
-    <w:abstractNumId w:val="7"/>
-  </w:num>
   <w:num w:numId="11" w16cid:durableId="1452020043">
-    <w:abstractNumId w:val="8"/>
+    <w:abstractNumId w:val="10"/>
   </w:num>
   <w:num w:numId="12" w16cid:durableId="1825588604">
-    <w:abstractNumId w:val="17"/>
+    <w:abstractNumId w:val="20"/>
   </w:num>
   <w:num w:numId="13" w16cid:durableId="189150406">
-    <w:abstractNumId w:val="12"/>
+    <w:abstractNumId w:val="15"/>
   </w:num>
   <w:num w:numId="14" w16cid:durableId="400950147">
-    <w:abstractNumId w:val="10"/>
+    <w:abstractNumId w:val="13"/>
   </w:num>
   <w:num w:numId="15" w16cid:durableId="1671790269">
-    <w:abstractNumId w:val="11"/>
+    <w:abstractNumId w:val="14"/>
   </w:num>
   <w:num w:numId="16" w16cid:durableId="1180580487">
     <w:abstractNumId w:val="3"/>
   </w:num>
   <w:num w:numId="17" w16cid:durableId="1301229728">
-    <w:abstractNumId w:val="6"/>
+    <w:abstractNumId w:val="8"/>
   </w:num>
   <w:num w:numId="18" w16cid:durableId="279192303">
-    <w:abstractNumId w:val="15"/>
+    <w:abstractNumId w:val="18"/>
   </w:num>
   <w:num w:numId="19" w16cid:durableId="348141580">
-    <w:abstractNumId w:val="13"/>
+    <w:abstractNumId w:val="16"/>
   </w:num>
   <w:num w:numId="20" w16cid:durableId="1855997279">
     <w:abstractNumId w:val="2"/>
+  </w:num>
+  <w:num w:numId="21" w16cid:durableId="622227581">
+    <w:abstractNumId w:val="4"/>
+  </w:num>
+  <w:num w:numId="22" w16cid:durableId="1992785469">
+    <w:abstractNumId w:val="6"/>
+  </w:num>
+  <w:num w:numId="23" w16cid:durableId="1978489230">
+    <w:abstractNumId w:val="11"/>
   </w:num>
 </w:numbering>
 </file>

</xml_diff>

<commit_message>
Revert "Revert "API tests""
This reverts commit ff5fdb4a2acf19028bd2ed50a038d790c98a075c.
</commit_message>
<xml_diff>
--- a/TM470_TMA03_Lucy_Morris_zx181423.docx
+++ b/TM470_TMA03_Lucy_Morris_zx181423.docx
@@ -1,6 +1,6 @@
 
 <file path=word/document.xml><?xml version="1.0" encoding="utf-8"?>
-<w:document xmlns:wpc="http://schemas.microsoft.com/office/word/2010/wordprocessingCanvas" xmlns:cx="http://schemas.microsoft.com/office/drawing/2014/chartex" xmlns:cx1="http://schemas.microsoft.com/office/drawing/2015/9/8/chartex" xmlns:cx2="http://schemas.microsoft.com/office/drawing/2015/10/21/chartex" xmlns:cx3="http://schemas.microsoft.com/office/drawing/2016/5/9/chartex" xmlns:cx4="http://schemas.microsoft.com/office/drawing/2016/5/10/chartex" xmlns:cx5="http://schemas.microsoft.com/office/drawing/2016/5/11/chartex" xmlns:cx6="http://schemas.microsoft.com/office/drawing/2016/5/12/chartex" xmlns:cx7="http://schemas.microsoft.com/office/drawing/2016/5/13/chartex" xmlns:cx8="http://schemas.microsoft.com/office/drawing/2016/5/14/chartex" xmlns:mc="http://schemas.openxmlformats.org/markup-compatibility/2006" xmlns:aink="http://schemas.microsoft.com/office/drawing/2016/ink" xmlns:am3d="http://schemas.microsoft.com/office/drawing/2017/model3d" xmlns:o="urn:schemas-microsoft-com:office:office" xmlns:oel="http://schemas.microsoft.com/office/2019/extlst" xmlns:r="http://schemas.openxmlformats.org/officeDocument/2006/relationships" xmlns:m="http://schemas.openxmlformats.org/officeDocument/2006/math" xmlns:v="urn:schemas-microsoft-com:vml" xmlns:wp14="http://schemas.microsoft.com/office/word/2010/wordprocessingDrawing" xmlns:wp="http://schemas.openxmlformats.org/drawingml/2006/wordprocessingDrawing" xmlns:w10="urn:schemas-microsoft-com:office:word" xmlns:w="http://schemas.openxmlformats.org/wordprocessingml/2006/main" xmlns:w14="http://schemas.microsoft.com/office/word/2010/wordml" xmlns:w15="http://schemas.microsoft.com/office/word/2012/wordml" xmlns:w16cex="http://schemas.microsoft.com/office/word/2018/wordml/cex" xmlns:w16cid="http://schemas.microsoft.com/office/word/2016/wordml/cid" xmlns:w16="http://schemas.microsoft.com/office/word/2018/wordml" xmlns:w16du="http://schemas.microsoft.com/office/word/2023/wordml/word16du" xmlns:w16sdtdh="http://schemas.microsoft.com/office/word/2020/wordml/sdtdatahash" xmlns:w16se="http://schemas.microsoft.com/office/word/2015/wordml/symex" xmlns:wpg="http://schemas.microsoft.com/office/word/2010/wordprocessingGroup" xmlns:wpi="http://schemas.microsoft.com/office/word/2010/wordprocessingInk" xmlns:wne="http://schemas.microsoft.com/office/word/2006/wordml" xmlns:wps="http://schemas.microsoft.com/office/word/2010/wordprocessingShape" mc:Ignorable="w14 w15 w16se w16cid w16 w16cex w16sdtdh wp14">
+<w:document xmlns:wpc="http://schemas.microsoft.com/office/word/2010/wordprocessingCanvas" xmlns:cx="http://schemas.microsoft.com/office/drawing/2014/chartex" xmlns:cx1="http://schemas.microsoft.com/office/drawing/2015/9/8/chartex" xmlns:cx2="http://schemas.microsoft.com/office/drawing/2015/10/21/chartex" xmlns:cx3="http://schemas.microsoft.com/office/drawing/2016/5/9/chartex" xmlns:cx4="http://schemas.microsoft.com/office/drawing/2016/5/10/chartex" xmlns:cx5="http://schemas.microsoft.com/office/drawing/2016/5/11/chartex" xmlns:cx6="http://schemas.microsoft.com/office/drawing/2016/5/12/chartex" xmlns:cx7="http://schemas.microsoft.com/office/drawing/2016/5/13/chartex" xmlns:cx8="http://schemas.microsoft.com/office/drawing/2016/5/14/chartex" xmlns:mc="http://schemas.openxmlformats.org/markup-compatibility/2006" xmlns:aink="http://schemas.microsoft.com/office/drawing/2016/ink" xmlns:am3d="http://schemas.microsoft.com/office/drawing/2017/model3d" xmlns:o="urn:schemas-microsoft-com:office:office" xmlns:oel="http://schemas.microsoft.com/office/2019/extlst" xmlns:r="http://schemas.openxmlformats.org/officeDocument/2006/relationships" xmlns:m="http://schemas.openxmlformats.org/officeDocument/2006/math" xmlns:v="urn:schemas-microsoft-com:vml" xmlns:wp14="http://schemas.microsoft.com/office/word/2010/wordprocessingDrawing" xmlns:wp="http://schemas.openxmlformats.org/drawingml/2006/wordprocessingDrawing" xmlns:w10="urn:schemas-microsoft-com:office:word" xmlns:w="http://schemas.openxmlformats.org/wordprocessingml/2006/main" xmlns:w14="http://schemas.microsoft.com/office/word/2010/wordml" xmlns:w15="http://schemas.microsoft.com/office/word/2012/wordml" xmlns:w16cex="http://schemas.microsoft.com/office/word/2018/wordml/cex" xmlns:w16cid="http://schemas.microsoft.com/office/word/2016/wordml/cid" xmlns:w16="http://schemas.microsoft.com/office/word/2018/wordml" xmlns:w16sdtdh="http://schemas.microsoft.com/office/word/2020/wordml/sdtdatahash" xmlns:w16se="http://schemas.microsoft.com/office/word/2015/wordml/symex" xmlns:wpg="http://schemas.microsoft.com/office/word/2010/wordprocessingGroup" xmlns:wpi="http://schemas.microsoft.com/office/word/2010/wordprocessingInk" xmlns:wne="http://schemas.microsoft.com/office/word/2006/wordml" xmlns:wps="http://schemas.microsoft.com/office/word/2010/wordprocessingShape" mc:Ignorable="w14 w15 w16se w16cid w16 w16cex w16sdtdh wp14">
   <w:body>
     <w:p>
       <w:pPr>
@@ -15,17 +15,8 @@
           <w:sz w:val="52"/>
           <w:szCs w:val="52"/>
         </w:rPr>
-        <w:t xml:space="preserve">The design of a web application to act as a hub of services for the transgender community in </w:t>
-      </w:r>
-      <w:proofErr w:type="gramStart"/>
-      <w:r>
-        <w:rPr>
-          <w:sz w:val="52"/>
-          <w:szCs w:val="52"/>
-        </w:rPr>
-        <w:t>Liverpool</w:t>
-      </w:r>
-      <w:proofErr w:type="gramEnd"/>
+        <w:t>The design of a web application to act as a hub of services for the transgender community in Liverpool</w:t>
+      </w:r>
     </w:p>
     <w:p/>
     <w:p>
@@ -1396,13 +1387,8 @@
     </w:p>
     <w:p>
       <w:r>
-        <w:t xml:space="preserve">The design of a web application to act as a hub of services for the transgender community in </w:t>
-      </w:r>
-      <w:proofErr w:type="gramStart"/>
-      <w:r>
-        <w:t>Liverpool</w:t>
-      </w:r>
-      <w:proofErr w:type="gramEnd"/>
+        <w:t>The design of a web application to act as a hub of services for the transgender community in Liverpool</w:t>
+      </w:r>
     </w:p>
     <w:p>
       <w:pPr>
@@ -1624,16 +1610,8 @@
         <w:rPr>
           <w:color w:val="FF0000"/>
         </w:rPr>
-        <w:t xml:space="preserve">Review questions asked in TMA </w:t>
-      </w:r>
-      <w:proofErr w:type="gramStart"/>
-      <w:r>
-        <w:rPr>
-          <w:color w:val="FF0000"/>
-        </w:rPr>
-        <w:t>question</w:t>
-      </w:r>
-      <w:proofErr w:type="gramEnd"/>
+        <w:t>Review questions asked in TMA question</w:t>
+      </w:r>
     </w:p>
     <w:p/>
     <w:p>
@@ -1707,13 +1685,8 @@
         <w:spacing w:line="256" w:lineRule="auto"/>
       </w:pPr>
       <w:r>
-        <w:t xml:space="preserve">May offer vital perspectives of how the app effects the </w:t>
-      </w:r>
-      <w:proofErr w:type="gramStart"/>
-      <w:r>
-        <w:t>community</w:t>
-      </w:r>
-      <w:proofErr w:type="gramEnd"/>
+        <w:t>May offer vital perspectives of how the app effects the community</w:t>
+      </w:r>
     </w:p>
     <w:p>
       <w:pPr>
@@ -2080,13 +2053,8 @@
         <w:spacing w:line="256" w:lineRule="auto"/>
       </w:pPr>
       <w:r>
-        <w:t xml:space="preserve">A database solution, which is free and open source and will be used to store all the data for the </w:t>
-      </w:r>
-      <w:proofErr w:type="gramStart"/>
-      <w:r>
-        <w:t>services</w:t>
-      </w:r>
-      <w:proofErr w:type="gramEnd"/>
+        <w:t>A database solution, which is free and open source and will be used to store all the data for the services</w:t>
+      </w:r>
     </w:p>
     <w:p>
       <w:pPr>
@@ -2145,16 +2113,8 @@
         <w:rPr>
           <w:color w:val="FF0000"/>
         </w:rPr>
-        <w:t xml:space="preserve">Add hardware to resources </w:t>
-      </w:r>
-      <w:proofErr w:type="gramStart"/>
-      <w:r>
-        <w:rPr>
-          <w:color w:val="FF0000"/>
-        </w:rPr>
-        <w:t>list</w:t>
-      </w:r>
-      <w:proofErr w:type="gramEnd"/>
+        <w:t>Add hardware to resources list</w:t>
+      </w:r>
     </w:p>
     <w:p>
       <w:pPr>
@@ -2228,16 +2188,8 @@
         <w:rPr>
           <w:color w:val="FF0000"/>
         </w:rPr>
-        <w:t xml:space="preserve">, changes to </w:t>
-      </w:r>
-      <w:proofErr w:type="gramStart"/>
-      <w:r>
-        <w:rPr>
-          <w:color w:val="FF0000"/>
-        </w:rPr>
-        <w:t>feedback</w:t>
-      </w:r>
-      <w:proofErr w:type="gramEnd"/>
+        <w:t>, changes to feedback</w:t>
+      </w:r>
     </w:p>
     <w:p>
       <w:pPr>
@@ -2312,56 +2264,110 @@
       <w:bookmarkEnd w:id="6"/>
     </w:p>
     <w:p>
-      <w:r>
+      <w:pPr>
+        <w:rPr>
+          <w:color w:val="FF0000"/>
+        </w:rPr>
+      </w:pPr>
+      <w:r>
+        <w:rPr>
+          <w:color w:val="FF0000"/>
+        </w:rPr>
         <w:t>Check what is needed in this section – is it a new lit review or collecting previous lit?</w:t>
       </w:r>
     </w:p>
     <w:p>
-      <w:r>
+      <w:pPr>
+        <w:rPr>
+          <w:color w:val="FF0000"/>
+        </w:rPr>
+      </w:pPr>
+      <w:r>
+        <w:rPr>
+          <w:color w:val="FF0000"/>
+        </w:rPr>
         <w:t xml:space="preserve">1 </w:t>
       </w:r>
       <w:r>
+        <w:rPr>
+          <w:color w:val="FF0000"/>
+        </w:rPr>
         <w:t>–</w:t>
       </w:r>
       <w:r>
+        <w:rPr>
+          <w:color w:val="FF0000"/>
+        </w:rPr>
         <w:t xml:space="preserve"> </w:t>
       </w:r>
       <w:r>
+        <w:rPr>
+          <w:color w:val="FF0000"/>
+        </w:rPr>
         <w:t>databases / API</w:t>
       </w:r>
     </w:p>
     <w:p>
-      <w:r>
+      <w:pPr>
+        <w:rPr>
+          <w:color w:val="FF0000"/>
+        </w:rPr>
+      </w:pPr>
+      <w:r>
+        <w:rPr>
+          <w:color w:val="FF0000"/>
+        </w:rPr>
         <w:tab/>
         <w:t xml:space="preserve">Literature for </w:t>
       </w:r>
       <w:proofErr w:type="spellStart"/>
       <w:r>
+        <w:rPr>
+          <w:color w:val="FF0000"/>
+        </w:rPr>
         <w:t>openstack</w:t>
       </w:r>
       <w:proofErr w:type="spellEnd"/>
       <w:r>
+        <w:rPr>
+          <w:color w:val="FF0000"/>
+        </w:rPr>
         <w:t xml:space="preserve"> and subsequent decision to change to </w:t>
       </w:r>
       <w:proofErr w:type="spellStart"/>
-      <w:proofErr w:type="gramStart"/>
-      <w:r>
+      <w:r>
+        <w:rPr>
+          <w:color w:val="FF0000"/>
+        </w:rPr>
         <w:t>aws</w:t>
       </w:r>
       <w:proofErr w:type="spellEnd"/>
-      <w:proofErr w:type="gramEnd"/>
-    </w:p>
-    <w:p>
-      <w:r>
+    </w:p>
+    <w:p>
+      <w:pPr>
+        <w:rPr>
+          <w:color w:val="FF0000"/>
+        </w:rPr>
+      </w:pPr>
+      <w:r>
+        <w:rPr>
+          <w:color w:val="FF0000"/>
+        </w:rPr>
         <w:tab/>
         <w:t xml:space="preserve">Literature for </w:t>
       </w:r>
       <w:proofErr w:type="spellStart"/>
       <w:r>
+        <w:rPr>
+          <w:color w:val="FF0000"/>
+        </w:rPr>
         <w:t>aws</w:t>
       </w:r>
       <w:proofErr w:type="spellEnd"/>
       <w:r>
+        <w:rPr>
+          <w:color w:val="FF0000"/>
+        </w:rPr>
         <w:t xml:space="preserve"> and skills development</w:t>
       </w:r>
     </w:p>
@@ -2386,18 +2392,42 @@
       <w:bookmarkEnd w:id="7"/>
     </w:p>
     <w:p>
-      <w:r>
+      <w:pPr>
+        <w:rPr>
+          <w:color w:val="FF0000"/>
+        </w:rPr>
+      </w:pPr>
+      <w:r>
+        <w:rPr>
+          <w:color w:val="FF0000"/>
+        </w:rPr>
         <w:t>Setting up DynamoDB / APIs</w:t>
       </w:r>
     </w:p>
     <w:p>
-      <w:r>
+      <w:pPr>
+        <w:rPr>
+          <w:color w:val="FF0000"/>
+        </w:rPr>
+      </w:pPr>
+      <w:r>
+        <w:rPr>
+          <w:color w:val="FF0000"/>
+        </w:rPr>
         <w:lastRenderedPageBreak/>
         <w:t>Setting up map</w:t>
       </w:r>
     </w:p>
     <w:p>
-      <w:r>
+      <w:pPr>
+        <w:rPr>
+          <w:color w:val="FF0000"/>
+        </w:rPr>
+      </w:pPr>
+      <w:r>
+        <w:rPr>
+          <w:color w:val="FF0000"/>
+        </w:rPr>
         <w:t>Making pins work</w:t>
       </w:r>
     </w:p>
@@ -2432,45 +2462,79 @@
       <w:bookmarkEnd w:id="9"/>
     </w:p>
     <w:p>
-      <w:r>
-        <w:t xml:space="preserve">Reflection on process and what has been </w:t>
-      </w:r>
-      <w:proofErr w:type="gramStart"/>
-      <w:r>
-        <w:t>achieved</w:t>
-      </w:r>
-      <w:proofErr w:type="gramEnd"/>
-    </w:p>
-    <w:p>
-      <w:r>
+      <w:pPr>
+        <w:rPr>
+          <w:color w:val="FF0000"/>
+        </w:rPr>
+      </w:pPr>
+      <w:r>
+        <w:rPr>
+          <w:color w:val="FF0000"/>
+        </w:rPr>
+        <w:t>Reflection on process and what has been achieved</w:t>
+      </w:r>
+    </w:p>
+    <w:p>
+      <w:pPr>
+        <w:rPr>
+          <w:color w:val="FF0000"/>
+        </w:rPr>
+      </w:pPr>
+      <w:r>
+        <w:rPr>
+          <w:color w:val="FF0000"/>
+        </w:rPr>
         <w:t>Not analysis of what is covered on TMA01/02</w:t>
       </w:r>
+    </w:p>
+    <w:p>
+      <w:pPr>
+        <w:rPr>
+          <w:color w:val="FF0000"/>
+        </w:rPr>
+      </w:pPr>
     </w:p>
     <w:p/>
     <w:p/>
-    <w:p/>
-    <w:p>
-      <w:r>
+    <w:p>
+      <w:pPr>
+        <w:rPr>
+          <w:color w:val="FF0000"/>
+        </w:rPr>
+      </w:pPr>
+      <w:r>
+        <w:rPr>
+          <w:color w:val="FF0000"/>
+        </w:rPr>
         <w:t xml:space="preserve">Discuss strengths </w:t>
       </w:r>
       <w:proofErr w:type="gramStart"/>
       <w:r>
+        <w:rPr>
+          <w:color w:val="FF0000"/>
+        </w:rPr>
         <w:t>e.g.</w:t>
       </w:r>
       <w:proofErr w:type="gramEnd"/>
       <w:r>
+        <w:rPr>
+          <w:color w:val="FF0000"/>
+        </w:rPr>
         <w:t xml:space="preserve"> lit review</w:t>
       </w:r>
     </w:p>
     <w:p>
-      <w:r>
-        <w:t xml:space="preserve">Weaknesses so far include planning / skills dev </w:t>
-      </w:r>
-      <w:proofErr w:type="gramStart"/>
-      <w:r>
-        <w:t>plan</w:t>
-      </w:r>
-      <w:proofErr w:type="gramEnd"/>
+      <w:pPr>
+        <w:rPr>
+          <w:color w:val="FF0000"/>
+        </w:rPr>
+      </w:pPr>
+      <w:r>
+        <w:rPr>
+          <w:color w:val="FF0000"/>
+        </w:rPr>
+        <w:t>Weaknesses so far include planning / skills dev plan</w:t>
+      </w:r>
     </w:p>
     <w:p>
       <w:pPr>
@@ -2492,26 +2556,46 @@
       <w:bookmarkEnd w:id="10"/>
     </w:p>
     <w:p>
-      <w:r>
-        <w:t xml:space="preserve">Short account of project lifecycle being used – perhaps cover changes to it </w:t>
-      </w:r>
-      <w:proofErr w:type="gramStart"/>
-      <w:r>
-        <w:t>here</w:t>
-      </w:r>
-      <w:proofErr w:type="gramEnd"/>
-    </w:p>
-    <w:p>
-      <w:r>
+      <w:pPr>
+        <w:rPr>
+          <w:color w:val="FF0000"/>
+        </w:rPr>
+      </w:pPr>
+      <w:r>
+        <w:rPr>
+          <w:color w:val="FF0000"/>
+        </w:rPr>
+        <w:t>Short account of project lifecycle being used – perhaps cover changes to it here</w:t>
+      </w:r>
+    </w:p>
+    <w:p>
+      <w:pPr>
+        <w:rPr>
+          <w:color w:val="FF0000"/>
+        </w:rPr>
+      </w:pPr>
+      <w:r>
+        <w:rPr>
+          <w:color w:val="FF0000"/>
+        </w:rPr>
         <w:t xml:space="preserve">Not a general discussion of </w:t>
       </w:r>
       <w:proofErr w:type="spellStart"/>
       <w:r>
+        <w:rPr>
+          <w:color w:val="FF0000"/>
+        </w:rPr>
         <w:t>lifecyles</w:t>
       </w:r>
       <w:proofErr w:type="spellEnd"/>
     </w:p>
-    <w:p/>
+    <w:p>
+      <w:pPr>
+        <w:rPr>
+          <w:color w:val="FF0000"/>
+        </w:rPr>
+      </w:pPr>
+    </w:p>
     <w:p>
       <w:pPr>
         <w:pStyle w:val="Heading2"/>
@@ -2523,24 +2607,30 @@
       <w:bookmarkEnd w:id="11"/>
     </w:p>
     <w:p>
-      <w:r>
-        <w:t xml:space="preserve">Risks initially identified, strategies to mitigate them and how effective they </w:t>
-      </w:r>
-      <w:proofErr w:type="gramStart"/>
-      <w:r>
-        <w:t>were</w:t>
-      </w:r>
-      <w:proofErr w:type="gramEnd"/>
-    </w:p>
-    <w:p>
-      <w:r>
-        <w:t xml:space="preserve">Any risks that may still occur and how they may be </w:t>
-      </w:r>
-      <w:proofErr w:type="gramStart"/>
-      <w:r>
-        <w:t>mitigated</w:t>
-      </w:r>
-      <w:proofErr w:type="gramEnd"/>
+      <w:pPr>
+        <w:rPr>
+          <w:color w:val="FF0000"/>
+        </w:rPr>
+      </w:pPr>
+      <w:r>
+        <w:rPr>
+          <w:color w:val="FF0000"/>
+        </w:rPr>
+        <w:t>Risks initially identified, strategies to mitigate them and how effective they were</w:t>
+      </w:r>
+    </w:p>
+    <w:p>
+      <w:pPr>
+        <w:rPr>
+          <w:color w:val="FF0000"/>
+        </w:rPr>
+      </w:pPr>
+      <w:r>
+        <w:rPr>
+          <w:color w:val="FF0000"/>
+        </w:rPr>
+        <w:t>Any risks that may still occur and how they may be mitigated</w:t>
+      </w:r>
     </w:p>
     <w:p>
       <w:pPr>
@@ -2553,39 +2643,64 @@
       <w:bookmarkEnd w:id="12"/>
     </w:p>
     <w:p>
-      <w:r>
+      <w:pPr>
+        <w:rPr>
+          <w:color w:val="FF0000"/>
+        </w:rPr>
+      </w:pPr>
+      <w:r>
+        <w:rPr>
+          <w:color w:val="FF0000"/>
+        </w:rPr>
         <w:t>What I have learnt so far, effectives ways to work and learn</w:t>
       </w:r>
     </w:p>
     <w:p>
-      <w:r>
+      <w:pPr>
+        <w:rPr>
+          <w:color w:val="FF0000"/>
+        </w:rPr>
+      </w:pPr>
+      <w:r>
+        <w:rPr>
+          <w:color w:val="FF0000"/>
+        </w:rPr>
         <w:t>What I need to extend current knowledge</w:t>
       </w:r>
     </w:p>
     <w:p>
-      <w:r>
+      <w:pPr>
+        <w:rPr>
+          <w:color w:val="FF0000"/>
+        </w:rPr>
+      </w:pPr>
+      <w:r>
+        <w:rPr>
+          <w:color w:val="FF0000"/>
+        </w:rPr>
         <w:t xml:space="preserve">Reflect on skills acquired or improved – project management and </w:t>
       </w:r>
       <w:proofErr w:type="spellStart"/>
       <w:r>
-        <w:t xml:space="preserve">self </w:t>
-      </w:r>
-      <w:proofErr w:type="gramStart"/>
-      <w:r>
-        <w:t>management</w:t>
+        <w:rPr>
+          <w:color w:val="FF0000"/>
+        </w:rPr>
+        <w:t>self management</w:t>
       </w:r>
       <w:proofErr w:type="spellEnd"/>
-      <w:proofErr w:type="gramEnd"/>
-    </w:p>
-    <w:p>
-      <w:r>
-        <w:t xml:space="preserve">Look back at TMA01/02 </w:t>
-      </w:r>
-      <w:proofErr w:type="gramStart"/>
-      <w:r>
-        <w:t>here</w:t>
-      </w:r>
-      <w:proofErr w:type="gramEnd"/>
+    </w:p>
+    <w:p>
+      <w:pPr>
+        <w:rPr>
+          <w:color w:val="FF0000"/>
+        </w:rPr>
+      </w:pPr>
+      <w:r>
+        <w:rPr>
+          <w:color w:val="FF0000"/>
+        </w:rPr>
+        <w:t>Look back at TMA01/02 here</w:t>
+      </w:r>
     </w:p>
     <w:p>
       <w:pPr>
@@ -2635,7 +2750,7 @@
 </file>
 
 <file path=word/endnotes.xml><?xml version="1.0" encoding="utf-8"?>
-<w:endnotes xmlns:wpc="http://schemas.microsoft.com/office/word/2010/wordprocessingCanvas" xmlns:cx="http://schemas.microsoft.com/office/drawing/2014/chartex" xmlns:cx1="http://schemas.microsoft.com/office/drawing/2015/9/8/chartex" xmlns:cx2="http://schemas.microsoft.com/office/drawing/2015/10/21/chartex" xmlns:cx3="http://schemas.microsoft.com/office/drawing/2016/5/9/chartex" xmlns:cx4="http://schemas.microsoft.com/office/drawing/2016/5/10/chartex" xmlns:cx5="http://schemas.microsoft.com/office/drawing/2016/5/11/chartex" xmlns:cx6="http://schemas.microsoft.com/office/drawing/2016/5/12/chartex" xmlns:cx7="http://schemas.microsoft.com/office/drawing/2016/5/13/chartex" xmlns:cx8="http://schemas.microsoft.com/office/drawing/2016/5/14/chartex" xmlns:mc="http://schemas.openxmlformats.org/markup-compatibility/2006" xmlns:aink="http://schemas.microsoft.com/office/drawing/2016/ink" xmlns:am3d="http://schemas.microsoft.com/office/drawing/2017/model3d" xmlns:o="urn:schemas-microsoft-com:office:office" xmlns:oel="http://schemas.microsoft.com/office/2019/extlst" xmlns:r="http://schemas.openxmlformats.org/officeDocument/2006/relationships" xmlns:m="http://schemas.openxmlformats.org/officeDocument/2006/math" xmlns:v="urn:schemas-microsoft-com:vml" xmlns:wp14="http://schemas.microsoft.com/office/word/2010/wordprocessingDrawing" xmlns:wp="http://schemas.openxmlformats.org/drawingml/2006/wordprocessingDrawing" xmlns:w10="urn:schemas-microsoft-com:office:word" xmlns:w="http://schemas.openxmlformats.org/wordprocessingml/2006/main" xmlns:w14="http://schemas.microsoft.com/office/word/2010/wordml" xmlns:w15="http://schemas.microsoft.com/office/word/2012/wordml" xmlns:w16cex="http://schemas.microsoft.com/office/word/2018/wordml/cex" xmlns:w16cid="http://schemas.microsoft.com/office/word/2016/wordml/cid" xmlns:w16="http://schemas.microsoft.com/office/word/2018/wordml" xmlns:w16du="http://schemas.microsoft.com/office/word/2023/wordml/word16du" xmlns:w16sdtdh="http://schemas.microsoft.com/office/word/2020/wordml/sdtdatahash" xmlns:w16se="http://schemas.microsoft.com/office/word/2015/wordml/symex" xmlns:wpg="http://schemas.microsoft.com/office/word/2010/wordprocessingGroup" xmlns:wpi="http://schemas.microsoft.com/office/word/2010/wordprocessingInk" xmlns:wne="http://schemas.microsoft.com/office/word/2006/wordml" xmlns:wps="http://schemas.microsoft.com/office/word/2010/wordprocessingShape" mc:Ignorable="w14 w15 w16se w16cid w16 w16cex w16sdtdh wp14">
+<w:endnotes xmlns:wpc="http://schemas.microsoft.com/office/word/2010/wordprocessingCanvas" xmlns:cx="http://schemas.microsoft.com/office/drawing/2014/chartex" xmlns:cx1="http://schemas.microsoft.com/office/drawing/2015/9/8/chartex" xmlns:cx2="http://schemas.microsoft.com/office/drawing/2015/10/21/chartex" xmlns:cx3="http://schemas.microsoft.com/office/drawing/2016/5/9/chartex" xmlns:cx4="http://schemas.microsoft.com/office/drawing/2016/5/10/chartex" xmlns:cx5="http://schemas.microsoft.com/office/drawing/2016/5/11/chartex" xmlns:cx6="http://schemas.microsoft.com/office/drawing/2016/5/12/chartex" xmlns:cx7="http://schemas.microsoft.com/office/drawing/2016/5/13/chartex" xmlns:cx8="http://schemas.microsoft.com/office/drawing/2016/5/14/chartex" xmlns:mc="http://schemas.openxmlformats.org/markup-compatibility/2006" xmlns:aink="http://schemas.microsoft.com/office/drawing/2016/ink" xmlns:am3d="http://schemas.microsoft.com/office/drawing/2017/model3d" xmlns:o="urn:schemas-microsoft-com:office:office" xmlns:oel="http://schemas.microsoft.com/office/2019/extlst" xmlns:r="http://schemas.openxmlformats.org/officeDocument/2006/relationships" xmlns:m="http://schemas.openxmlformats.org/officeDocument/2006/math" xmlns:v="urn:schemas-microsoft-com:vml" xmlns:wp14="http://schemas.microsoft.com/office/word/2010/wordprocessingDrawing" xmlns:wp="http://schemas.openxmlformats.org/drawingml/2006/wordprocessingDrawing" xmlns:w10="urn:schemas-microsoft-com:office:word" xmlns:w="http://schemas.openxmlformats.org/wordprocessingml/2006/main" xmlns:w14="http://schemas.microsoft.com/office/word/2010/wordml" xmlns:w15="http://schemas.microsoft.com/office/word/2012/wordml" xmlns:w16cex="http://schemas.microsoft.com/office/word/2018/wordml/cex" xmlns:w16cid="http://schemas.microsoft.com/office/word/2016/wordml/cid" xmlns:w16="http://schemas.microsoft.com/office/word/2018/wordml" xmlns:w16sdtdh="http://schemas.microsoft.com/office/word/2020/wordml/sdtdatahash" xmlns:w16se="http://schemas.microsoft.com/office/word/2015/wordml/symex" xmlns:wpg="http://schemas.microsoft.com/office/word/2010/wordprocessingGroup" xmlns:wpi="http://schemas.microsoft.com/office/word/2010/wordprocessingInk" xmlns:wne="http://schemas.microsoft.com/office/word/2006/wordml" xmlns:wps="http://schemas.microsoft.com/office/word/2010/wordprocessingShape" mc:Ignorable="w14 w15 w16se w16cid w16 w16cex w16sdtdh wp14">
   <w:endnote w:type="separator" w:id="-1">
     <w:p>
       <w:pPr>
@@ -2660,7 +2775,7 @@
 </file>
 
 <file path=word/footer1.xml><?xml version="1.0" encoding="utf-8"?>
-<w:ftr xmlns:wpc="http://schemas.microsoft.com/office/word/2010/wordprocessingCanvas" xmlns:cx="http://schemas.microsoft.com/office/drawing/2014/chartex" xmlns:cx1="http://schemas.microsoft.com/office/drawing/2015/9/8/chartex" xmlns:cx2="http://schemas.microsoft.com/office/drawing/2015/10/21/chartex" xmlns:cx3="http://schemas.microsoft.com/office/drawing/2016/5/9/chartex" xmlns:cx4="http://schemas.microsoft.com/office/drawing/2016/5/10/chartex" xmlns:cx5="http://schemas.microsoft.com/office/drawing/2016/5/11/chartex" xmlns:cx6="http://schemas.microsoft.com/office/drawing/2016/5/12/chartex" xmlns:cx7="http://schemas.microsoft.com/office/drawing/2016/5/13/chartex" xmlns:cx8="http://schemas.microsoft.com/office/drawing/2016/5/14/chartex" xmlns:mc="http://schemas.openxmlformats.org/markup-compatibility/2006" xmlns:aink="http://schemas.microsoft.com/office/drawing/2016/ink" xmlns:am3d="http://schemas.microsoft.com/office/drawing/2017/model3d" xmlns:o="urn:schemas-microsoft-com:office:office" xmlns:oel="http://schemas.microsoft.com/office/2019/extlst" xmlns:r="http://schemas.openxmlformats.org/officeDocument/2006/relationships" xmlns:m="http://schemas.openxmlformats.org/officeDocument/2006/math" xmlns:v="urn:schemas-microsoft-com:vml" xmlns:wp14="http://schemas.microsoft.com/office/word/2010/wordprocessingDrawing" xmlns:wp="http://schemas.openxmlformats.org/drawingml/2006/wordprocessingDrawing" xmlns:w10="urn:schemas-microsoft-com:office:word" xmlns:w="http://schemas.openxmlformats.org/wordprocessingml/2006/main" xmlns:w14="http://schemas.microsoft.com/office/word/2010/wordml" xmlns:w15="http://schemas.microsoft.com/office/word/2012/wordml" xmlns:w16cex="http://schemas.microsoft.com/office/word/2018/wordml/cex" xmlns:w16cid="http://schemas.microsoft.com/office/word/2016/wordml/cid" xmlns:w16="http://schemas.microsoft.com/office/word/2018/wordml" xmlns:w16du="http://schemas.microsoft.com/office/word/2023/wordml/word16du" xmlns:w16sdtdh="http://schemas.microsoft.com/office/word/2020/wordml/sdtdatahash" xmlns:w16se="http://schemas.microsoft.com/office/word/2015/wordml/symex" xmlns:wpg="http://schemas.microsoft.com/office/word/2010/wordprocessingGroup" xmlns:wpi="http://schemas.microsoft.com/office/word/2010/wordprocessingInk" xmlns:wne="http://schemas.microsoft.com/office/word/2006/wordml" xmlns:wps="http://schemas.microsoft.com/office/word/2010/wordprocessingShape" mc:Ignorable="w14 w15 w16se w16cid w16 w16cex w16sdtdh wp14">
+<w:ftr xmlns:wpc="http://schemas.microsoft.com/office/word/2010/wordprocessingCanvas" xmlns:cx="http://schemas.microsoft.com/office/drawing/2014/chartex" xmlns:cx1="http://schemas.microsoft.com/office/drawing/2015/9/8/chartex" xmlns:cx2="http://schemas.microsoft.com/office/drawing/2015/10/21/chartex" xmlns:cx3="http://schemas.microsoft.com/office/drawing/2016/5/9/chartex" xmlns:cx4="http://schemas.microsoft.com/office/drawing/2016/5/10/chartex" xmlns:cx5="http://schemas.microsoft.com/office/drawing/2016/5/11/chartex" xmlns:cx6="http://schemas.microsoft.com/office/drawing/2016/5/12/chartex" xmlns:cx7="http://schemas.microsoft.com/office/drawing/2016/5/13/chartex" xmlns:cx8="http://schemas.microsoft.com/office/drawing/2016/5/14/chartex" xmlns:mc="http://schemas.openxmlformats.org/markup-compatibility/2006" xmlns:aink="http://schemas.microsoft.com/office/drawing/2016/ink" xmlns:am3d="http://schemas.microsoft.com/office/drawing/2017/model3d" xmlns:o="urn:schemas-microsoft-com:office:office" xmlns:oel="http://schemas.microsoft.com/office/2019/extlst" xmlns:r="http://schemas.openxmlformats.org/officeDocument/2006/relationships" xmlns:m="http://schemas.openxmlformats.org/officeDocument/2006/math" xmlns:v="urn:schemas-microsoft-com:vml" xmlns:wp14="http://schemas.microsoft.com/office/word/2010/wordprocessingDrawing" xmlns:wp="http://schemas.openxmlformats.org/drawingml/2006/wordprocessingDrawing" xmlns:w10="urn:schemas-microsoft-com:office:word" xmlns:w="http://schemas.openxmlformats.org/wordprocessingml/2006/main" xmlns:w14="http://schemas.microsoft.com/office/word/2010/wordml" xmlns:w15="http://schemas.microsoft.com/office/word/2012/wordml" xmlns:w16cex="http://schemas.microsoft.com/office/word/2018/wordml/cex" xmlns:w16cid="http://schemas.microsoft.com/office/word/2016/wordml/cid" xmlns:w16="http://schemas.microsoft.com/office/word/2018/wordml" xmlns:w16sdtdh="http://schemas.microsoft.com/office/word/2020/wordml/sdtdatahash" xmlns:w16se="http://schemas.microsoft.com/office/word/2015/wordml/symex" xmlns:wpg="http://schemas.microsoft.com/office/word/2010/wordprocessingGroup" xmlns:wpi="http://schemas.microsoft.com/office/word/2010/wordprocessingInk" xmlns:wne="http://schemas.microsoft.com/office/word/2006/wordml" xmlns:wps="http://schemas.microsoft.com/office/word/2010/wordprocessingShape" mc:Ignorable="w14 w15 w16se w16cid w16 w16cex w16sdtdh wp14">
   <w:sdt>
     <w:sdtPr>
       <w:id w:val="-1658533175"/>
@@ -2788,7 +2903,7 @@
 </file>
 
 <file path=word/footer2.xml><?xml version="1.0" encoding="utf-8"?>
-<w:ftr xmlns:wpc="http://schemas.microsoft.com/office/word/2010/wordprocessingCanvas" xmlns:cx="http://schemas.microsoft.com/office/drawing/2014/chartex" xmlns:cx1="http://schemas.microsoft.com/office/drawing/2015/9/8/chartex" xmlns:cx2="http://schemas.microsoft.com/office/drawing/2015/10/21/chartex" xmlns:cx3="http://schemas.microsoft.com/office/drawing/2016/5/9/chartex" xmlns:cx4="http://schemas.microsoft.com/office/drawing/2016/5/10/chartex" xmlns:cx5="http://schemas.microsoft.com/office/drawing/2016/5/11/chartex" xmlns:cx6="http://schemas.microsoft.com/office/drawing/2016/5/12/chartex" xmlns:cx7="http://schemas.microsoft.com/office/drawing/2016/5/13/chartex" xmlns:cx8="http://schemas.microsoft.com/office/drawing/2016/5/14/chartex" xmlns:mc="http://schemas.openxmlformats.org/markup-compatibility/2006" xmlns:aink="http://schemas.microsoft.com/office/drawing/2016/ink" xmlns:am3d="http://schemas.microsoft.com/office/drawing/2017/model3d" xmlns:o="urn:schemas-microsoft-com:office:office" xmlns:oel="http://schemas.microsoft.com/office/2019/extlst" xmlns:r="http://schemas.openxmlformats.org/officeDocument/2006/relationships" xmlns:m="http://schemas.openxmlformats.org/officeDocument/2006/math" xmlns:v="urn:schemas-microsoft-com:vml" xmlns:wp14="http://schemas.microsoft.com/office/word/2010/wordprocessingDrawing" xmlns:wp="http://schemas.openxmlformats.org/drawingml/2006/wordprocessingDrawing" xmlns:w10="urn:schemas-microsoft-com:office:word" xmlns:w="http://schemas.openxmlformats.org/wordprocessingml/2006/main" xmlns:w14="http://schemas.microsoft.com/office/word/2010/wordml" xmlns:w15="http://schemas.microsoft.com/office/word/2012/wordml" xmlns:w16cex="http://schemas.microsoft.com/office/word/2018/wordml/cex" xmlns:w16cid="http://schemas.microsoft.com/office/word/2016/wordml/cid" xmlns:w16="http://schemas.microsoft.com/office/word/2018/wordml" xmlns:w16du="http://schemas.microsoft.com/office/word/2023/wordml/word16du" xmlns:w16sdtdh="http://schemas.microsoft.com/office/word/2020/wordml/sdtdatahash" xmlns:w16se="http://schemas.microsoft.com/office/word/2015/wordml/symex" xmlns:wpg="http://schemas.microsoft.com/office/word/2010/wordprocessingGroup" xmlns:wpi="http://schemas.microsoft.com/office/word/2010/wordprocessingInk" xmlns:wne="http://schemas.microsoft.com/office/word/2006/wordml" xmlns:wps="http://schemas.microsoft.com/office/word/2010/wordprocessingShape" mc:Ignorable="w14 w15 w16se w16cid w16 w16cex w16sdtdh wp14">
+<w:ftr xmlns:wpc="http://schemas.microsoft.com/office/word/2010/wordprocessingCanvas" xmlns:cx="http://schemas.microsoft.com/office/drawing/2014/chartex" xmlns:cx1="http://schemas.microsoft.com/office/drawing/2015/9/8/chartex" xmlns:cx2="http://schemas.microsoft.com/office/drawing/2015/10/21/chartex" xmlns:cx3="http://schemas.microsoft.com/office/drawing/2016/5/9/chartex" xmlns:cx4="http://schemas.microsoft.com/office/drawing/2016/5/10/chartex" xmlns:cx5="http://schemas.microsoft.com/office/drawing/2016/5/11/chartex" xmlns:cx6="http://schemas.microsoft.com/office/drawing/2016/5/12/chartex" xmlns:cx7="http://schemas.microsoft.com/office/drawing/2016/5/13/chartex" xmlns:cx8="http://schemas.microsoft.com/office/drawing/2016/5/14/chartex" xmlns:mc="http://schemas.openxmlformats.org/markup-compatibility/2006" xmlns:aink="http://schemas.microsoft.com/office/drawing/2016/ink" xmlns:am3d="http://schemas.microsoft.com/office/drawing/2017/model3d" xmlns:o="urn:schemas-microsoft-com:office:office" xmlns:oel="http://schemas.microsoft.com/office/2019/extlst" xmlns:r="http://schemas.openxmlformats.org/officeDocument/2006/relationships" xmlns:m="http://schemas.openxmlformats.org/officeDocument/2006/math" xmlns:v="urn:schemas-microsoft-com:vml" xmlns:wp14="http://schemas.microsoft.com/office/word/2010/wordprocessingDrawing" xmlns:wp="http://schemas.openxmlformats.org/drawingml/2006/wordprocessingDrawing" xmlns:w10="urn:schemas-microsoft-com:office:word" xmlns:w="http://schemas.openxmlformats.org/wordprocessingml/2006/main" xmlns:w14="http://schemas.microsoft.com/office/word/2010/wordml" xmlns:w15="http://schemas.microsoft.com/office/word/2012/wordml" xmlns:w16cex="http://schemas.microsoft.com/office/word/2018/wordml/cex" xmlns:w16cid="http://schemas.microsoft.com/office/word/2016/wordml/cid" xmlns:w16="http://schemas.microsoft.com/office/word/2018/wordml" xmlns:w16sdtdh="http://schemas.microsoft.com/office/word/2020/wordml/sdtdatahash" xmlns:w16se="http://schemas.microsoft.com/office/word/2015/wordml/symex" xmlns:wpg="http://schemas.microsoft.com/office/word/2010/wordprocessingGroup" xmlns:wpi="http://schemas.microsoft.com/office/word/2010/wordprocessingInk" xmlns:wne="http://schemas.microsoft.com/office/word/2006/wordml" xmlns:wps="http://schemas.microsoft.com/office/word/2010/wordprocessingShape" mc:Ignorable="w14 w15 w16se w16cid w16 w16cex w16sdtdh wp14">
   <w:sdt>
     <w:sdtPr>
       <w:id w:val="-271014513"/>
@@ -2918,7 +3033,7 @@
 </file>
 
 <file path=word/footnotes.xml><?xml version="1.0" encoding="utf-8"?>
-<w:footnotes xmlns:wpc="http://schemas.microsoft.com/office/word/2010/wordprocessingCanvas" xmlns:cx="http://schemas.microsoft.com/office/drawing/2014/chartex" xmlns:cx1="http://schemas.microsoft.com/office/drawing/2015/9/8/chartex" xmlns:cx2="http://schemas.microsoft.com/office/drawing/2015/10/21/chartex" xmlns:cx3="http://schemas.microsoft.com/office/drawing/2016/5/9/chartex" xmlns:cx4="http://schemas.microsoft.com/office/drawing/2016/5/10/chartex" xmlns:cx5="http://schemas.microsoft.com/office/drawing/2016/5/11/chartex" xmlns:cx6="http://schemas.microsoft.com/office/drawing/2016/5/12/chartex" xmlns:cx7="http://schemas.microsoft.com/office/drawing/2016/5/13/chartex" xmlns:cx8="http://schemas.microsoft.com/office/drawing/2016/5/14/chartex" xmlns:mc="http://schemas.openxmlformats.org/markup-compatibility/2006" xmlns:aink="http://schemas.microsoft.com/office/drawing/2016/ink" xmlns:am3d="http://schemas.microsoft.com/office/drawing/2017/model3d" xmlns:o="urn:schemas-microsoft-com:office:office" xmlns:oel="http://schemas.microsoft.com/office/2019/extlst" xmlns:r="http://schemas.openxmlformats.org/officeDocument/2006/relationships" xmlns:m="http://schemas.openxmlformats.org/officeDocument/2006/math" xmlns:v="urn:schemas-microsoft-com:vml" xmlns:wp14="http://schemas.microsoft.com/office/word/2010/wordprocessingDrawing" xmlns:wp="http://schemas.openxmlformats.org/drawingml/2006/wordprocessingDrawing" xmlns:w10="urn:schemas-microsoft-com:office:word" xmlns:w="http://schemas.openxmlformats.org/wordprocessingml/2006/main" xmlns:w14="http://schemas.microsoft.com/office/word/2010/wordml" xmlns:w15="http://schemas.microsoft.com/office/word/2012/wordml" xmlns:w16cex="http://schemas.microsoft.com/office/word/2018/wordml/cex" xmlns:w16cid="http://schemas.microsoft.com/office/word/2016/wordml/cid" xmlns:w16="http://schemas.microsoft.com/office/word/2018/wordml" xmlns:w16du="http://schemas.microsoft.com/office/word/2023/wordml/word16du" xmlns:w16sdtdh="http://schemas.microsoft.com/office/word/2020/wordml/sdtdatahash" xmlns:w16se="http://schemas.microsoft.com/office/word/2015/wordml/symex" xmlns:wpg="http://schemas.microsoft.com/office/word/2010/wordprocessingGroup" xmlns:wpi="http://schemas.microsoft.com/office/word/2010/wordprocessingInk" xmlns:wne="http://schemas.microsoft.com/office/word/2006/wordml" xmlns:wps="http://schemas.microsoft.com/office/word/2010/wordprocessingShape" mc:Ignorable="w14 w15 w16se w16cid w16 w16cex w16sdtdh wp14">
+<w:footnotes xmlns:wpc="http://schemas.microsoft.com/office/word/2010/wordprocessingCanvas" xmlns:cx="http://schemas.microsoft.com/office/drawing/2014/chartex" xmlns:cx1="http://schemas.microsoft.com/office/drawing/2015/9/8/chartex" xmlns:cx2="http://schemas.microsoft.com/office/drawing/2015/10/21/chartex" xmlns:cx3="http://schemas.microsoft.com/office/drawing/2016/5/9/chartex" xmlns:cx4="http://schemas.microsoft.com/office/drawing/2016/5/10/chartex" xmlns:cx5="http://schemas.microsoft.com/office/drawing/2016/5/11/chartex" xmlns:cx6="http://schemas.microsoft.com/office/drawing/2016/5/12/chartex" xmlns:cx7="http://schemas.microsoft.com/office/drawing/2016/5/13/chartex" xmlns:cx8="http://schemas.microsoft.com/office/drawing/2016/5/14/chartex" xmlns:mc="http://schemas.openxmlformats.org/markup-compatibility/2006" xmlns:aink="http://schemas.microsoft.com/office/drawing/2016/ink" xmlns:am3d="http://schemas.microsoft.com/office/drawing/2017/model3d" xmlns:o="urn:schemas-microsoft-com:office:office" xmlns:oel="http://schemas.microsoft.com/office/2019/extlst" xmlns:r="http://schemas.openxmlformats.org/officeDocument/2006/relationships" xmlns:m="http://schemas.openxmlformats.org/officeDocument/2006/math" xmlns:v="urn:schemas-microsoft-com:vml" xmlns:wp14="http://schemas.microsoft.com/office/word/2010/wordprocessingDrawing" xmlns:wp="http://schemas.openxmlformats.org/drawingml/2006/wordprocessingDrawing" xmlns:w10="urn:schemas-microsoft-com:office:word" xmlns:w="http://schemas.openxmlformats.org/wordprocessingml/2006/main" xmlns:w14="http://schemas.microsoft.com/office/word/2010/wordml" xmlns:w15="http://schemas.microsoft.com/office/word/2012/wordml" xmlns:w16cex="http://schemas.microsoft.com/office/word/2018/wordml/cex" xmlns:w16cid="http://schemas.microsoft.com/office/word/2016/wordml/cid" xmlns:w16="http://schemas.microsoft.com/office/word/2018/wordml" xmlns:w16sdtdh="http://schemas.microsoft.com/office/word/2020/wordml/sdtdatahash" xmlns:w16se="http://schemas.microsoft.com/office/word/2015/wordml/symex" xmlns:wpg="http://schemas.microsoft.com/office/word/2010/wordprocessingGroup" xmlns:wpi="http://schemas.microsoft.com/office/word/2010/wordprocessingInk" xmlns:wne="http://schemas.microsoft.com/office/word/2006/wordml" xmlns:wps="http://schemas.microsoft.com/office/word/2010/wordprocessingShape" mc:Ignorable="w14 w15 w16se w16cid w16 w16cex w16sdtdh wp14">
   <w:footnote w:type="separator" w:id="-1">
     <w:p>
       <w:pPr>
@@ -2943,7 +3058,7 @@
 </file>
 
 <file path=word/header1.xml><?xml version="1.0" encoding="utf-8"?>
-<w:hdr xmlns:wpc="http://schemas.microsoft.com/office/word/2010/wordprocessingCanvas" xmlns:cx="http://schemas.microsoft.com/office/drawing/2014/chartex" xmlns:cx1="http://schemas.microsoft.com/office/drawing/2015/9/8/chartex" xmlns:cx2="http://schemas.microsoft.com/office/drawing/2015/10/21/chartex" xmlns:cx3="http://schemas.microsoft.com/office/drawing/2016/5/9/chartex" xmlns:cx4="http://schemas.microsoft.com/office/drawing/2016/5/10/chartex" xmlns:cx5="http://schemas.microsoft.com/office/drawing/2016/5/11/chartex" xmlns:cx6="http://schemas.microsoft.com/office/drawing/2016/5/12/chartex" xmlns:cx7="http://schemas.microsoft.com/office/drawing/2016/5/13/chartex" xmlns:cx8="http://schemas.microsoft.com/office/drawing/2016/5/14/chartex" xmlns:mc="http://schemas.openxmlformats.org/markup-compatibility/2006" xmlns:aink="http://schemas.microsoft.com/office/drawing/2016/ink" xmlns:am3d="http://schemas.microsoft.com/office/drawing/2017/model3d" xmlns:o="urn:schemas-microsoft-com:office:office" xmlns:oel="http://schemas.microsoft.com/office/2019/extlst" xmlns:r="http://schemas.openxmlformats.org/officeDocument/2006/relationships" xmlns:m="http://schemas.openxmlformats.org/officeDocument/2006/math" xmlns:v="urn:schemas-microsoft-com:vml" xmlns:wp14="http://schemas.microsoft.com/office/word/2010/wordprocessingDrawing" xmlns:wp="http://schemas.openxmlformats.org/drawingml/2006/wordprocessingDrawing" xmlns:w10="urn:schemas-microsoft-com:office:word" xmlns:w="http://schemas.openxmlformats.org/wordprocessingml/2006/main" xmlns:w14="http://schemas.microsoft.com/office/word/2010/wordml" xmlns:w15="http://schemas.microsoft.com/office/word/2012/wordml" xmlns:w16cex="http://schemas.microsoft.com/office/word/2018/wordml/cex" xmlns:w16cid="http://schemas.microsoft.com/office/word/2016/wordml/cid" xmlns:w16="http://schemas.microsoft.com/office/word/2018/wordml" xmlns:w16du="http://schemas.microsoft.com/office/word/2023/wordml/word16du" xmlns:w16sdtdh="http://schemas.microsoft.com/office/word/2020/wordml/sdtdatahash" xmlns:w16se="http://schemas.microsoft.com/office/word/2015/wordml/symex" xmlns:wpg="http://schemas.microsoft.com/office/word/2010/wordprocessingGroup" xmlns:wpi="http://schemas.microsoft.com/office/word/2010/wordprocessingInk" xmlns:wne="http://schemas.microsoft.com/office/word/2006/wordml" xmlns:wps="http://schemas.microsoft.com/office/word/2010/wordprocessingShape" mc:Ignorable="w14 w15 w16se w16cid w16 w16cex w16sdtdh wp14">
+<w:hdr xmlns:wpc="http://schemas.microsoft.com/office/word/2010/wordprocessingCanvas" xmlns:cx="http://schemas.microsoft.com/office/drawing/2014/chartex" xmlns:cx1="http://schemas.microsoft.com/office/drawing/2015/9/8/chartex" xmlns:cx2="http://schemas.microsoft.com/office/drawing/2015/10/21/chartex" xmlns:cx3="http://schemas.microsoft.com/office/drawing/2016/5/9/chartex" xmlns:cx4="http://schemas.microsoft.com/office/drawing/2016/5/10/chartex" xmlns:cx5="http://schemas.microsoft.com/office/drawing/2016/5/11/chartex" xmlns:cx6="http://schemas.microsoft.com/office/drawing/2016/5/12/chartex" xmlns:cx7="http://schemas.microsoft.com/office/drawing/2016/5/13/chartex" xmlns:cx8="http://schemas.microsoft.com/office/drawing/2016/5/14/chartex" xmlns:mc="http://schemas.openxmlformats.org/markup-compatibility/2006" xmlns:aink="http://schemas.microsoft.com/office/drawing/2016/ink" xmlns:am3d="http://schemas.microsoft.com/office/drawing/2017/model3d" xmlns:o="urn:schemas-microsoft-com:office:office" xmlns:oel="http://schemas.microsoft.com/office/2019/extlst" xmlns:r="http://schemas.openxmlformats.org/officeDocument/2006/relationships" xmlns:m="http://schemas.openxmlformats.org/officeDocument/2006/math" xmlns:v="urn:schemas-microsoft-com:vml" xmlns:wp14="http://schemas.microsoft.com/office/word/2010/wordprocessingDrawing" xmlns:wp="http://schemas.openxmlformats.org/drawingml/2006/wordprocessingDrawing" xmlns:w10="urn:schemas-microsoft-com:office:word" xmlns:w="http://schemas.openxmlformats.org/wordprocessingml/2006/main" xmlns:w14="http://schemas.microsoft.com/office/word/2010/wordml" xmlns:w15="http://schemas.microsoft.com/office/word/2012/wordml" xmlns:w16cex="http://schemas.microsoft.com/office/word/2018/wordml/cex" xmlns:w16cid="http://schemas.microsoft.com/office/word/2016/wordml/cid" xmlns:w16="http://schemas.microsoft.com/office/word/2018/wordml" xmlns:w16sdtdh="http://schemas.microsoft.com/office/word/2020/wordml/sdtdatahash" xmlns:w16se="http://schemas.microsoft.com/office/word/2015/wordml/symex" xmlns:wpg="http://schemas.microsoft.com/office/word/2010/wordprocessingGroup" xmlns:wpi="http://schemas.microsoft.com/office/word/2010/wordprocessingInk" xmlns:wne="http://schemas.microsoft.com/office/word/2006/wordml" xmlns:wps="http://schemas.microsoft.com/office/word/2010/wordprocessingShape" mc:Ignorable="w14 w15 w16se w16cid w16 w16cex w16sdtdh wp14">
   <w:p>
     <w:pPr>
       <w:pStyle w:val="Header"/>
@@ -3039,7 +3154,7 @@
 </file>
 
 <file path=word/header2.xml><?xml version="1.0" encoding="utf-8"?>
-<w:hdr xmlns:wpc="http://schemas.microsoft.com/office/word/2010/wordprocessingCanvas" xmlns:cx="http://schemas.microsoft.com/office/drawing/2014/chartex" xmlns:cx1="http://schemas.microsoft.com/office/drawing/2015/9/8/chartex" xmlns:cx2="http://schemas.microsoft.com/office/drawing/2015/10/21/chartex" xmlns:cx3="http://schemas.microsoft.com/office/drawing/2016/5/9/chartex" xmlns:cx4="http://schemas.microsoft.com/office/drawing/2016/5/10/chartex" xmlns:cx5="http://schemas.microsoft.com/office/drawing/2016/5/11/chartex" xmlns:cx6="http://schemas.microsoft.com/office/drawing/2016/5/12/chartex" xmlns:cx7="http://schemas.microsoft.com/office/drawing/2016/5/13/chartex" xmlns:cx8="http://schemas.microsoft.com/office/drawing/2016/5/14/chartex" xmlns:mc="http://schemas.openxmlformats.org/markup-compatibility/2006" xmlns:aink="http://schemas.microsoft.com/office/drawing/2016/ink" xmlns:am3d="http://schemas.microsoft.com/office/drawing/2017/model3d" xmlns:o="urn:schemas-microsoft-com:office:office" xmlns:oel="http://schemas.microsoft.com/office/2019/extlst" xmlns:r="http://schemas.openxmlformats.org/officeDocument/2006/relationships" xmlns:m="http://schemas.openxmlformats.org/officeDocument/2006/math" xmlns:v="urn:schemas-microsoft-com:vml" xmlns:wp14="http://schemas.microsoft.com/office/word/2010/wordprocessingDrawing" xmlns:wp="http://schemas.openxmlformats.org/drawingml/2006/wordprocessingDrawing" xmlns:w10="urn:schemas-microsoft-com:office:word" xmlns:w="http://schemas.openxmlformats.org/wordprocessingml/2006/main" xmlns:w14="http://schemas.microsoft.com/office/word/2010/wordml" xmlns:w15="http://schemas.microsoft.com/office/word/2012/wordml" xmlns:w16cex="http://schemas.microsoft.com/office/word/2018/wordml/cex" xmlns:w16cid="http://schemas.microsoft.com/office/word/2016/wordml/cid" xmlns:w16="http://schemas.microsoft.com/office/word/2018/wordml" xmlns:w16du="http://schemas.microsoft.com/office/word/2023/wordml/word16du" xmlns:w16sdtdh="http://schemas.microsoft.com/office/word/2020/wordml/sdtdatahash" xmlns:w16se="http://schemas.microsoft.com/office/word/2015/wordml/symex" xmlns:wpg="http://schemas.microsoft.com/office/word/2010/wordprocessingGroup" xmlns:wpi="http://schemas.microsoft.com/office/word/2010/wordprocessingInk" xmlns:wne="http://schemas.microsoft.com/office/word/2006/wordml" xmlns:wps="http://schemas.microsoft.com/office/word/2010/wordprocessingShape" mc:Ignorable="w14 w15 w16se w16cid w16 w16cex w16sdtdh wp14">
+<w:hdr xmlns:wpc="http://schemas.microsoft.com/office/word/2010/wordprocessingCanvas" xmlns:cx="http://schemas.microsoft.com/office/drawing/2014/chartex" xmlns:cx1="http://schemas.microsoft.com/office/drawing/2015/9/8/chartex" xmlns:cx2="http://schemas.microsoft.com/office/drawing/2015/10/21/chartex" xmlns:cx3="http://schemas.microsoft.com/office/drawing/2016/5/9/chartex" xmlns:cx4="http://schemas.microsoft.com/office/drawing/2016/5/10/chartex" xmlns:cx5="http://schemas.microsoft.com/office/drawing/2016/5/11/chartex" xmlns:cx6="http://schemas.microsoft.com/office/drawing/2016/5/12/chartex" xmlns:cx7="http://schemas.microsoft.com/office/drawing/2016/5/13/chartex" xmlns:cx8="http://schemas.microsoft.com/office/drawing/2016/5/14/chartex" xmlns:mc="http://schemas.openxmlformats.org/markup-compatibility/2006" xmlns:aink="http://schemas.microsoft.com/office/drawing/2016/ink" xmlns:am3d="http://schemas.microsoft.com/office/drawing/2017/model3d" xmlns:o="urn:schemas-microsoft-com:office:office" xmlns:oel="http://schemas.microsoft.com/office/2019/extlst" xmlns:r="http://schemas.openxmlformats.org/officeDocument/2006/relationships" xmlns:m="http://schemas.openxmlformats.org/officeDocument/2006/math" xmlns:v="urn:schemas-microsoft-com:vml" xmlns:wp14="http://schemas.microsoft.com/office/word/2010/wordprocessingDrawing" xmlns:wp="http://schemas.openxmlformats.org/drawingml/2006/wordprocessingDrawing" xmlns:w10="urn:schemas-microsoft-com:office:word" xmlns:w="http://schemas.openxmlformats.org/wordprocessingml/2006/main" xmlns:w14="http://schemas.microsoft.com/office/word/2010/wordml" xmlns:w15="http://schemas.microsoft.com/office/word/2012/wordml" xmlns:w16cex="http://schemas.microsoft.com/office/word/2018/wordml/cex" xmlns:w16cid="http://schemas.microsoft.com/office/word/2016/wordml/cid" xmlns:w16="http://schemas.microsoft.com/office/word/2018/wordml" xmlns:w16sdtdh="http://schemas.microsoft.com/office/word/2020/wordml/sdtdatahash" xmlns:w16se="http://schemas.microsoft.com/office/word/2015/wordml/symex" xmlns:wpg="http://schemas.microsoft.com/office/word/2010/wordprocessingGroup" xmlns:wpi="http://schemas.microsoft.com/office/word/2010/wordprocessingInk" xmlns:wne="http://schemas.microsoft.com/office/word/2006/wordml" xmlns:wps="http://schemas.microsoft.com/office/word/2010/wordprocessingShape" mc:Ignorable="w14 w15 w16se w16cid w16 w16cex w16sdtdh wp14">
   <w:p>
     <w:pPr>
       <w:pStyle w:val="Header"/>
@@ -3128,7 +3243,7 @@
 </file>
 
 <file path=word/numbering.xml><?xml version="1.0" encoding="utf-8"?>
-<w:numbering xmlns:wpc="http://schemas.microsoft.com/office/word/2010/wordprocessingCanvas" xmlns:cx="http://schemas.microsoft.com/office/drawing/2014/chartex" xmlns:cx1="http://schemas.microsoft.com/office/drawing/2015/9/8/chartex" xmlns:cx2="http://schemas.microsoft.com/office/drawing/2015/10/21/chartex" xmlns:cx3="http://schemas.microsoft.com/office/drawing/2016/5/9/chartex" xmlns:cx4="http://schemas.microsoft.com/office/drawing/2016/5/10/chartex" xmlns:cx5="http://schemas.microsoft.com/office/drawing/2016/5/11/chartex" xmlns:cx6="http://schemas.microsoft.com/office/drawing/2016/5/12/chartex" xmlns:cx7="http://schemas.microsoft.com/office/drawing/2016/5/13/chartex" xmlns:cx8="http://schemas.microsoft.com/office/drawing/2016/5/14/chartex" xmlns:mc="http://schemas.openxmlformats.org/markup-compatibility/2006" xmlns:aink="http://schemas.microsoft.com/office/drawing/2016/ink" xmlns:am3d="http://schemas.microsoft.com/office/drawing/2017/model3d" xmlns:o="urn:schemas-microsoft-com:office:office" xmlns:oel="http://schemas.microsoft.com/office/2019/extlst" xmlns:r="http://schemas.openxmlformats.org/officeDocument/2006/relationships" xmlns:m="http://schemas.openxmlformats.org/officeDocument/2006/math" xmlns:v="urn:schemas-microsoft-com:vml" xmlns:wp14="http://schemas.microsoft.com/office/word/2010/wordprocessingDrawing" xmlns:wp="http://schemas.openxmlformats.org/drawingml/2006/wordprocessingDrawing" xmlns:w10="urn:schemas-microsoft-com:office:word" xmlns:w="http://schemas.openxmlformats.org/wordprocessingml/2006/main" xmlns:w14="http://schemas.microsoft.com/office/word/2010/wordml" xmlns:w15="http://schemas.microsoft.com/office/word/2012/wordml" xmlns:w16cex="http://schemas.microsoft.com/office/word/2018/wordml/cex" xmlns:w16cid="http://schemas.microsoft.com/office/word/2016/wordml/cid" xmlns:w16="http://schemas.microsoft.com/office/word/2018/wordml" xmlns:w16du="http://schemas.microsoft.com/office/word/2023/wordml/word16du" xmlns:w16sdtdh="http://schemas.microsoft.com/office/word/2020/wordml/sdtdatahash" xmlns:w16se="http://schemas.microsoft.com/office/word/2015/wordml/symex" xmlns:wpg="http://schemas.microsoft.com/office/word/2010/wordprocessingGroup" xmlns:wpi="http://schemas.microsoft.com/office/word/2010/wordprocessingInk" xmlns:wne="http://schemas.microsoft.com/office/word/2006/wordml" xmlns:wps="http://schemas.microsoft.com/office/word/2010/wordprocessingShape" mc:Ignorable="w14 w15 w16se w16cid w16 w16cex w16sdtdh wp14">
+<w:numbering xmlns:wpc="http://schemas.microsoft.com/office/word/2010/wordprocessingCanvas" xmlns:cx="http://schemas.microsoft.com/office/drawing/2014/chartex" xmlns:cx1="http://schemas.microsoft.com/office/drawing/2015/9/8/chartex" xmlns:cx2="http://schemas.microsoft.com/office/drawing/2015/10/21/chartex" xmlns:cx3="http://schemas.microsoft.com/office/drawing/2016/5/9/chartex" xmlns:cx4="http://schemas.microsoft.com/office/drawing/2016/5/10/chartex" xmlns:cx5="http://schemas.microsoft.com/office/drawing/2016/5/11/chartex" xmlns:cx6="http://schemas.microsoft.com/office/drawing/2016/5/12/chartex" xmlns:cx7="http://schemas.microsoft.com/office/drawing/2016/5/13/chartex" xmlns:cx8="http://schemas.microsoft.com/office/drawing/2016/5/14/chartex" xmlns:mc="http://schemas.openxmlformats.org/markup-compatibility/2006" xmlns:aink="http://schemas.microsoft.com/office/drawing/2016/ink" xmlns:am3d="http://schemas.microsoft.com/office/drawing/2017/model3d" xmlns:o="urn:schemas-microsoft-com:office:office" xmlns:oel="http://schemas.microsoft.com/office/2019/extlst" xmlns:r="http://schemas.openxmlformats.org/officeDocument/2006/relationships" xmlns:m="http://schemas.openxmlformats.org/officeDocument/2006/math" xmlns:v="urn:schemas-microsoft-com:vml" xmlns:wp14="http://schemas.microsoft.com/office/word/2010/wordprocessingDrawing" xmlns:wp="http://schemas.openxmlformats.org/drawingml/2006/wordprocessingDrawing" xmlns:w10="urn:schemas-microsoft-com:office:word" xmlns:w="http://schemas.openxmlformats.org/wordprocessingml/2006/main" xmlns:w14="http://schemas.microsoft.com/office/word/2010/wordml" xmlns:w15="http://schemas.microsoft.com/office/word/2012/wordml" xmlns:w16cex="http://schemas.microsoft.com/office/word/2018/wordml/cex" xmlns:w16cid="http://schemas.microsoft.com/office/word/2016/wordml/cid" xmlns:w16="http://schemas.microsoft.com/office/word/2018/wordml" xmlns:w16sdtdh="http://schemas.microsoft.com/office/word/2020/wordml/sdtdatahash" xmlns:w16se="http://schemas.microsoft.com/office/word/2015/wordml/symex" xmlns:wpg="http://schemas.microsoft.com/office/word/2010/wordprocessingGroup" xmlns:wpi="http://schemas.microsoft.com/office/word/2010/wordprocessingInk" xmlns:wne="http://schemas.microsoft.com/office/word/2006/wordml" xmlns:wps="http://schemas.microsoft.com/office/word/2010/wordprocessingShape" mc:Ignorable="w14 w15 w16se w16cid w16 w16cex w16sdtdh wp14">
   <w:abstractNum w:abstractNumId="0" w15:restartNumberingAfterBreak="0">
     <w:nsid w:val="00765FA6"/>
     <w:multiLevelType w:val="hybridMultilevel"/>

</xml_diff>

<commit_message>
write up for APIs
DynamoDB setup & API creation write up.
</commit_message>
<xml_diff>
--- a/TM470_TMA03_Lucy_Morris_zx181423.docx
+++ b/TM470_TMA03_Lucy_Morris_zx181423.docx
@@ -1,6 +1,6 @@
 
 <file path=word/document.xml><?xml version="1.0" encoding="utf-8"?>
-<w:document xmlns:wpc="http://schemas.microsoft.com/office/word/2010/wordprocessingCanvas" xmlns:cx="http://schemas.microsoft.com/office/drawing/2014/chartex" xmlns:cx1="http://schemas.microsoft.com/office/drawing/2015/9/8/chartex" xmlns:cx2="http://schemas.microsoft.com/office/drawing/2015/10/21/chartex" xmlns:cx3="http://schemas.microsoft.com/office/drawing/2016/5/9/chartex" xmlns:cx4="http://schemas.microsoft.com/office/drawing/2016/5/10/chartex" xmlns:cx5="http://schemas.microsoft.com/office/drawing/2016/5/11/chartex" xmlns:cx6="http://schemas.microsoft.com/office/drawing/2016/5/12/chartex" xmlns:cx7="http://schemas.microsoft.com/office/drawing/2016/5/13/chartex" xmlns:cx8="http://schemas.microsoft.com/office/drawing/2016/5/14/chartex" xmlns:mc="http://schemas.openxmlformats.org/markup-compatibility/2006" xmlns:aink="http://schemas.microsoft.com/office/drawing/2016/ink" xmlns:am3d="http://schemas.microsoft.com/office/drawing/2017/model3d" xmlns:o="urn:schemas-microsoft-com:office:office" xmlns:oel="http://schemas.microsoft.com/office/2019/extlst" xmlns:r="http://schemas.openxmlformats.org/officeDocument/2006/relationships" xmlns:m="http://schemas.openxmlformats.org/officeDocument/2006/math" xmlns:v="urn:schemas-microsoft-com:vml" xmlns:wp14="http://schemas.microsoft.com/office/word/2010/wordprocessingDrawing" xmlns:wp="http://schemas.openxmlformats.org/drawingml/2006/wordprocessingDrawing" xmlns:w10="urn:schemas-microsoft-com:office:word" xmlns:w="http://schemas.openxmlformats.org/wordprocessingml/2006/main" xmlns:w14="http://schemas.microsoft.com/office/word/2010/wordml" xmlns:w15="http://schemas.microsoft.com/office/word/2012/wordml" xmlns:w16cex="http://schemas.microsoft.com/office/word/2018/wordml/cex" xmlns:w16cid="http://schemas.microsoft.com/office/word/2016/wordml/cid" xmlns:w16="http://schemas.microsoft.com/office/word/2018/wordml" xmlns:w16du="http://schemas.microsoft.com/office/word/2023/wordml/word16du" xmlns:w16sdtdh="http://schemas.microsoft.com/office/word/2020/wordml/sdtdatahash" xmlns:w16se="http://schemas.microsoft.com/office/word/2015/wordml/symex" xmlns:wpg="http://schemas.microsoft.com/office/word/2010/wordprocessingGroup" xmlns:wpi="http://schemas.microsoft.com/office/word/2010/wordprocessingInk" xmlns:wne="http://schemas.microsoft.com/office/word/2006/wordml" xmlns:wps="http://schemas.microsoft.com/office/word/2010/wordprocessingShape" mc:Ignorable="w14 w15 w16se w16cid w16 w16cex w16sdtdh wp14">
+<w:document xmlns:wpc="http://schemas.microsoft.com/office/word/2010/wordprocessingCanvas" xmlns:cx="http://schemas.microsoft.com/office/drawing/2014/chartex" xmlns:cx1="http://schemas.microsoft.com/office/drawing/2015/9/8/chartex" xmlns:cx2="http://schemas.microsoft.com/office/drawing/2015/10/21/chartex" xmlns:cx3="http://schemas.microsoft.com/office/drawing/2016/5/9/chartex" xmlns:cx4="http://schemas.microsoft.com/office/drawing/2016/5/10/chartex" xmlns:cx5="http://schemas.microsoft.com/office/drawing/2016/5/11/chartex" xmlns:cx6="http://schemas.microsoft.com/office/drawing/2016/5/12/chartex" xmlns:cx7="http://schemas.microsoft.com/office/drawing/2016/5/13/chartex" xmlns:cx8="http://schemas.microsoft.com/office/drawing/2016/5/14/chartex" xmlns:mc="http://schemas.openxmlformats.org/markup-compatibility/2006" xmlns:aink="http://schemas.microsoft.com/office/drawing/2016/ink" xmlns:am3d="http://schemas.microsoft.com/office/drawing/2017/model3d" xmlns:o="urn:schemas-microsoft-com:office:office" xmlns:oel="http://schemas.microsoft.com/office/2019/extlst" xmlns:r="http://schemas.openxmlformats.org/officeDocument/2006/relationships" xmlns:m="http://schemas.openxmlformats.org/officeDocument/2006/math" xmlns:v="urn:schemas-microsoft-com:vml" xmlns:wp14="http://schemas.microsoft.com/office/word/2010/wordprocessingDrawing" xmlns:wp="http://schemas.openxmlformats.org/drawingml/2006/wordprocessingDrawing" xmlns:w10="urn:schemas-microsoft-com:office:word" xmlns:w="http://schemas.openxmlformats.org/wordprocessingml/2006/main" xmlns:w14="http://schemas.microsoft.com/office/word/2010/wordml" xmlns:w15="http://schemas.microsoft.com/office/word/2012/wordml" xmlns:w16cex="http://schemas.microsoft.com/office/word/2018/wordml/cex" xmlns:w16cid="http://schemas.microsoft.com/office/word/2016/wordml/cid" xmlns:w16="http://schemas.microsoft.com/office/word/2018/wordml" xmlns:w16sdtdh="http://schemas.microsoft.com/office/word/2020/wordml/sdtdatahash" xmlns:w16se="http://schemas.microsoft.com/office/word/2015/wordml/symex" xmlns:wpg="http://schemas.microsoft.com/office/word/2010/wordprocessingGroup" xmlns:wpi="http://schemas.microsoft.com/office/word/2010/wordprocessingInk" xmlns:wne="http://schemas.microsoft.com/office/word/2006/wordml" xmlns:wps="http://schemas.microsoft.com/office/word/2010/wordprocessingShape" mc:Ignorable="w14 w15 w16se w16cid w16 w16cex w16sdtdh wp14">
   <w:body>
     <w:p>
       <w:pPr>
@@ -15,8 +15,17 @@
           <w:sz w:val="52"/>
           <w:szCs w:val="52"/>
         </w:rPr>
-        <w:t>The design of a web application to act as a hub of services for the transgender community in Liverpool</w:t>
-      </w:r>
+        <w:t xml:space="preserve">The design of a web application to act as a hub of services for the transgender community in </w:t>
+      </w:r>
+      <w:proofErr w:type="gramStart"/>
+      <w:r>
+        <w:rPr>
+          <w:sz w:val="52"/>
+          <w:szCs w:val="52"/>
+        </w:rPr>
+        <w:t>Liverpool</w:t>
+      </w:r>
+      <w:proofErr w:type="gramEnd"/>
     </w:p>
     <w:p/>
     <w:p>
@@ -1387,8 +1396,13 @@
     </w:p>
     <w:p>
       <w:r>
-        <w:t>The design of a web application to act as a hub of services for the transgender community in Liverpool</w:t>
-      </w:r>
+        <w:t xml:space="preserve">The design of a web application to act as a hub of services for the transgender community in </w:t>
+      </w:r>
+      <w:proofErr w:type="gramStart"/>
+      <w:r>
+        <w:t>Liverpool</w:t>
+      </w:r>
+      <w:proofErr w:type="gramEnd"/>
     </w:p>
     <w:p>
       <w:pPr>
@@ -1413,7 +1427,15 @@
     </w:p>
     <w:p>
       <w:r>
-        <w:t xml:space="preserve">The trans community attempts to solve these issues in numerous ways, mostly informal (e.g. by word of mouth in group chats), but two more formal ways are the Liverpool Trans Wiki </w:t>
+        <w:t>The trans community attempts to solve these issues in numerous ways, mostly informal (</w:t>
+      </w:r>
+      <w:proofErr w:type="gramStart"/>
+      <w:r>
+        <w:t>e.g.</w:t>
+      </w:r>
+      <w:proofErr w:type="gramEnd"/>
+      <w:r>
+        <w:t xml:space="preserve"> by word of mouth in group chats), but two more formal ways are the Liverpool Trans Wiki </w:t>
       </w:r>
       <w:r>
         <w:t>(</w:t>
@@ -1459,7 +1481,15 @@
         <w:t>, which</w:t>
       </w:r>
       <w:r>
-        <w:t xml:space="preserve"> will be filterable by type (e.g. mental health</w:t>
+        <w:t xml:space="preserve"> will be filterable by type (</w:t>
+      </w:r>
+      <w:proofErr w:type="gramStart"/>
+      <w:r>
+        <w:t>e.g.</w:t>
+      </w:r>
+      <w:proofErr w:type="gramEnd"/>
+      <w:r>
+        <w:t xml:space="preserve"> mental health</w:t>
       </w:r>
       <w:r>
         <w:t xml:space="preserve"> or peer support) and when a service is selected</w:t>
@@ -1527,7 +1557,15 @@
         <w:t xml:space="preserve"> that have no physical footprint in Liverpool &amp; Merseyside, some of these may be included in an ‘important links’ page but not as part of the core services covered by the app.</w:t>
       </w:r>
       <w:r>
-        <w:t xml:space="preserve"> The scope of the services included is that they must offer something specific to the trans community, rather than broader services (e.g. the CMAGIC &amp; TSS counselling services would be included, but not the general NHS counselling service offered by Talk Liverpool.)</w:t>
+        <w:t xml:space="preserve"> The scope of the services included is that they must offer something specific to the trans community, rather than broader services (</w:t>
+      </w:r>
+      <w:proofErr w:type="gramStart"/>
+      <w:r>
+        <w:t>e.g.</w:t>
+      </w:r>
+      <w:proofErr w:type="gramEnd"/>
+      <w:r>
+        <w:t xml:space="preserve"> the CMAGIC &amp; TSS counselling services would be included, but not the general NHS counselling service offered by Talk Liverpool.)</w:t>
       </w:r>
     </w:p>
     <w:p>
@@ -1540,7 +1578,21 @@
         <w:rPr>
           <w:color w:val="FF0000"/>
         </w:rPr>
-        <w:t>See if this need any additions in light of work done</w:t>
+        <w:t xml:space="preserve">See if this </w:t>
+      </w:r>
+      <w:proofErr w:type="gramStart"/>
+      <w:r>
+        <w:rPr>
+          <w:color w:val="FF0000"/>
+        </w:rPr>
+        <w:t>need</w:t>
+      </w:r>
+      <w:proofErr w:type="gramEnd"/>
+      <w:r>
+        <w:rPr>
+          <w:color w:val="FF0000"/>
+        </w:rPr>
+        <w:t xml:space="preserve"> any additions in light of work done</w:t>
       </w:r>
     </w:p>
     <w:p>
@@ -1567,8 +1619,16 @@
         <w:rPr>
           <w:color w:val="FF0000"/>
         </w:rPr>
-        <w:t>Review questions asked in TMA question</w:t>
-      </w:r>
+        <w:t xml:space="preserve">Review questions asked in TMA </w:t>
+      </w:r>
+      <w:proofErr w:type="gramStart"/>
+      <w:r>
+        <w:rPr>
+          <w:color w:val="FF0000"/>
+        </w:rPr>
+        <w:t>question</w:t>
+      </w:r>
+      <w:proofErr w:type="gramEnd"/>
     </w:p>
     <w:p/>
     <w:p>
@@ -1608,7 +1668,15 @@
         <w:spacing w:line="256" w:lineRule="auto"/>
       </w:pPr>
       <w:r>
-        <w:t>Representatives of services e.g. manager of a laser hair removal clinic</w:t>
+        <w:t xml:space="preserve">Representatives of services </w:t>
+      </w:r>
+      <w:proofErr w:type="gramStart"/>
+      <w:r>
+        <w:t>e.g.</w:t>
+      </w:r>
+      <w:proofErr w:type="gramEnd"/>
+      <w:r>
+        <w:t xml:space="preserve"> manager of a laser hair removal clinic</w:t>
       </w:r>
     </w:p>
     <w:p>
@@ -1634,8 +1702,13 @@
         <w:spacing w:line="256" w:lineRule="auto"/>
       </w:pPr>
       <w:r>
-        <w:t>May offer vital perspectives of how the app effects the community</w:t>
-      </w:r>
+        <w:t xml:space="preserve">May offer vital perspectives of how the app effects the </w:t>
+      </w:r>
+      <w:proofErr w:type="gramStart"/>
+      <w:r>
+        <w:t>community</w:t>
+      </w:r>
+      <w:proofErr w:type="gramEnd"/>
     </w:p>
     <w:p>
       <w:pPr>
@@ -4062,8 +4135,16 @@
         <w:rPr>
           <w:color w:val="FF0000"/>
         </w:rPr>
-        <w:t>, changes to feedback</w:t>
-      </w:r>
+        <w:t xml:space="preserve">, changes to </w:t>
+      </w:r>
+      <w:proofErr w:type="gramStart"/>
+      <w:r>
+        <w:rPr>
+          <w:color w:val="FF0000"/>
+        </w:rPr>
+        <w:t>feedback</w:t>
+      </w:r>
+      <w:proofErr w:type="gramEnd"/>
     </w:p>
     <w:p>
       <w:pPr>
@@ -4243,7 +4324,15 @@
         </w:numPr>
       </w:pPr>
       <w:r>
-        <w:t>Create a VM (or duel boot install) for Ubuntu 16.04</w:t>
+        <w:t xml:space="preserve">Create a VM (or </w:t>
+      </w:r>
+      <w:proofErr w:type="gramStart"/>
+      <w:r>
+        <w:t>duel</w:t>
+      </w:r>
+      <w:proofErr w:type="gramEnd"/>
+      <w:r>
+        <w:t xml:space="preserve"> boot install) for Ubuntu 16.04</w:t>
       </w:r>
     </w:p>
     <w:p>
@@ -4293,10 +4382,26 @@
         <w:t>a little</w:t>
       </w:r>
       <w:r>
-        <w:t xml:space="preserve"> experience using the Linux CLI </w:t>
-      </w:r>
-      <w:r>
-        <w:t>I may require some refreshing on this as I usually work with Windows. Therefore, given the time frame of this project alternatives were considered that may have a more speedy set up time.</w:t>
+        <w:t xml:space="preserve"> experience using the </w:t>
+      </w:r>
+      <w:proofErr w:type="gramStart"/>
+      <w:r>
+        <w:t>Linux CLI</w:t>
+      </w:r>
+      <w:proofErr w:type="gramEnd"/>
+      <w:r>
+        <w:t xml:space="preserve"> </w:t>
+      </w:r>
+      <w:r>
+        <w:t xml:space="preserve">I may require some refreshing on this as I usually work with Windows. Therefore, given the time frame of this project alternatives were considered that may have a </w:t>
+      </w:r>
+      <w:proofErr w:type="gramStart"/>
+      <w:r>
+        <w:t>more speedy</w:t>
+      </w:r>
+      <w:proofErr w:type="gramEnd"/>
+      <w:r>
+        <w:t xml:space="preserve"> set up time.</w:t>
       </w:r>
     </w:p>
     <w:p>
@@ -4367,7 +4472,15 @@
     </w:p>
     <w:p>
       <w:r>
-        <w:t xml:space="preserve">Be A Better Dev – AWS DynamoDB Tutorial For Beginners </w:t>
+        <w:t xml:space="preserve">Be A Better Dev – AWS DynamoDB Tutorial </w:t>
+      </w:r>
+      <w:proofErr w:type="gramStart"/>
+      <w:r>
+        <w:t>For</w:t>
+      </w:r>
+      <w:proofErr w:type="gramEnd"/>
+      <w:r>
+        <w:t xml:space="preserve"> Beginners </w:t>
       </w:r>
     </w:p>
     <w:p>
@@ -4381,7 +4494,15 @@
         <w:t>Whilst using AWS does not require a lengthy and complicated setup process, it does present other challenges. The first of which, is setting up</w:t>
       </w:r>
       <w:r>
-        <w:t xml:space="preserve"> the APIs, as although AWS provides low level APIs these can be cumbersome to use and it is recommended that using the AWS SDK (Software Development Kit) is a better approach (</w:t>
+        <w:t xml:space="preserve"> the APIs, as although AWS provides low level APIs these can be cumbersome to </w:t>
+      </w:r>
+      <w:proofErr w:type="gramStart"/>
+      <w:r>
+        <w:t>use</w:t>
+      </w:r>
+      <w:proofErr w:type="gramEnd"/>
+      <w:r>
+        <w:t xml:space="preserve"> and it is recommended that using the AWS SDK (Software Development Kit) is a better approach (</w:t>
       </w:r>
       <w:r>
         <w:rPr>
@@ -4504,10 +4625,12 @@
         <w:t xml:space="preserve"> and subsequent decision to change to </w:t>
       </w:r>
       <w:proofErr w:type="spellStart"/>
+      <w:proofErr w:type="gramStart"/>
       <w:r>
         <w:t>aws</w:t>
       </w:r>
       <w:proofErr w:type="spellEnd"/>
+      <w:proofErr w:type="gramEnd"/>
     </w:p>
     <w:p>
       <w:r>
@@ -4545,11 +4668,439 @@
     </w:p>
     <w:p>
       <w:r>
-        <w:t>Setting up DynamoDB / APIs</w:t>
-      </w:r>
-    </w:p>
-    <w:p>
-      <w:r>
+        <w:t>The first task was to set up a DynamoDB table</w:t>
+      </w:r>
+      <w:r>
+        <w:t xml:space="preserve"> (the terminology used for the database)</w:t>
+      </w:r>
+      <w:r>
+        <w:t xml:space="preserve"> and the API’s so that the database can be accessed</w:t>
+      </w:r>
+      <w:r>
+        <w:t>. While it is possible to access the database using ‘low level API’s’</w:t>
+      </w:r>
+      <w:r>
+        <w:t xml:space="preserve">, </w:t>
+      </w:r>
+      <w:proofErr w:type="gramStart"/>
+      <w:r>
+        <w:t>i.e.</w:t>
+      </w:r>
+      <w:proofErr w:type="gramEnd"/>
+      <w:r>
+        <w:t xml:space="preserve"> constructing the API requests manually </w:t>
+      </w:r>
+      <w:r>
+        <w:t>in the correct format with a valid digital signature</w:t>
+      </w:r>
+      <w:r>
+        <w:t>, it is considered much simpler to use the AWS SDK (Software Development Kit)</w:t>
+      </w:r>
+      <w:r>
+        <w:t xml:space="preserve">. The AWS SDK </w:t>
+      </w:r>
+      <w:r>
+        <w:t>constructs the requests and converts the responses on your behalf</w:t>
+      </w:r>
+      <w:r>
+        <w:t xml:space="preserve">, and the structure of the SDK between the application and DynamoDB is shown in </w:t>
+      </w:r>
+      <w:r>
+        <w:rPr>
+          <w:color w:val="FF0000"/>
+        </w:rPr>
+        <w:t>figure x</w:t>
+      </w:r>
+      <w:r>
+        <w:t>.</w:t>
+      </w:r>
+    </w:p>
+    <w:p>
+      <w:hyperlink r:id="rId9" w:history="1">
+        <w:r>
+          <w:rPr>
+            <w:rStyle w:val="Hyperlink"/>
+          </w:rPr>
+          <w:t>https://docs.aws.amazon.com/amazondynamodb/latest/developerguide/Programming.LowLevelAPI.html</w:t>
+        </w:r>
+      </w:hyperlink>
+    </w:p>
+    <w:p/>
+    <w:p>
+      <w:r>
+        <w:rPr>
+          <w:noProof/>
+        </w:rPr>
+        <w:lastRenderedPageBreak/>
+        <w:drawing>
+          <wp:inline distT="0" distB="0" distL="0" distR="0" wp14:anchorId="6147762F" wp14:editId="79AD84EC">
+            <wp:extent cx="5731510" cy="5469255"/>
+            <wp:effectExtent l="0" t="0" r="2540" b="0"/>
+            <wp:docPr id="559168704" name="Picture 1" descr="A diagram of a software application&#10;&#10;Description automatically generated with low confidence"/>
+            <wp:cNvGraphicFramePr>
+              <a:graphicFrameLocks xmlns:a="http://schemas.openxmlformats.org/drawingml/2006/main" noChangeAspect="1"/>
+            </wp:cNvGraphicFramePr>
+            <a:graphic xmlns:a="http://schemas.openxmlformats.org/drawingml/2006/main">
+              <a:graphicData uri="http://schemas.openxmlformats.org/drawingml/2006/picture">
+                <pic:pic xmlns:pic="http://schemas.openxmlformats.org/drawingml/2006/picture">
+                  <pic:nvPicPr>
+                    <pic:cNvPr id="559168704" name="Picture 1" descr="A diagram of a software application&#10;&#10;Description automatically generated with low confidence"/>
+                    <pic:cNvPicPr/>
+                  </pic:nvPicPr>
+                  <pic:blipFill>
+                    <a:blip r:embed="rId10">
+                      <a:extLst>
+                        <a:ext uri="{28A0092B-C50C-407E-A947-70E740481C1C}">
+                          <a14:useLocalDpi xmlns:a14="http://schemas.microsoft.com/office/drawing/2010/main" val="0"/>
+                        </a:ext>
+                      </a:extLst>
+                    </a:blip>
+                    <a:stretch>
+                      <a:fillRect/>
+                    </a:stretch>
+                  </pic:blipFill>
+                  <pic:spPr>
+                    <a:xfrm>
+                      <a:off x="0" y="0"/>
+                      <a:ext cx="5731510" cy="5469255"/>
+                    </a:xfrm>
+                    <a:prstGeom prst="rect">
+                      <a:avLst/>
+                    </a:prstGeom>
+                  </pic:spPr>
+                </pic:pic>
+              </a:graphicData>
+            </a:graphic>
+          </wp:inline>
+        </w:drawing>
+      </w:r>
+    </w:p>
+    <w:p>
+      <w:pPr>
+        <w:tabs>
+          <w:tab w:val="left" w:pos="6972"/>
+        </w:tabs>
+      </w:pPr>
+      <w:hyperlink r:id="rId11" w:history="1">
+        <w:r>
+          <w:rPr>
+            <w:rStyle w:val="Hyperlink"/>
+          </w:rPr>
+          <w:t>https://docs.aws.amazon.com/amazondynamodb/latest/developerguide/Programming.SDKOverview.html</w:t>
+        </w:r>
+      </w:hyperlink>
+      <w:r>
+        <w:t xml:space="preserve"> (SDK image)</w:t>
+      </w:r>
+      <w:r>
+        <w:tab/>
+      </w:r>
+    </w:p>
+    <w:p/>
+    <w:p>
+      <w:r>
+        <w:t xml:space="preserve">Amazon provides step by step instructions on </w:t>
+      </w:r>
+      <w:r>
+        <w:t>how to build a CRUD API (</w:t>
+      </w:r>
+      <w:proofErr w:type="gramStart"/>
+      <w:r>
+        <w:t>i.e.</w:t>
+      </w:r>
+      <w:proofErr w:type="gramEnd"/>
+      <w:r>
+        <w:t xml:space="preserve"> with operations to Create, Read, Update and Delete), which also utilizes other Amazon services; Lambda and API Gateway</w:t>
+      </w:r>
+      <w:r>
+        <w:t xml:space="preserve">. </w:t>
+      </w:r>
+      <w:proofErr w:type="gramStart"/>
+      <w:r>
+        <w:t>Firstly</w:t>
+      </w:r>
+      <w:proofErr w:type="gramEnd"/>
+      <w:r>
+        <w:t xml:space="preserve"> a table is created in DynamoDB, then create a function in AWS Lambda which serves as the back-end of the API. Lambda runs code without provisioning or managing servers, and the code for the function is provided in the tutorial</w:t>
+      </w:r>
+      <w:r>
+        <w:t xml:space="preserve"> but then edited to reflect the table name and the ‘put’ operation to include the columns of the DynamoDB table. However, the ‘put’ operation is likely not to be used by the app as currently planned, and the table can be populated by using the AWS Dashboard GUI.</w:t>
+      </w:r>
+      <w:r>
+        <w:t xml:space="preserve"> Figure x shows the edited put operation.</w:t>
+      </w:r>
+    </w:p>
+    <w:p>
+      <w:r>
+        <w:rPr>
+          <w:noProof/>
+        </w:rPr>
+        <w:lastRenderedPageBreak/>
+        <w:drawing>
+          <wp:inline distT="0" distB="0" distL="0" distR="0" wp14:anchorId="7F8E315B" wp14:editId="169C998A">
+            <wp:extent cx="3246401" cy="2004234"/>
+            <wp:effectExtent l="0" t="0" r="0" b="0"/>
+            <wp:docPr id="2127910422" name="Picture 2" descr="A screen shot of a computer code&#10;&#10;Description automatically generated with low confidence"/>
+            <wp:cNvGraphicFramePr>
+              <a:graphicFrameLocks xmlns:a="http://schemas.openxmlformats.org/drawingml/2006/main" noChangeAspect="1"/>
+            </wp:cNvGraphicFramePr>
+            <a:graphic xmlns:a="http://schemas.openxmlformats.org/drawingml/2006/main">
+              <a:graphicData uri="http://schemas.openxmlformats.org/drawingml/2006/picture">
+                <pic:pic xmlns:pic="http://schemas.openxmlformats.org/drawingml/2006/picture">
+                  <pic:nvPicPr>
+                    <pic:cNvPr id="2127910422" name="Picture 2" descr="A screen shot of a computer code&#10;&#10;Description automatically generated with low confidence"/>
+                    <pic:cNvPicPr/>
+                  </pic:nvPicPr>
+                  <pic:blipFill>
+                    <a:blip r:embed="rId12">
+                      <a:extLst>
+                        <a:ext uri="{28A0092B-C50C-407E-A947-70E740481C1C}">
+                          <a14:useLocalDpi xmlns:a14="http://schemas.microsoft.com/office/drawing/2010/main" val="0"/>
+                        </a:ext>
+                      </a:extLst>
+                    </a:blip>
+                    <a:stretch>
+                      <a:fillRect/>
+                    </a:stretch>
+                  </pic:blipFill>
+                  <pic:spPr>
+                    <a:xfrm>
+                      <a:off x="0" y="0"/>
+                      <a:ext cx="3246401" cy="2004234"/>
+                    </a:xfrm>
+                    <a:prstGeom prst="rect">
+                      <a:avLst/>
+                    </a:prstGeom>
+                  </pic:spPr>
+                </pic:pic>
+              </a:graphicData>
+            </a:graphic>
+          </wp:inline>
+        </w:drawing>
+      </w:r>
+    </w:p>
+    <w:p/>
+    <w:p>
+      <w:hyperlink r:id="rId13" w:history="1">
+        <w:r>
+          <w:rPr>
+            <w:rStyle w:val="Hyperlink"/>
+          </w:rPr>
+          <w:t>https://docs.aws.amazon.com/apigateway/latest/developerguide/http-api-dynamo-db.html</w:t>
+        </w:r>
+      </w:hyperlink>
+    </w:p>
+    <w:p>
+      <w:r>
+        <w:t xml:space="preserve">Then the HTTP </w:t>
+      </w:r>
+      <w:proofErr w:type="gramStart"/>
+      <w:r>
+        <w:t>API’s</w:t>
+      </w:r>
+      <w:proofErr w:type="gramEnd"/>
+      <w:r>
+        <w:t xml:space="preserve"> are created in AWS API Gateway, providing an end point for the function that has been created in Lambda. Routes are </w:t>
+      </w:r>
+      <w:r>
+        <w:t>also created in API Gateway with integrations that connect with the Lambda function. This can then be tested using</w:t>
+      </w:r>
+      <w:r>
+        <w:t xml:space="preserve"> the</w:t>
+      </w:r>
+      <w:r>
+        <w:t xml:space="preserve"> CURL </w:t>
+      </w:r>
+      <w:r>
+        <w:t xml:space="preserve">command line tool, and </w:t>
+      </w:r>
+      <w:r>
+        <w:rPr>
+          <w:color w:val="FF0000"/>
+        </w:rPr>
+        <w:t>figure x</w:t>
+      </w:r>
+      <w:r>
+        <w:t xml:space="preserve"> shows the use of the PUT function adding 3 items to the DynamoDB table with the result shown in the AWS Dashboard GUI in </w:t>
+      </w:r>
+      <w:r>
+        <w:rPr>
+          <w:color w:val="FF0000"/>
+        </w:rPr>
+        <w:t>figure x</w:t>
+      </w:r>
+      <w:r>
+        <w:t xml:space="preserve"> and with two </w:t>
+      </w:r>
+      <w:r>
+        <w:t>GET</w:t>
+      </w:r>
+      <w:r>
+        <w:t xml:space="preserve"> requests</w:t>
+      </w:r>
+      <w:r>
+        <w:t xml:space="preserve"> in the command line</w:t>
+      </w:r>
+      <w:r>
+        <w:t>, one for all the table and one for a specific ID. The item with ID = 124 is deleted using the DELETE command and the result is show</w:t>
+      </w:r>
+      <w:r>
+        <w:t>n again using a GET request and in the GUI in figure x.</w:t>
+      </w:r>
+    </w:p>
+    <w:p>
+      <w:r>
+        <w:t xml:space="preserve"> </w:t>
+      </w:r>
+      <w:r>
+        <w:rPr>
+          <w:noProof/>
+        </w:rPr>
+        <w:drawing>
+          <wp:inline distT="0" distB="0" distL="0" distR="0" wp14:anchorId="4856FB27" wp14:editId="0FB07B89">
+            <wp:extent cx="5731510" cy="1595755"/>
+            <wp:effectExtent l="0" t="0" r="2540" b="4445"/>
+            <wp:docPr id="509671741" name="Picture 3" descr="A picture containing text, screenshot, font, black and white&#10;&#10;Description automatically generated"/>
+            <wp:cNvGraphicFramePr>
+              <a:graphicFrameLocks xmlns:a="http://schemas.openxmlformats.org/drawingml/2006/main" noChangeAspect="1"/>
+            </wp:cNvGraphicFramePr>
+            <a:graphic xmlns:a="http://schemas.openxmlformats.org/drawingml/2006/main">
+              <a:graphicData uri="http://schemas.openxmlformats.org/drawingml/2006/picture">
+                <pic:pic xmlns:pic="http://schemas.openxmlformats.org/drawingml/2006/picture">
+                  <pic:nvPicPr>
+                    <pic:cNvPr id="509671741" name="Picture 3" descr="A picture containing text, screenshot, font, black and white&#10;&#10;Description automatically generated"/>
+                    <pic:cNvPicPr/>
+                  </pic:nvPicPr>
+                  <pic:blipFill>
+                    <a:blip r:embed="rId14" cstate="print">
+                      <a:extLst>
+                        <a:ext uri="{28A0092B-C50C-407E-A947-70E740481C1C}">
+                          <a14:useLocalDpi xmlns:a14="http://schemas.microsoft.com/office/drawing/2010/main" val="0"/>
+                        </a:ext>
+                      </a:extLst>
+                    </a:blip>
+                    <a:stretch>
+                      <a:fillRect/>
+                    </a:stretch>
+                  </pic:blipFill>
+                  <pic:spPr>
+                    <a:xfrm>
+                      <a:off x="0" y="0"/>
+                      <a:ext cx="5731510" cy="1595755"/>
+                    </a:xfrm>
+                    <a:prstGeom prst="rect">
+                      <a:avLst/>
+                    </a:prstGeom>
+                  </pic:spPr>
+                </pic:pic>
+              </a:graphicData>
+            </a:graphic>
+          </wp:inline>
+        </w:drawing>
+      </w:r>
+    </w:p>
+    <w:p/>
+    <w:p>
+      <w:r>
+        <w:rPr>
+          <w:noProof/>
+        </w:rPr>
+        <w:drawing>
+          <wp:inline distT="0" distB="0" distL="0" distR="0" wp14:anchorId="5D72303F" wp14:editId="45DD0979">
+            <wp:extent cx="5731510" cy="951865"/>
+            <wp:effectExtent l="0" t="0" r="2540" b="635"/>
+            <wp:docPr id="1034939507" name="Picture 4" descr="A picture containing text, receipt, screenshot, font&#10;&#10;Description automatically generated"/>
+            <wp:cNvGraphicFramePr>
+              <a:graphicFrameLocks xmlns:a="http://schemas.openxmlformats.org/drawingml/2006/main" noChangeAspect="1"/>
+            </wp:cNvGraphicFramePr>
+            <a:graphic xmlns:a="http://schemas.openxmlformats.org/drawingml/2006/main">
+              <a:graphicData uri="http://schemas.openxmlformats.org/drawingml/2006/picture">
+                <pic:pic xmlns:pic="http://schemas.openxmlformats.org/drawingml/2006/picture">
+                  <pic:nvPicPr>
+                    <pic:cNvPr id="1034939507" name="Picture 4" descr="A picture containing text, receipt, screenshot, font&#10;&#10;Description automatically generated"/>
+                    <pic:cNvPicPr/>
+                  </pic:nvPicPr>
+                  <pic:blipFill>
+                    <a:blip r:embed="rId15" cstate="print">
+                      <a:extLst>
+                        <a:ext uri="{28A0092B-C50C-407E-A947-70E740481C1C}">
+                          <a14:useLocalDpi xmlns:a14="http://schemas.microsoft.com/office/drawing/2010/main" val="0"/>
+                        </a:ext>
+                      </a:extLst>
+                    </a:blip>
+                    <a:stretch>
+                      <a:fillRect/>
+                    </a:stretch>
+                  </pic:blipFill>
+                  <pic:spPr>
+                    <a:xfrm>
+                      <a:off x="0" y="0"/>
+                      <a:ext cx="5731510" cy="951865"/>
+                    </a:xfrm>
+                    <a:prstGeom prst="rect">
+                      <a:avLst/>
+                    </a:prstGeom>
+                  </pic:spPr>
+                </pic:pic>
+              </a:graphicData>
+            </a:graphic>
+          </wp:inline>
+        </w:drawing>
+      </w:r>
+    </w:p>
+    <w:p/>
+    <w:p>
+      <w:r>
+        <w:rPr>
+          <w:noProof/>
+        </w:rPr>
+        <w:drawing>
+          <wp:inline distT="0" distB="0" distL="0" distR="0" wp14:anchorId="1C6CDC11" wp14:editId="63649B01">
+            <wp:extent cx="5731510" cy="892810"/>
+            <wp:effectExtent l="0" t="0" r="2540" b="2540"/>
+            <wp:docPr id="755296758" name="Picture 5" descr="A picture containing text, receipt, screenshot, font&#10;&#10;Description automatically generated"/>
+            <wp:cNvGraphicFramePr>
+              <a:graphicFrameLocks xmlns:a="http://schemas.openxmlformats.org/drawingml/2006/main" noChangeAspect="1"/>
+            </wp:cNvGraphicFramePr>
+            <a:graphic xmlns:a="http://schemas.openxmlformats.org/drawingml/2006/main">
+              <a:graphicData uri="http://schemas.openxmlformats.org/drawingml/2006/picture">
+                <pic:pic xmlns:pic="http://schemas.openxmlformats.org/drawingml/2006/picture">
+                  <pic:nvPicPr>
+                    <pic:cNvPr id="755296758" name="Picture 5" descr="A picture containing text, receipt, screenshot, font&#10;&#10;Description automatically generated"/>
+                    <pic:cNvPicPr/>
+                  </pic:nvPicPr>
+                  <pic:blipFill>
+                    <a:blip r:embed="rId16" cstate="print">
+                      <a:extLst>
+                        <a:ext uri="{28A0092B-C50C-407E-A947-70E740481C1C}">
+                          <a14:useLocalDpi xmlns:a14="http://schemas.microsoft.com/office/drawing/2010/main" val="0"/>
+                        </a:ext>
+                      </a:extLst>
+                    </a:blip>
+                    <a:stretch>
+                      <a:fillRect/>
+                    </a:stretch>
+                  </pic:blipFill>
+                  <pic:spPr>
+                    <a:xfrm>
+                      <a:off x="0" y="0"/>
+                      <a:ext cx="5731510" cy="892810"/>
+                    </a:xfrm>
+                    <a:prstGeom prst="rect">
+                      <a:avLst/>
+                    </a:prstGeom>
+                  </pic:spPr>
+                </pic:pic>
+              </a:graphicData>
+            </a:graphic>
+          </wp:inline>
+        </w:drawing>
+      </w:r>
+    </w:p>
+    <w:p/>
+    <w:p>
+      <w:r>
+        <w:lastRenderedPageBreak/>
         <w:t>Setting up map</w:t>
       </w:r>
     </w:p>
@@ -4590,8 +5141,13 @@
     </w:p>
     <w:p>
       <w:r>
-        <w:t>Reflection on process and what has been achieved</w:t>
-      </w:r>
+        <w:t xml:space="preserve">Reflection on process and what has been </w:t>
+      </w:r>
+      <w:proofErr w:type="gramStart"/>
+      <w:r>
+        <w:t>achieved</w:t>
+      </w:r>
+      <w:proofErr w:type="gramEnd"/>
     </w:p>
     <w:p>
       <w:r>
@@ -4603,13 +5159,26 @@
     <w:p/>
     <w:p>
       <w:r>
-        <w:t>Discuss strengths e.g. lit review</w:t>
-      </w:r>
-    </w:p>
-    <w:p>
-      <w:r>
-        <w:t>Weaknesses so far include planning / skills dev plan</w:t>
-      </w:r>
+        <w:t xml:space="preserve">Discuss strengths </w:t>
+      </w:r>
+      <w:proofErr w:type="gramStart"/>
+      <w:r>
+        <w:t>e.g.</w:t>
+      </w:r>
+      <w:proofErr w:type="gramEnd"/>
+      <w:r>
+        <w:t xml:space="preserve"> lit review</w:t>
+      </w:r>
+    </w:p>
+    <w:p>
+      <w:r>
+        <w:t xml:space="preserve">Weaknesses so far include planning / skills dev </w:t>
+      </w:r>
+      <w:proofErr w:type="gramStart"/>
+      <w:r>
+        <w:t>plan</w:t>
+      </w:r>
+      <w:proofErr w:type="gramEnd"/>
     </w:p>
     <w:p>
       <w:pPr>
@@ -4617,7 +5186,6 @@
       </w:pPr>
       <w:bookmarkStart w:id="10" w:name="_Toc135142379"/>
       <w:r>
-        <w:lastRenderedPageBreak/>
         <w:t>2</w:t>
       </w:r>
       <w:r>
@@ -4633,8 +5201,13 @@
     </w:p>
     <w:p>
       <w:r>
-        <w:t>Short account of project lifecycle being used – perhaps cover changes to it here</w:t>
-      </w:r>
+        <w:t xml:space="preserve">Short account of project lifecycle being used – perhaps cover changes to it </w:t>
+      </w:r>
+      <w:proofErr w:type="gramStart"/>
+      <w:r>
+        <w:t>here</w:t>
+      </w:r>
+      <w:proofErr w:type="gramEnd"/>
     </w:p>
     <w:p>
       <w:r>
@@ -4659,13 +5232,23 @@
     </w:p>
     <w:p>
       <w:r>
-        <w:t>Risks initially identified, strategies to mitigate them and how effective they were</w:t>
-      </w:r>
-    </w:p>
-    <w:p>
-      <w:r>
-        <w:t>Any risks that may still occur and how they may be mitigated</w:t>
-      </w:r>
+        <w:t xml:space="preserve">Risks initially identified, strategies to mitigate them and how effective they </w:t>
+      </w:r>
+      <w:proofErr w:type="gramStart"/>
+      <w:r>
+        <w:t>were</w:t>
+      </w:r>
+      <w:proofErr w:type="gramEnd"/>
+    </w:p>
+    <w:p>
+      <w:r>
+        <w:t xml:space="preserve">Any risks that may still occur and how they may be </w:t>
+      </w:r>
+      <w:proofErr w:type="gramStart"/>
+      <w:r>
+        <w:t>mitigated</w:t>
+      </w:r>
+      <w:proofErr w:type="gramEnd"/>
     </w:p>
     <w:p>
       <w:pPr>
@@ -4693,14 +5276,24 @@
       </w:r>
       <w:proofErr w:type="spellStart"/>
       <w:r>
-        <w:t>self management</w:t>
+        <w:t xml:space="preserve">self </w:t>
+      </w:r>
+      <w:proofErr w:type="gramStart"/>
+      <w:r>
+        <w:t>management</w:t>
       </w:r>
       <w:proofErr w:type="spellEnd"/>
-    </w:p>
-    <w:p>
-      <w:r>
-        <w:t>Look back at TMA01/02 here</w:t>
-      </w:r>
+      <w:proofErr w:type="gramEnd"/>
+    </w:p>
+    <w:p>
+      <w:r>
+        <w:t xml:space="preserve">Look back at TMA01/02 </w:t>
+      </w:r>
+      <w:proofErr w:type="gramStart"/>
+      <w:r>
+        <w:t>here</w:t>
+      </w:r>
+      <w:proofErr w:type="gramEnd"/>
     </w:p>
     <w:p>
       <w:pPr>
@@ -4735,10 +5328,10 @@
       </w:r>
     </w:p>
     <w:sectPr>
-      <w:headerReference w:type="default" r:id="rId9"/>
-      <w:footerReference w:type="default" r:id="rId10"/>
-      <w:headerReference w:type="first" r:id="rId11"/>
-      <w:footerReference w:type="first" r:id="rId12"/>
+      <w:headerReference w:type="default" r:id="rId17"/>
+      <w:footerReference w:type="default" r:id="rId18"/>
+      <w:headerReference w:type="first" r:id="rId19"/>
+      <w:footerReference w:type="first" r:id="rId20"/>
       <w:pgSz w:w="11906" w:h="16838"/>
       <w:pgMar w:top="1440" w:right="1440" w:bottom="1440" w:left="1440" w:header="708" w:footer="708" w:gutter="0"/>
       <w:cols w:space="708"/>
@@ -4750,7 +5343,7 @@
 </file>
 
 <file path=word/endnotes.xml><?xml version="1.0" encoding="utf-8"?>
-<w:endnotes xmlns:wpc="http://schemas.microsoft.com/office/word/2010/wordprocessingCanvas" xmlns:cx="http://schemas.microsoft.com/office/drawing/2014/chartex" xmlns:cx1="http://schemas.microsoft.com/office/drawing/2015/9/8/chartex" xmlns:cx2="http://schemas.microsoft.com/office/drawing/2015/10/21/chartex" xmlns:cx3="http://schemas.microsoft.com/office/drawing/2016/5/9/chartex" xmlns:cx4="http://schemas.microsoft.com/office/drawing/2016/5/10/chartex" xmlns:cx5="http://schemas.microsoft.com/office/drawing/2016/5/11/chartex" xmlns:cx6="http://schemas.microsoft.com/office/drawing/2016/5/12/chartex" xmlns:cx7="http://schemas.microsoft.com/office/drawing/2016/5/13/chartex" xmlns:cx8="http://schemas.microsoft.com/office/drawing/2016/5/14/chartex" xmlns:mc="http://schemas.openxmlformats.org/markup-compatibility/2006" xmlns:aink="http://schemas.microsoft.com/office/drawing/2016/ink" xmlns:am3d="http://schemas.microsoft.com/office/drawing/2017/model3d" xmlns:o="urn:schemas-microsoft-com:office:office" xmlns:oel="http://schemas.microsoft.com/office/2019/extlst" xmlns:r="http://schemas.openxmlformats.org/officeDocument/2006/relationships" xmlns:m="http://schemas.openxmlformats.org/officeDocument/2006/math" xmlns:v="urn:schemas-microsoft-com:vml" xmlns:wp14="http://schemas.microsoft.com/office/word/2010/wordprocessingDrawing" xmlns:wp="http://schemas.openxmlformats.org/drawingml/2006/wordprocessingDrawing" xmlns:w10="urn:schemas-microsoft-com:office:word" xmlns:w="http://schemas.openxmlformats.org/wordprocessingml/2006/main" xmlns:w14="http://schemas.microsoft.com/office/word/2010/wordml" xmlns:w15="http://schemas.microsoft.com/office/word/2012/wordml" xmlns:w16cex="http://schemas.microsoft.com/office/word/2018/wordml/cex" xmlns:w16cid="http://schemas.microsoft.com/office/word/2016/wordml/cid" xmlns:w16="http://schemas.microsoft.com/office/word/2018/wordml" xmlns:w16du="http://schemas.microsoft.com/office/word/2023/wordml/word16du" xmlns:w16sdtdh="http://schemas.microsoft.com/office/word/2020/wordml/sdtdatahash" xmlns:w16se="http://schemas.microsoft.com/office/word/2015/wordml/symex" xmlns:wpg="http://schemas.microsoft.com/office/word/2010/wordprocessingGroup" xmlns:wpi="http://schemas.microsoft.com/office/word/2010/wordprocessingInk" xmlns:wne="http://schemas.microsoft.com/office/word/2006/wordml" xmlns:wps="http://schemas.microsoft.com/office/word/2010/wordprocessingShape" mc:Ignorable="w14 w15 w16se w16cid w16 w16cex w16sdtdh wp14">
+<w:endnotes xmlns:wpc="http://schemas.microsoft.com/office/word/2010/wordprocessingCanvas" xmlns:cx="http://schemas.microsoft.com/office/drawing/2014/chartex" xmlns:cx1="http://schemas.microsoft.com/office/drawing/2015/9/8/chartex" xmlns:cx2="http://schemas.microsoft.com/office/drawing/2015/10/21/chartex" xmlns:cx3="http://schemas.microsoft.com/office/drawing/2016/5/9/chartex" xmlns:cx4="http://schemas.microsoft.com/office/drawing/2016/5/10/chartex" xmlns:cx5="http://schemas.microsoft.com/office/drawing/2016/5/11/chartex" xmlns:cx6="http://schemas.microsoft.com/office/drawing/2016/5/12/chartex" xmlns:cx7="http://schemas.microsoft.com/office/drawing/2016/5/13/chartex" xmlns:cx8="http://schemas.microsoft.com/office/drawing/2016/5/14/chartex" xmlns:mc="http://schemas.openxmlformats.org/markup-compatibility/2006" xmlns:aink="http://schemas.microsoft.com/office/drawing/2016/ink" xmlns:am3d="http://schemas.microsoft.com/office/drawing/2017/model3d" xmlns:o="urn:schemas-microsoft-com:office:office" xmlns:oel="http://schemas.microsoft.com/office/2019/extlst" xmlns:r="http://schemas.openxmlformats.org/officeDocument/2006/relationships" xmlns:m="http://schemas.openxmlformats.org/officeDocument/2006/math" xmlns:v="urn:schemas-microsoft-com:vml" xmlns:wp14="http://schemas.microsoft.com/office/word/2010/wordprocessingDrawing" xmlns:wp="http://schemas.openxmlformats.org/drawingml/2006/wordprocessingDrawing" xmlns:w10="urn:schemas-microsoft-com:office:word" xmlns:w="http://schemas.openxmlformats.org/wordprocessingml/2006/main" xmlns:w14="http://schemas.microsoft.com/office/word/2010/wordml" xmlns:w15="http://schemas.microsoft.com/office/word/2012/wordml" xmlns:w16cex="http://schemas.microsoft.com/office/word/2018/wordml/cex" xmlns:w16cid="http://schemas.microsoft.com/office/word/2016/wordml/cid" xmlns:w16="http://schemas.microsoft.com/office/word/2018/wordml" xmlns:w16sdtdh="http://schemas.microsoft.com/office/word/2020/wordml/sdtdatahash" xmlns:w16se="http://schemas.microsoft.com/office/word/2015/wordml/symex" xmlns:wpg="http://schemas.microsoft.com/office/word/2010/wordprocessingGroup" xmlns:wpi="http://schemas.microsoft.com/office/word/2010/wordprocessingInk" xmlns:wne="http://schemas.microsoft.com/office/word/2006/wordml" xmlns:wps="http://schemas.microsoft.com/office/word/2010/wordprocessingShape" mc:Ignorable="w14 w15 w16se w16cid w16 w16cex w16sdtdh wp14">
   <w:endnote w:type="separator" w:id="-1">
     <w:p>
       <w:pPr>
@@ -4775,7 +5368,7 @@
 </file>
 
 <file path=word/footer1.xml><?xml version="1.0" encoding="utf-8"?>
-<w:ftr xmlns:wpc="http://schemas.microsoft.com/office/word/2010/wordprocessingCanvas" xmlns:cx="http://schemas.microsoft.com/office/drawing/2014/chartex" xmlns:cx1="http://schemas.microsoft.com/office/drawing/2015/9/8/chartex" xmlns:cx2="http://schemas.microsoft.com/office/drawing/2015/10/21/chartex" xmlns:cx3="http://schemas.microsoft.com/office/drawing/2016/5/9/chartex" xmlns:cx4="http://schemas.microsoft.com/office/drawing/2016/5/10/chartex" xmlns:cx5="http://schemas.microsoft.com/office/drawing/2016/5/11/chartex" xmlns:cx6="http://schemas.microsoft.com/office/drawing/2016/5/12/chartex" xmlns:cx7="http://schemas.microsoft.com/office/drawing/2016/5/13/chartex" xmlns:cx8="http://schemas.microsoft.com/office/drawing/2016/5/14/chartex" xmlns:mc="http://schemas.openxmlformats.org/markup-compatibility/2006" xmlns:aink="http://schemas.microsoft.com/office/drawing/2016/ink" xmlns:am3d="http://schemas.microsoft.com/office/drawing/2017/model3d" xmlns:o="urn:schemas-microsoft-com:office:office" xmlns:oel="http://schemas.microsoft.com/office/2019/extlst" xmlns:r="http://schemas.openxmlformats.org/officeDocument/2006/relationships" xmlns:m="http://schemas.openxmlformats.org/officeDocument/2006/math" xmlns:v="urn:schemas-microsoft-com:vml" xmlns:wp14="http://schemas.microsoft.com/office/word/2010/wordprocessingDrawing" xmlns:wp="http://schemas.openxmlformats.org/drawingml/2006/wordprocessingDrawing" xmlns:w10="urn:schemas-microsoft-com:office:word" xmlns:w="http://schemas.openxmlformats.org/wordprocessingml/2006/main" xmlns:w14="http://schemas.microsoft.com/office/word/2010/wordml" xmlns:w15="http://schemas.microsoft.com/office/word/2012/wordml" xmlns:w16cex="http://schemas.microsoft.com/office/word/2018/wordml/cex" xmlns:w16cid="http://schemas.microsoft.com/office/word/2016/wordml/cid" xmlns:w16="http://schemas.microsoft.com/office/word/2018/wordml" xmlns:w16du="http://schemas.microsoft.com/office/word/2023/wordml/word16du" xmlns:w16sdtdh="http://schemas.microsoft.com/office/word/2020/wordml/sdtdatahash" xmlns:w16se="http://schemas.microsoft.com/office/word/2015/wordml/symex" xmlns:wpg="http://schemas.microsoft.com/office/word/2010/wordprocessingGroup" xmlns:wpi="http://schemas.microsoft.com/office/word/2010/wordprocessingInk" xmlns:wne="http://schemas.microsoft.com/office/word/2006/wordml" xmlns:wps="http://schemas.microsoft.com/office/word/2010/wordprocessingShape" mc:Ignorable="w14 w15 w16se w16cid w16 w16cex w16sdtdh wp14">
+<w:ftr xmlns:wpc="http://schemas.microsoft.com/office/word/2010/wordprocessingCanvas" xmlns:cx="http://schemas.microsoft.com/office/drawing/2014/chartex" xmlns:cx1="http://schemas.microsoft.com/office/drawing/2015/9/8/chartex" xmlns:cx2="http://schemas.microsoft.com/office/drawing/2015/10/21/chartex" xmlns:cx3="http://schemas.microsoft.com/office/drawing/2016/5/9/chartex" xmlns:cx4="http://schemas.microsoft.com/office/drawing/2016/5/10/chartex" xmlns:cx5="http://schemas.microsoft.com/office/drawing/2016/5/11/chartex" xmlns:cx6="http://schemas.microsoft.com/office/drawing/2016/5/12/chartex" xmlns:cx7="http://schemas.microsoft.com/office/drawing/2016/5/13/chartex" xmlns:cx8="http://schemas.microsoft.com/office/drawing/2016/5/14/chartex" xmlns:mc="http://schemas.openxmlformats.org/markup-compatibility/2006" xmlns:aink="http://schemas.microsoft.com/office/drawing/2016/ink" xmlns:am3d="http://schemas.microsoft.com/office/drawing/2017/model3d" xmlns:o="urn:schemas-microsoft-com:office:office" xmlns:oel="http://schemas.microsoft.com/office/2019/extlst" xmlns:r="http://schemas.openxmlformats.org/officeDocument/2006/relationships" xmlns:m="http://schemas.openxmlformats.org/officeDocument/2006/math" xmlns:v="urn:schemas-microsoft-com:vml" xmlns:wp14="http://schemas.microsoft.com/office/word/2010/wordprocessingDrawing" xmlns:wp="http://schemas.openxmlformats.org/drawingml/2006/wordprocessingDrawing" xmlns:w10="urn:schemas-microsoft-com:office:word" xmlns:w="http://schemas.openxmlformats.org/wordprocessingml/2006/main" xmlns:w14="http://schemas.microsoft.com/office/word/2010/wordml" xmlns:w15="http://schemas.microsoft.com/office/word/2012/wordml" xmlns:w16cex="http://schemas.microsoft.com/office/word/2018/wordml/cex" xmlns:w16cid="http://schemas.microsoft.com/office/word/2016/wordml/cid" xmlns:w16="http://schemas.microsoft.com/office/word/2018/wordml" xmlns:w16sdtdh="http://schemas.microsoft.com/office/word/2020/wordml/sdtdatahash" xmlns:w16se="http://schemas.microsoft.com/office/word/2015/wordml/symex" xmlns:wpg="http://schemas.microsoft.com/office/word/2010/wordprocessingGroup" xmlns:wpi="http://schemas.microsoft.com/office/word/2010/wordprocessingInk" xmlns:wne="http://schemas.microsoft.com/office/word/2006/wordml" xmlns:wps="http://schemas.microsoft.com/office/word/2010/wordprocessingShape" mc:Ignorable="w14 w15 w16se w16cid w16 w16cex w16sdtdh wp14">
   <w:sdt>
     <w:sdtPr>
       <w:id w:val="-1658533175"/>
@@ -4903,7 +5496,7 @@
 </file>
 
 <file path=word/footer2.xml><?xml version="1.0" encoding="utf-8"?>
-<w:ftr xmlns:wpc="http://schemas.microsoft.com/office/word/2010/wordprocessingCanvas" xmlns:cx="http://schemas.microsoft.com/office/drawing/2014/chartex" xmlns:cx1="http://schemas.microsoft.com/office/drawing/2015/9/8/chartex" xmlns:cx2="http://schemas.microsoft.com/office/drawing/2015/10/21/chartex" xmlns:cx3="http://schemas.microsoft.com/office/drawing/2016/5/9/chartex" xmlns:cx4="http://schemas.microsoft.com/office/drawing/2016/5/10/chartex" xmlns:cx5="http://schemas.microsoft.com/office/drawing/2016/5/11/chartex" xmlns:cx6="http://schemas.microsoft.com/office/drawing/2016/5/12/chartex" xmlns:cx7="http://schemas.microsoft.com/office/drawing/2016/5/13/chartex" xmlns:cx8="http://schemas.microsoft.com/office/drawing/2016/5/14/chartex" xmlns:mc="http://schemas.openxmlformats.org/markup-compatibility/2006" xmlns:aink="http://schemas.microsoft.com/office/drawing/2016/ink" xmlns:am3d="http://schemas.microsoft.com/office/drawing/2017/model3d" xmlns:o="urn:schemas-microsoft-com:office:office" xmlns:oel="http://schemas.microsoft.com/office/2019/extlst" xmlns:r="http://schemas.openxmlformats.org/officeDocument/2006/relationships" xmlns:m="http://schemas.openxmlformats.org/officeDocument/2006/math" xmlns:v="urn:schemas-microsoft-com:vml" xmlns:wp14="http://schemas.microsoft.com/office/word/2010/wordprocessingDrawing" xmlns:wp="http://schemas.openxmlformats.org/drawingml/2006/wordprocessingDrawing" xmlns:w10="urn:schemas-microsoft-com:office:word" xmlns:w="http://schemas.openxmlformats.org/wordprocessingml/2006/main" xmlns:w14="http://schemas.microsoft.com/office/word/2010/wordml" xmlns:w15="http://schemas.microsoft.com/office/word/2012/wordml" xmlns:w16cex="http://schemas.microsoft.com/office/word/2018/wordml/cex" xmlns:w16cid="http://schemas.microsoft.com/office/word/2016/wordml/cid" xmlns:w16="http://schemas.microsoft.com/office/word/2018/wordml" xmlns:w16du="http://schemas.microsoft.com/office/word/2023/wordml/word16du" xmlns:w16sdtdh="http://schemas.microsoft.com/office/word/2020/wordml/sdtdatahash" xmlns:w16se="http://schemas.microsoft.com/office/word/2015/wordml/symex" xmlns:wpg="http://schemas.microsoft.com/office/word/2010/wordprocessingGroup" xmlns:wpi="http://schemas.microsoft.com/office/word/2010/wordprocessingInk" xmlns:wne="http://schemas.microsoft.com/office/word/2006/wordml" xmlns:wps="http://schemas.microsoft.com/office/word/2010/wordprocessingShape" mc:Ignorable="w14 w15 w16se w16cid w16 w16cex w16sdtdh wp14">
+<w:ftr xmlns:wpc="http://schemas.microsoft.com/office/word/2010/wordprocessingCanvas" xmlns:cx="http://schemas.microsoft.com/office/drawing/2014/chartex" xmlns:cx1="http://schemas.microsoft.com/office/drawing/2015/9/8/chartex" xmlns:cx2="http://schemas.microsoft.com/office/drawing/2015/10/21/chartex" xmlns:cx3="http://schemas.microsoft.com/office/drawing/2016/5/9/chartex" xmlns:cx4="http://schemas.microsoft.com/office/drawing/2016/5/10/chartex" xmlns:cx5="http://schemas.microsoft.com/office/drawing/2016/5/11/chartex" xmlns:cx6="http://schemas.microsoft.com/office/drawing/2016/5/12/chartex" xmlns:cx7="http://schemas.microsoft.com/office/drawing/2016/5/13/chartex" xmlns:cx8="http://schemas.microsoft.com/office/drawing/2016/5/14/chartex" xmlns:mc="http://schemas.openxmlformats.org/markup-compatibility/2006" xmlns:aink="http://schemas.microsoft.com/office/drawing/2016/ink" xmlns:am3d="http://schemas.microsoft.com/office/drawing/2017/model3d" xmlns:o="urn:schemas-microsoft-com:office:office" xmlns:oel="http://schemas.microsoft.com/office/2019/extlst" xmlns:r="http://schemas.openxmlformats.org/officeDocument/2006/relationships" xmlns:m="http://schemas.openxmlformats.org/officeDocument/2006/math" xmlns:v="urn:schemas-microsoft-com:vml" xmlns:wp14="http://schemas.microsoft.com/office/word/2010/wordprocessingDrawing" xmlns:wp="http://schemas.openxmlformats.org/drawingml/2006/wordprocessingDrawing" xmlns:w10="urn:schemas-microsoft-com:office:word" xmlns:w="http://schemas.openxmlformats.org/wordprocessingml/2006/main" xmlns:w14="http://schemas.microsoft.com/office/word/2010/wordml" xmlns:w15="http://schemas.microsoft.com/office/word/2012/wordml" xmlns:w16cex="http://schemas.microsoft.com/office/word/2018/wordml/cex" xmlns:w16cid="http://schemas.microsoft.com/office/word/2016/wordml/cid" xmlns:w16="http://schemas.microsoft.com/office/word/2018/wordml" xmlns:w16sdtdh="http://schemas.microsoft.com/office/word/2020/wordml/sdtdatahash" xmlns:w16se="http://schemas.microsoft.com/office/word/2015/wordml/symex" xmlns:wpg="http://schemas.microsoft.com/office/word/2010/wordprocessingGroup" xmlns:wpi="http://schemas.microsoft.com/office/word/2010/wordprocessingInk" xmlns:wne="http://schemas.microsoft.com/office/word/2006/wordml" xmlns:wps="http://schemas.microsoft.com/office/word/2010/wordprocessingShape" mc:Ignorable="w14 w15 w16se w16cid w16 w16cex w16sdtdh wp14">
   <w:sdt>
     <w:sdtPr>
       <w:id w:val="-271014513"/>
@@ -5033,7 +5626,7 @@
 </file>
 
 <file path=word/footnotes.xml><?xml version="1.0" encoding="utf-8"?>
-<w:footnotes xmlns:wpc="http://schemas.microsoft.com/office/word/2010/wordprocessingCanvas" xmlns:cx="http://schemas.microsoft.com/office/drawing/2014/chartex" xmlns:cx1="http://schemas.microsoft.com/office/drawing/2015/9/8/chartex" xmlns:cx2="http://schemas.microsoft.com/office/drawing/2015/10/21/chartex" xmlns:cx3="http://schemas.microsoft.com/office/drawing/2016/5/9/chartex" xmlns:cx4="http://schemas.microsoft.com/office/drawing/2016/5/10/chartex" xmlns:cx5="http://schemas.microsoft.com/office/drawing/2016/5/11/chartex" xmlns:cx6="http://schemas.microsoft.com/office/drawing/2016/5/12/chartex" xmlns:cx7="http://schemas.microsoft.com/office/drawing/2016/5/13/chartex" xmlns:cx8="http://schemas.microsoft.com/office/drawing/2016/5/14/chartex" xmlns:mc="http://schemas.openxmlformats.org/markup-compatibility/2006" xmlns:aink="http://schemas.microsoft.com/office/drawing/2016/ink" xmlns:am3d="http://schemas.microsoft.com/office/drawing/2017/model3d" xmlns:o="urn:schemas-microsoft-com:office:office" xmlns:oel="http://schemas.microsoft.com/office/2019/extlst" xmlns:r="http://schemas.openxmlformats.org/officeDocument/2006/relationships" xmlns:m="http://schemas.openxmlformats.org/officeDocument/2006/math" xmlns:v="urn:schemas-microsoft-com:vml" xmlns:wp14="http://schemas.microsoft.com/office/word/2010/wordprocessingDrawing" xmlns:wp="http://schemas.openxmlformats.org/drawingml/2006/wordprocessingDrawing" xmlns:w10="urn:schemas-microsoft-com:office:word" xmlns:w="http://schemas.openxmlformats.org/wordprocessingml/2006/main" xmlns:w14="http://schemas.microsoft.com/office/word/2010/wordml" xmlns:w15="http://schemas.microsoft.com/office/word/2012/wordml" xmlns:w16cex="http://schemas.microsoft.com/office/word/2018/wordml/cex" xmlns:w16cid="http://schemas.microsoft.com/office/word/2016/wordml/cid" xmlns:w16="http://schemas.microsoft.com/office/word/2018/wordml" xmlns:w16du="http://schemas.microsoft.com/office/word/2023/wordml/word16du" xmlns:w16sdtdh="http://schemas.microsoft.com/office/word/2020/wordml/sdtdatahash" xmlns:w16se="http://schemas.microsoft.com/office/word/2015/wordml/symex" xmlns:wpg="http://schemas.microsoft.com/office/word/2010/wordprocessingGroup" xmlns:wpi="http://schemas.microsoft.com/office/word/2010/wordprocessingInk" xmlns:wne="http://schemas.microsoft.com/office/word/2006/wordml" xmlns:wps="http://schemas.microsoft.com/office/word/2010/wordprocessingShape" mc:Ignorable="w14 w15 w16se w16cid w16 w16cex w16sdtdh wp14">
+<w:footnotes xmlns:wpc="http://schemas.microsoft.com/office/word/2010/wordprocessingCanvas" xmlns:cx="http://schemas.microsoft.com/office/drawing/2014/chartex" xmlns:cx1="http://schemas.microsoft.com/office/drawing/2015/9/8/chartex" xmlns:cx2="http://schemas.microsoft.com/office/drawing/2015/10/21/chartex" xmlns:cx3="http://schemas.microsoft.com/office/drawing/2016/5/9/chartex" xmlns:cx4="http://schemas.microsoft.com/office/drawing/2016/5/10/chartex" xmlns:cx5="http://schemas.microsoft.com/office/drawing/2016/5/11/chartex" xmlns:cx6="http://schemas.microsoft.com/office/drawing/2016/5/12/chartex" xmlns:cx7="http://schemas.microsoft.com/office/drawing/2016/5/13/chartex" xmlns:cx8="http://schemas.microsoft.com/office/drawing/2016/5/14/chartex" xmlns:mc="http://schemas.openxmlformats.org/markup-compatibility/2006" xmlns:aink="http://schemas.microsoft.com/office/drawing/2016/ink" xmlns:am3d="http://schemas.microsoft.com/office/drawing/2017/model3d" xmlns:o="urn:schemas-microsoft-com:office:office" xmlns:oel="http://schemas.microsoft.com/office/2019/extlst" xmlns:r="http://schemas.openxmlformats.org/officeDocument/2006/relationships" xmlns:m="http://schemas.openxmlformats.org/officeDocument/2006/math" xmlns:v="urn:schemas-microsoft-com:vml" xmlns:wp14="http://schemas.microsoft.com/office/word/2010/wordprocessingDrawing" xmlns:wp="http://schemas.openxmlformats.org/drawingml/2006/wordprocessingDrawing" xmlns:w10="urn:schemas-microsoft-com:office:word" xmlns:w="http://schemas.openxmlformats.org/wordprocessingml/2006/main" xmlns:w14="http://schemas.microsoft.com/office/word/2010/wordml" xmlns:w15="http://schemas.microsoft.com/office/word/2012/wordml" xmlns:w16cex="http://schemas.microsoft.com/office/word/2018/wordml/cex" xmlns:w16cid="http://schemas.microsoft.com/office/word/2016/wordml/cid" xmlns:w16="http://schemas.microsoft.com/office/word/2018/wordml" xmlns:w16sdtdh="http://schemas.microsoft.com/office/word/2020/wordml/sdtdatahash" xmlns:w16se="http://schemas.microsoft.com/office/word/2015/wordml/symex" xmlns:wpg="http://schemas.microsoft.com/office/word/2010/wordprocessingGroup" xmlns:wpi="http://schemas.microsoft.com/office/word/2010/wordprocessingInk" xmlns:wne="http://schemas.microsoft.com/office/word/2006/wordml" xmlns:wps="http://schemas.microsoft.com/office/word/2010/wordprocessingShape" mc:Ignorable="w14 w15 w16se w16cid w16 w16cex w16sdtdh wp14">
   <w:footnote w:type="separator" w:id="-1">
     <w:p>
       <w:pPr>
@@ -5058,7 +5651,7 @@
 </file>
 
 <file path=word/header1.xml><?xml version="1.0" encoding="utf-8"?>
-<w:hdr xmlns:wpc="http://schemas.microsoft.com/office/word/2010/wordprocessingCanvas" xmlns:cx="http://schemas.microsoft.com/office/drawing/2014/chartex" xmlns:cx1="http://schemas.microsoft.com/office/drawing/2015/9/8/chartex" xmlns:cx2="http://schemas.microsoft.com/office/drawing/2015/10/21/chartex" xmlns:cx3="http://schemas.microsoft.com/office/drawing/2016/5/9/chartex" xmlns:cx4="http://schemas.microsoft.com/office/drawing/2016/5/10/chartex" xmlns:cx5="http://schemas.microsoft.com/office/drawing/2016/5/11/chartex" xmlns:cx6="http://schemas.microsoft.com/office/drawing/2016/5/12/chartex" xmlns:cx7="http://schemas.microsoft.com/office/drawing/2016/5/13/chartex" xmlns:cx8="http://schemas.microsoft.com/office/drawing/2016/5/14/chartex" xmlns:mc="http://schemas.openxmlformats.org/markup-compatibility/2006" xmlns:aink="http://schemas.microsoft.com/office/drawing/2016/ink" xmlns:am3d="http://schemas.microsoft.com/office/drawing/2017/model3d" xmlns:o="urn:schemas-microsoft-com:office:office" xmlns:oel="http://schemas.microsoft.com/office/2019/extlst" xmlns:r="http://schemas.openxmlformats.org/officeDocument/2006/relationships" xmlns:m="http://schemas.openxmlformats.org/officeDocument/2006/math" xmlns:v="urn:schemas-microsoft-com:vml" xmlns:wp14="http://schemas.microsoft.com/office/word/2010/wordprocessingDrawing" xmlns:wp="http://schemas.openxmlformats.org/drawingml/2006/wordprocessingDrawing" xmlns:w10="urn:schemas-microsoft-com:office:word" xmlns:w="http://schemas.openxmlformats.org/wordprocessingml/2006/main" xmlns:w14="http://schemas.microsoft.com/office/word/2010/wordml" xmlns:w15="http://schemas.microsoft.com/office/word/2012/wordml" xmlns:w16cex="http://schemas.microsoft.com/office/word/2018/wordml/cex" xmlns:w16cid="http://schemas.microsoft.com/office/word/2016/wordml/cid" xmlns:w16="http://schemas.microsoft.com/office/word/2018/wordml" xmlns:w16du="http://schemas.microsoft.com/office/word/2023/wordml/word16du" xmlns:w16sdtdh="http://schemas.microsoft.com/office/word/2020/wordml/sdtdatahash" xmlns:w16se="http://schemas.microsoft.com/office/word/2015/wordml/symex" xmlns:wpg="http://schemas.microsoft.com/office/word/2010/wordprocessingGroup" xmlns:wpi="http://schemas.microsoft.com/office/word/2010/wordprocessingInk" xmlns:wne="http://schemas.microsoft.com/office/word/2006/wordml" xmlns:wps="http://schemas.microsoft.com/office/word/2010/wordprocessingShape" mc:Ignorable="w14 w15 w16se w16cid w16 w16cex w16sdtdh wp14">
+<w:hdr xmlns:wpc="http://schemas.microsoft.com/office/word/2010/wordprocessingCanvas" xmlns:cx="http://schemas.microsoft.com/office/drawing/2014/chartex" xmlns:cx1="http://schemas.microsoft.com/office/drawing/2015/9/8/chartex" xmlns:cx2="http://schemas.microsoft.com/office/drawing/2015/10/21/chartex" xmlns:cx3="http://schemas.microsoft.com/office/drawing/2016/5/9/chartex" xmlns:cx4="http://schemas.microsoft.com/office/drawing/2016/5/10/chartex" xmlns:cx5="http://schemas.microsoft.com/office/drawing/2016/5/11/chartex" xmlns:cx6="http://schemas.microsoft.com/office/drawing/2016/5/12/chartex" xmlns:cx7="http://schemas.microsoft.com/office/drawing/2016/5/13/chartex" xmlns:cx8="http://schemas.microsoft.com/office/drawing/2016/5/14/chartex" xmlns:mc="http://schemas.openxmlformats.org/markup-compatibility/2006" xmlns:aink="http://schemas.microsoft.com/office/drawing/2016/ink" xmlns:am3d="http://schemas.microsoft.com/office/drawing/2017/model3d" xmlns:o="urn:schemas-microsoft-com:office:office" xmlns:oel="http://schemas.microsoft.com/office/2019/extlst" xmlns:r="http://schemas.openxmlformats.org/officeDocument/2006/relationships" xmlns:m="http://schemas.openxmlformats.org/officeDocument/2006/math" xmlns:v="urn:schemas-microsoft-com:vml" xmlns:wp14="http://schemas.microsoft.com/office/word/2010/wordprocessingDrawing" xmlns:wp="http://schemas.openxmlformats.org/drawingml/2006/wordprocessingDrawing" xmlns:w10="urn:schemas-microsoft-com:office:word" xmlns:w="http://schemas.openxmlformats.org/wordprocessingml/2006/main" xmlns:w14="http://schemas.microsoft.com/office/word/2010/wordml" xmlns:w15="http://schemas.microsoft.com/office/word/2012/wordml" xmlns:w16cex="http://schemas.microsoft.com/office/word/2018/wordml/cex" xmlns:w16cid="http://schemas.microsoft.com/office/word/2016/wordml/cid" xmlns:w16="http://schemas.microsoft.com/office/word/2018/wordml" xmlns:w16sdtdh="http://schemas.microsoft.com/office/word/2020/wordml/sdtdatahash" xmlns:w16se="http://schemas.microsoft.com/office/word/2015/wordml/symex" xmlns:wpg="http://schemas.microsoft.com/office/word/2010/wordprocessingGroup" xmlns:wpi="http://schemas.microsoft.com/office/word/2010/wordprocessingInk" xmlns:wne="http://schemas.microsoft.com/office/word/2006/wordml" xmlns:wps="http://schemas.microsoft.com/office/word/2010/wordprocessingShape" mc:Ignorable="w14 w15 w16se w16cid w16 w16cex w16sdtdh wp14">
   <w:p>
     <w:pPr>
       <w:pStyle w:val="Header"/>
@@ -5154,7 +5747,7 @@
 </file>
 
 <file path=word/header2.xml><?xml version="1.0" encoding="utf-8"?>
-<w:hdr xmlns:wpc="http://schemas.microsoft.com/office/word/2010/wordprocessingCanvas" xmlns:cx="http://schemas.microsoft.com/office/drawing/2014/chartex" xmlns:cx1="http://schemas.microsoft.com/office/drawing/2015/9/8/chartex" xmlns:cx2="http://schemas.microsoft.com/office/drawing/2015/10/21/chartex" xmlns:cx3="http://schemas.microsoft.com/office/drawing/2016/5/9/chartex" xmlns:cx4="http://schemas.microsoft.com/office/drawing/2016/5/10/chartex" xmlns:cx5="http://schemas.microsoft.com/office/drawing/2016/5/11/chartex" xmlns:cx6="http://schemas.microsoft.com/office/drawing/2016/5/12/chartex" xmlns:cx7="http://schemas.microsoft.com/office/drawing/2016/5/13/chartex" xmlns:cx8="http://schemas.microsoft.com/office/drawing/2016/5/14/chartex" xmlns:mc="http://schemas.openxmlformats.org/markup-compatibility/2006" xmlns:aink="http://schemas.microsoft.com/office/drawing/2016/ink" xmlns:am3d="http://schemas.microsoft.com/office/drawing/2017/model3d" xmlns:o="urn:schemas-microsoft-com:office:office" xmlns:oel="http://schemas.microsoft.com/office/2019/extlst" xmlns:r="http://schemas.openxmlformats.org/officeDocument/2006/relationships" xmlns:m="http://schemas.openxmlformats.org/officeDocument/2006/math" xmlns:v="urn:schemas-microsoft-com:vml" xmlns:wp14="http://schemas.microsoft.com/office/word/2010/wordprocessingDrawing" xmlns:wp="http://schemas.openxmlformats.org/drawingml/2006/wordprocessingDrawing" xmlns:w10="urn:schemas-microsoft-com:office:word" xmlns:w="http://schemas.openxmlformats.org/wordprocessingml/2006/main" xmlns:w14="http://schemas.microsoft.com/office/word/2010/wordml" xmlns:w15="http://schemas.microsoft.com/office/word/2012/wordml" xmlns:w16cex="http://schemas.microsoft.com/office/word/2018/wordml/cex" xmlns:w16cid="http://schemas.microsoft.com/office/word/2016/wordml/cid" xmlns:w16="http://schemas.microsoft.com/office/word/2018/wordml" xmlns:w16du="http://schemas.microsoft.com/office/word/2023/wordml/word16du" xmlns:w16sdtdh="http://schemas.microsoft.com/office/word/2020/wordml/sdtdatahash" xmlns:w16se="http://schemas.microsoft.com/office/word/2015/wordml/symex" xmlns:wpg="http://schemas.microsoft.com/office/word/2010/wordprocessingGroup" xmlns:wpi="http://schemas.microsoft.com/office/word/2010/wordprocessingInk" xmlns:wne="http://schemas.microsoft.com/office/word/2006/wordml" xmlns:wps="http://schemas.microsoft.com/office/word/2010/wordprocessingShape" mc:Ignorable="w14 w15 w16se w16cid w16 w16cex w16sdtdh wp14">
+<w:hdr xmlns:wpc="http://schemas.microsoft.com/office/word/2010/wordprocessingCanvas" xmlns:cx="http://schemas.microsoft.com/office/drawing/2014/chartex" xmlns:cx1="http://schemas.microsoft.com/office/drawing/2015/9/8/chartex" xmlns:cx2="http://schemas.microsoft.com/office/drawing/2015/10/21/chartex" xmlns:cx3="http://schemas.microsoft.com/office/drawing/2016/5/9/chartex" xmlns:cx4="http://schemas.microsoft.com/office/drawing/2016/5/10/chartex" xmlns:cx5="http://schemas.microsoft.com/office/drawing/2016/5/11/chartex" xmlns:cx6="http://schemas.microsoft.com/office/drawing/2016/5/12/chartex" xmlns:cx7="http://schemas.microsoft.com/office/drawing/2016/5/13/chartex" xmlns:cx8="http://schemas.microsoft.com/office/drawing/2016/5/14/chartex" xmlns:mc="http://schemas.openxmlformats.org/markup-compatibility/2006" xmlns:aink="http://schemas.microsoft.com/office/drawing/2016/ink" xmlns:am3d="http://schemas.microsoft.com/office/drawing/2017/model3d" xmlns:o="urn:schemas-microsoft-com:office:office" xmlns:oel="http://schemas.microsoft.com/office/2019/extlst" xmlns:r="http://schemas.openxmlformats.org/officeDocument/2006/relationships" xmlns:m="http://schemas.openxmlformats.org/officeDocument/2006/math" xmlns:v="urn:schemas-microsoft-com:vml" xmlns:wp14="http://schemas.microsoft.com/office/word/2010/wordprocessingDrawing" xmlns:wp="http://schemas.openxmlformats.org/drawingml/2006/wordprocessingDrawing" xmlns:w10="urn:schemas-microsoft-com:office:word" xmlns:w="http://schemas.openxmlformats.org/wordprocessingml/2006/main" xmlns:w14="http://schemas.microsoft.com/office/word/2010/wordml" xmlns:w15="http://schemas.microsoft.com/office/word/2012/wordml" xmlns:w16cex="http://schemas.microsoft.com/office/word/2018/wordml/cex" xmlns:w16cid="http://schemas.microsoft.com/office/word/2016/wordml/cid" xmlns:w16="http://schemas.microsoft.com/office/word/2018/wordml" xmlns:w16sdtdh="http://schemas.microsoft.com/office/word/2020/wordml/sdtdatahash" xmlns:w16se="http://schemas.microsoft.com/office/word/2015/wordml/symex" xmlns:wpg="http://schemas.microsoft.com/office/word/2010/wordprocessingGroup" xmlns:wpi="http://schemas.microsoft.com/office/word/2010/wordprocessingInk" xmlns:wne="http://schemas.microsoft.com/office/word/2006/wordml" xmlns:wps="http://schemas.microsoft.com/office/word/2010/wordprocessingShape" mc:Ignorable="w14 w15 w16se w16cid w16 w16cex w16sdtdh wp14">
   <w:p>
     <w:pPr>
       <w:pStyle w:val="Header"/>
@@ -5243,7 +5836,7 @@
 </file>
 
 <file path=word/numbering.xml><?xml version="1.0" encoding="utf-8"?>
-<w:numbering xmlns:wpc="http://schemas.microsoft.com/office/word/2010/wordprocessingCanvas" xmlns:cx="http://schemas.microsoft.com/office/drawing/2014/chartex" xmlns:cx1="http://schemas.microsoft.com/office/drawing/2015/9/8/chartex" xmlns:cx2="http://schemas.microsoft.com/office/drawing/2015/10/21/chartex" xmlns:cx3="http://schemas.microsoft.com/office/drawing/2016/5/9/chartex" xmlns:cx4="http://schemas.microsoft.com/office/drawing/2016/5/10/chartex" xmlns:cx5="http://schemas.microsoft.com/office/drawing/2016/5/11/chartex" xmlns:cx6="http://schemas.microsoft.com/office/drawing/2016/5/12/chartex" xmlns:cx7="http://schemas.microsoft.com/office/drawing/2016/5/13/chartex" xmlns:cx8="http://schemas.microsoft.com/office/drawing/2016/5/14/chartex" xmlns:mc="http://schemas.openxmlformats.org/markup-compatibility/2006" xmlns:aink="http://schemas.microsoft.com/office/drawing/2016/ink" xmlns:am3d="http://schemas.microsoft.com/office/drawing/2017/model3d" xmlns:o="urn:schemas-microsoft-com:office:office" xmlns:oel="http://schemas.microsoft.com/office/2019/extlst" xmlns:r="http://schemas.openxmlformats.org/officeDocument/2006/relationships" xmlns:m="http://schemas.openxmlformats.org/officeDocument/2006/math" xmlns:v="urn:schemas-microsoft-com:vml" xmlns:wp14="http://schemas.microsoft.com/office/word/2010/wordprocessingDrawing" xmlns:wp="http://schemas.openxmlformats.org/drawingml/2006/wordprocessingDrawing" xmlns:w10="urn:schemas-microsoft-com:office:word" xmlns:w="http://schemas.openxmlformats.org/wordprocessingml/2006/main" xmlns:w14="http://schemas.microsoft.com/office/word/2010/wordml" xmlns:w15="http://schemas.microsoft.com/office/word/2012/wordml" xmlns:w16cex="http://schemas.microsoft.com/office/word/2018/wordml/cex" xmlns:w16cid="http://schemas.microsoft.com/office/word/2016/wordml/cid" xmlns:w16="http://schemas.microsoft.com/office/word/2018/wordml" xmlns:w16du="http://schemas.microsoft.com/office/word/2023/wordml/word16du" xmlns:w16sdtdh="http://schemas.microsoft.com/office/word/2020/wordml/sdtdatahash" xmlns:w16se="http://schemas.microsoft.com/office/word/2015/wordml/symex" xmlns:wpg="http://schemas.microsoft.com/office/word/2010/wordprocessingGroup" xmlns:wpi="http://schemas.microsoft.com/office/word/2010/wordprocessingInk" xmlns:wne="http://schemas.microsoft.com/office/word/2006/wordml" xmlns:wps="http://schemas.microsoft.com/office/word/2010/wordprocessingShape" mc:Ignorable="w14 w15 w16se w16cid w16 w16cex w16sdtdh wp14">
+<w:numbering xmlns:wpc="http://schemas.microsoft.com/office/word/2010/wordprocessingCanvas" xmlns:cx="http://schemas.microsoft.com/office/drawing/2014/chartex" xmlns:cx1="http://schemas.microsoft.com/office/drawing/2015/9/8/chartex" xmlns:cx2="http://schemas.microsoft.com/office/drawing/2015/10/21/chartex" xmlns:cx3="http://schemas.microsoft.com/office/drawing/2016/5/9/chartex" xmlns:cx4="http://schemas.microsoft.com/office/drawing/2016/5/10/chartex" xmlns:cx5="http://schemas.microsoft.com/office/drawing/2016/5/11/chartex" xmlns:cx6="http://schemas.microsoft.com/office/drawing/2016/5/12/chartex" xmlns:cx7="http://schemas.microsoft.com/office/drawing/2016/5/13/chartex" xmlns:cx8="http://schemas.microsoft.com/office/drawing/2016/5/14/chartex" xmlns:mc="http://schemas.openxmlformats.org/markup-compatibility/2006" xmlns:aink="http://schemas.microsoft.com/office/drawing/2016/ink" xmlns:am3d="http://schemas.microsoft.com/office/drawing/2017/model3d" xmlns:o="urn:schemas-microsoft-com:office:office" xmlns:oel="http://schemas.microsoft.com/office/2019/extlst" xmlns:r="http://schemas.openxmlformats.org/officeDocument/2006/relationships" xmlns:m="http://schemas.openxmlformats.org/officeDocument/2006/math" xmlns:v="urn:schemas-microsoft-com:vml" xmlns:wp14="http://schemas.microsoft.com/office/word/2010/wordprocessingDrawing" xmlns:wp="http://schemas.openxmlformats.org/drawingml/2006/wordprocessingDrawing" xmlns:w10="urn:schemas-microsoft-com:office:word" xmlns:w="http://schemas.openxmlformats.org/wordprocessingml/2006/main" xmlns:w14="http://schemas.microsoft.com/office/word/2010/wordml" xmlns:w15="http://schemas.microsoft.com/office/word/2012/wordml" xmlns:w16cex="http://schemas.microsoft.com/office/word/2018/wordml/cex" xmlns:w16cid="http://schemas.microsoft.com/office/word/2016/wordml/cid" xmlns:w16="http://schemas.microsoft.com/office/word/2018/wordml" xmlns:w16sdtdh="http://schemas.microsoft.com/office/word/2020/wordml/sdtdatahash" xmlns:w16se="http://schemas.microsoft.com/office/word/2015/wordml/symex" xmlns:wpg="http://schemas.microsoft.com/office/word/2010/wordprocessingGroup" xmlns:wpi="http://schemas.microsoft.com/office/word/2010/wordprocessingInk" xmlns:wne="http://schemas.microsoft.com/office/word/2006/wordml" xmlns:wps="http://schemas.microsoft.com/office/word/2010/wordprocessingShape" mc:Ignorable="w14 w15 w16se w16cid w16 w16cex w16sdtdh wp14">
   <w:abstractNum w:abstractNumId="0" w15:restartNumberingAfterBreak="0">
     <w:nsid w:val="00765FA6"/>
     <w:multiLevelType w:val="hybridMultilevel"/>

</xml_diff>

<commit_message>
write up map & cognito
write up for implementing map & using aws cognito for authentication.
</commit_message>
<xml_diff>
--- a/TM470_TMA03_Lucy_Morris_zx181423.docx
+++ b/TM470_TMA03_Lucy_Morris_zx181423.docx
@@ -5099,16 +5099,219 @@
     </w:p>
     <w:p/>
     <w:p>
+      <w:pPr>
+        <w:rPr>
+          <w:color w:val="FF0000"/>
+        </w:rPr>
+      </w:pPr>
       <w:r>
         <w:lastRenderedPageBreak/>
-        <w:t>Setting up map</w:t>
-      </w:r>
-    </w:p>
-    <w:p>
-      <w:r>
-        <w:t>Making pins work</w:t>
-      </w:r>
-    </w:p>
+        <w:t xml:space="preserve">The next stage was then to implement </w:t>
+      </w:r>
+      <w:r>
+        <w:t>the</w:t>
+      </w:r>
+      <w:r>
+        <w:t xml:space="preserve"> map</w:t>
+      </w:r>
+      <w:r>
+        <w:t xml:space="preserve"> and pins. Both Google Maps and HERE Maps would be reasonable choices for this</w:t>
+      </w:r>
+      <w:r>
+        <w:t xml:space="preserve"> project</w:t>
+      </w:r>
+      <w:r>
+        <w:t>, HERE Maps was chosen due to previous experience working with it in TMA352</w:t>
+      </w:r>
+      <w:r>
+        <w:t>. HERE provide</w:t>
+      </w:r>
+      <w:r>
+        <w:t xml:space="preserve"> </w:t>
+      </w:r>
+      <w:proofErr w:type="gramStart"/>
+      <w:r>
+        <w:t>a number of</w:t>
+      </w:r>
+      <w:proofErr w:type="gramEnd"/>
+      <w:r>
+        <w:t xml:space="preserve"> code examples</w:t>
+      </w:r>
+      <w:r>
+        <w:t xml:space="preserve"> which provided a good basis to start off working with the map, such as</w:t>
+      </w:r>
+      <w:r>
+        <w:t xml:space="preserve"> to </w:t>
+      </w:r>
+      <w:r>
+        <w:t>show how to initialise the map, centre it on a specified location, restrict the movement of the map to within specified boundaries</w:t>
+      </w:r>
+      <w:r>
+        <w:t xml:space="preserve"> and place a marker at a specified location.</w:t>
+      </w:r>
+      <w:r>
+        <w:t xml:space="preserve"> </w:t>
+      </w:r>
+      <w:r>
+        <w:rPr>
+          <w:color w:val="FF0000"/>
+        </w:rPr>
+        <w:t>(</w:t>
+      </w:r>
+      <w:proofErr w:type="gramStart"/>
+      <w:r>
+        <w:rPr>
+          <w:color w:val="FF0000"/>
+        </w:rPr>
+        <w:t>further</w:t>
+      </w:r>
+      <w:proofErr w:type="gramEnd"/>
+      <w:r>
+        <w:rPr>
+          <w:color w:val="FF0000"/>
+        </w:rPr>
+        <w:t xml:space="preserve"> explanation here referencing images below).</w:t>
+      </w:r>
+    </w:p>
+    <w:p>
+      <w:pPr>
+        <w:rPr>
+          <w:color w:val="FF0000"/>
+        </w:rPr>
+      </w:pPr>
+      <w:r>
+        <w:rPr>
+          <w:color w:val="FF0000"/>
+        </w:rPr>
+        <w:t>(</w:t>
+      </w:r>
+      <w:proofErr w:type="gramStart"/>
+      <w:r>
+        <w:rPr>
+          <w:color w:val="FF0000"/>
+        </w:rPr>
+        <w:t>show</w:t>
+      </w:r>
+      <w:proofErr w:type="gramEnd"/>
+      <w:r>
+        <w:rPr>
+          <w:color w:val="FF0000"/>
+        </w:rPr>
+        <w:t xml:space="preserve"> code snippet and image of </w:t>
+      </w:r>
+      <w:r>
+        <w:rPr>
+          <w:color w:val="FF0000"/>
+        </w:rPr>
+        <w:t>functioning map/pin)</w:t>
+      </w:r>
+    </w:p>
+    <w:p>
+      <w:hyperlink r:id="rId17" w:history="1">
+        <w:r>
+          <w:rPr>
+            <w:rStyle w:val="Hyperlink"/>
+          </w:rPr>
+          <w:t>https://developer.here.com/documentation/examples/maps-js</w:t>
+        </w:r>
+      </w:hyperlink>
+    </w:p>
+    <w:p>
+      <w:r>
+        <w:t xml:space="preserve">Accessing the API for the map </w:t>
+      </w:r>
+      <w:r>
+        <w:t>requires</w:t>
+      </w:r>
+      <w:r>
+        <w:t xml:space="preserve"> creating an account with HERE</w:t>
+      </w:r>
+      <w:r>
+        <w:t>, registering an app with them and then generating an API key which can be inserted in the code as shown in figure x.</w:t>
+      </w:r>
+    </w:p>
+    <w:p>
+      <w:r>
+        <w:rPr>
+          <w:noProof/>
+        </w:rPr>
+        <w:drawing>
+          <wp:inline distT="0" distB="0" distL="0" distR="0" wp14:anchorId="4E7D8CA9" wp14:editId="678E3499">
+            <wp:extent cx="4313294" cy="769687"/>
+            <wp:effectExtent l="0" t="0" r="0" b="0"/>
+            <wp:docPr id="1187932553" name="Picture 1" descr="A screen shot of a computer&#10;&#10;Description automatically generated with low confidence"/>
+            <wp:cNvGraphicFramePr>
+              <a:graphicFrameLocks xmlns:a="http://schemas.openxmlformats.org/drawingml/2006/main" noChangeAspect="1"/>
+            </wp:cNvGraphicFramePr>
+            <a:graphic xmlns:a="http://schemas.openxmlformats.org/drawingml/2006/main">
+              <a:graphicData uri="http://schemas.openxmlformats.org/drawingml/2006/picture">
+                <pic:pic xmlns:pic="http://schemas.openxmlformats.org/drawingml/2006/picture">
+                  <pic:nvPicPr>
+                    <pic:cNvPr id="1187932553" name="Picture 1" descr="A screen shot of a computer&#10;&#10;Description automatically generated with low confidence"/>
+                    <pic:cNvPicPr/>
+                  </pic:nvPicPr>
+                  <pic:blipFill>
+                    <a:blip r:embed="rId18">
+                      <a:extLst>
+                        <a:ext uri="{28A0092B-C50C-407E-A947-70E740481C1C}">
+                          <a14:useLocalDpi xmlns:a14="http://schemas.microsoft.com/office/drawing/2010/main" val="0"/>
+                        </a:ext>
+                      </a:extLst>
+                    </a:blip>
+                    <a:stretch>
+                      <a:fillRect/>
+                    </a:stretch>
+                  </pic:blipFill>
+                  <pic:spPr>
+                    <a:xfrm>
+                      <a:off x="0" y="0"/>
+                      <a:ext cx="4313294" cy="769687"/>
+                    </a:xfrm>
+                    <a:prstGeom prst="rect">
+                      <a:avLst/>
+                    </a:prstGeom>
+                  </pic:spPr>
+                </pic:pic>
+              </a:graphicData>
+            </a:graphic>
+          </wp:inline>
+        </w:drawing>
+      </w:r>
+    </w:p>
+    <w:p/>
+    <w:p>
+      <w:r>
+        <w:t xml:space="preserve">The next step was then to use a GET request to access the DynamoDB table to find location data for services and then put a pin at that location. The first part of this was to </w:t>
+      </w:r>
+    </w:p>
+    <w:p>
+      <w:pPr>
+        <w:rPr>
+          <w:color w:val="FF0000"/>
+        </w:rPr>
+      </w:pPr>
+      <w:r>
+        <w:rPr>
+          <w:color w:val="FF0000"/>
+        </w:rPr>
+        <w:t xml:space="preserve">Find step by step guide for implementing </w:t>
+      </w:r>
+      <w:proofErr w:type="spellStart"/>
+      <w:r>
+        <w:rPr>
+          <w:color w:val="FF0000"/>
+        </w:rPr>
+        <w:t>cognito</w:t>
+      </w:r>
+      <w:proofErr w:type="spellEnd"/>
+      <w:r>
+        <w:rPr>
+          <w:color w:val="FF0000"/>
+        </w:rPr>
+        <w:t>, user pools etc.</w:t>
+      </w:r>
+    </w:p>
+    <w:p/>
     <w:p/>
     <w:p>
       <w:pPr>
@@ -5242,6 +5445,7 @@
     </w:p>
     <w:p>
       <w:r>
+        <w:lastRenderedPageBreak/>
         <w:t xml:space="preserve">Any risks that may still occur and how they may be </w:t>
       </w:r>
       <w:proofErr w:type="gramStart"/>
@@ -5328,10 +5532,10 @@
       </w:r>
     </w:p>
     <w:sectPr>
-      <w:headerReference w:type="default" r:id="rId17"/>
-      <w:footerReference w:type="default" r:id="rId18"/>
-      <w:headerReference w:type="first" r:id="rId19"/>
-      <w:footerReference w:type="first" r:id="rId20"/>
+      <w:headerReference w:type="default" r:id="rId19"/>
+      <w:footerReference w:type="default" r:id="rId20"/>
+      <w:headerReference w:type="first" r:id="rId21"/>
+      <w:footerReference w:type="first" r:id="rId22"/>
       <w:pgSz w:w="11906" w:h="16838"/>
       <w:pgMar w:top="1440" w:right="1440" w:bottom="1440" w:left="1440" w:header="708" w:footer="708" w:gutter="0"/>
       <w:cols w:space="708"/>

</xml_diff>

<commit_message>
links added for amazon docs
links for amazon docs
</commit_message>
<xml_diff>
--- a/TM470_TMA03_Lucy_Morris_zx181423.docx
+++ b/TM470_TMA03_Lucy_Morris_zx181423.docx
@@ -15,17 +15,8 @@
           <w:sz w:val="52"/>
           <w:szCs w:val="52"/>
         </w:rPr>
-        <w:t xml:space="preserve">The design of a web application to act as a hub of services for the transgender community in </w:t>
-      </w:r>
-      <w:proofErr w:type="gramStart"/>
-      <w:r>
-        <w:rPr>
-          <w:sz w:val="52"/>
-          <w:szCs w:val="52"/>
-        </w:rPr>
-        <w:t>Liverpool</w:t>
-      </w:r>
-      <w:proofErr w:type="gramEnd"/>
+        <w:t>The design of a web application to act as a hub of services for the transgender community in Liverpool</w:t>
+      </w:r>
     </w:p>
     <w:p/>
     <w:p>
@@ -1396,13 +1387,8 @@
     </w:p>
     <w:p>
       <w:r>
-        <w:t xml:space="preserve">The design of a web application to act as a hub of services for the transgender community in </w:t>
-      </w:r>
-      <w:proofErr w:type="gramStart"/>
-      <w:r>
-        <w:t>Liverpool</w:t>
-      </w:r>
-      <w:proofErr w:type="gramEnd"/>
+        <w:t>The design of a web application to act as a hub of services for the transgender community in Liverpool</w:t>
+      </w:r>
     </w:p>
     <w:p>
       <w:pPr>
@@ -1427,15 +1413,7 @@
     </w:p>
     <w:p>
       <w:r>
-        <w:t>The trans community attempts to solve these issues in numerous ways, mostly informal (</w:t>
-      </w:r>
-      <w:proofErr w:type="gramStart"/>
-      <w:r>
-        <w:t>e.g.</w:t>
-      </w:r>
-      <w:proofErr w:type="gramEnd"/>
-      <w:r>
-        <w:t xml:space="preserve"> by word of mouth in group chats), but two more formal ways are the Liverpool Trans Wiki </w:t>
+        <w:t xml:space="preserve">The trans community attempts to solve these issues in numerous ways, mostly informal (e.g. by word of mouth in group chats), but two more formal ways are the Liverpool Trans Wiki </w:t>
       </w:r>
       <w:r>
         <w:t>(</w:t>
@@ -1481,15 +1459,7 @@
         <w:t>, which</w:t>
       </w:r>
       <w:r>
-        <w:t xml:space="preserve"> will be filterable by type (</w:t>
-      </w:r>
-      <w:proofErr w:type="gramStart"/>
-      <w:r>
-        <w:t>e.g.</w:t>
-      </w:r>
-      <w:proofErr w:type="gramEnd"/>
-      <w:r>
-        <w:t xml:space="preserve"> mental health</w:t>
+        <w:t xml:space="preserve"> will be filterable by type (e.g. mental health</w:t>
       </w:r>
       <w:r>
         <w:t xml:space="preserve"> or peer support) and when a service is selected</w:t>
@@ -1557,15 +1527,7 @@
         <w:t xml:space="preserve"> that have no physical footprint in Liverpool &amp; Merseyside, some of these may be included in an ‘important links’ page but not as part of the core services covered by the app.</w:t>
       </w:r>
       <w:r>
-        <w:t xml:space="preserve"> The scope of the services included is that they must offer something specific to the trans community, rather than broader services (</w:t>
-      </w:r>
-      <w:proofErr w:type="gramStart"/>
-      <w:r>
-        <w:t>e.g.</w:t>
-      </w:r>
-      <w:proofErr w:type="gramEnd"/>
-      <w:r>
-        <w:t xml:space="preserve"> the CMAGIC &amp; TSS counselling services would be included, but not the general NHS counselling service offered by Talk Liverpool.)</w:t>
+        <w:t xml:space="preserve"> The scope of the services included is that they must offer something specific to the trans community, rather than broader services (e.g. the CMAGIC &amp; TSS counselling services would be included, but not the general NHS counselling service offered by Talk Liverpool.)</w:t>
       </w:r>
     </w:p>
     <w:p>
@@ -1578,21 +1540,7 @@
         <w:rPr>
           <w:color w:val="FF0000"/>
         </w:rPr>
-        <w:t xml:space="preserve">See if this </w:t>
-      </w:r>
-      <w:proofErr w:type="gramStart"/>
-      <w:r>
-        <w:rPr>
-          <w:color w:val="FF0000"/>
-        </w:rPr>
-        <w:t>need</w:t>
-      </w:r>
-      <w:proofErr w:type="gramEnd"/>
-      <w:r>
-        <w:rPr>
-          <w:color w:val="FF0000"/>
-        </w:rPr>
-        <w:t xml:space="preserve"> any additions in light of work done</w:t>
+        <w:t>See if this need any additions in light of work done</w:t>
       </w:r>
     </w:p>
     <w:p>
@@ -1619,16 +1567,8 @@
         <w:rPr>
           <w:color w:val="FF0000"/>
         </w:rPr>
-        <w:t xml:space="preserve">Review questions asked in TMA </w:t>
-      </w:r>
-      <w:proofErr w:type="gramStart"/>
-      <w:r>
-        <w:rPr>
-          <w:color w:val="FF0000"/>
-        </w:rPr>
-        <w:t>question</w:t>
-      </w:r>
-      <w:proofErr w:type="gramEnd"/>
+        <w:t>Review questions asked in TMA question</w:t>
+      </w:r>
     </w:p>
     <w:p/>
     <w:p>
@@ -1668,15 +1608,7 @@
         <w:spacing w:line="256" w:lineRule="auto"/>
       </w:pPr>
       <w:r>
-        <w:t xml:space="preserve">Representatives of services </w:t>
-      </w:r>
-      <w:proofErr w:type="gramStart"/>
-      <w:r>
-        <w:t>e.g.</w:t>
-      </w:r>
-      <w:proofErr w:type="gramEnd"/>
-      <w:r>
-        <w:t xml:space="preserve"> manager of a laser hair removal clinic</w:t>
+        <w:t>Representatives of services e.g. manager of a laser hair removal clinic</w:t>
       </w:r>
     </w:p>
     <w:p>
@@ -1702,13 +1634,8 @@
         <w:spacing w:line="256" w:lineRule="auto"/>
       </w:pPr>
       <w:r>
-        <w:t xml:space="preserve">May offer vital perspectives of how the app effects the </w:t>
-      </w:r>
-      <w:proofErr w:type="gramStart"/>
-      <w:r>
-        <w:t>community</w:t>
-      </w:r>
-      <w:proofErr w:type="gramEnd"/>
+        <w:t>May offer vital perspectives of how the app effects the community</w:t>
+      </w:r>
     </w:p>
     <w:p>
       <w:pPr>
@@ -4135,16 +4062,8 @@
         <w:rPr>
           <w:color w:val="FF0000"/>
         </w:rPr>
-        <w:t xml:space="preserve">, changes to </w:t>
-      </w:r>
-      <w:proofErr w:type="gramStart"/>
-      <w:r>
-        <w:rPr>
-          <w:color w:val="FF0000"/>
-        </w:rPr>
-        <w:t>feedback</w:t>
-      </w:r>
-      <w:proofErr w:type="gramEnd"/>
+        <w:t>, changes to feedback</w:t>
+      </w:r>
     </w:p>
     <w:p>
       <w:pPr>
@@ -4324,15 +4243,7 @@
         </w:numPr>
       </w:pPr>
       <w:r>
-        <w:t xml:space="preserve">Create a VM (or </w:t>
-      </w:r>
-      <w:proofErr w:type="gramStart"/>
-      <w:r>
-        <w:t>duel</w:t>
-      </w:r>
-      <w:proofErr w:type="gramEnd"/>
-      <w:r>
-        <w:t xml:space="preserve"> boot install) for Ubuntu 16.04</w:t>
+        <w:t>Create a VM (or duel boot install) for Ubuntu 16.04</w:t>
       </w:r>
     </w:p>
     <w:p>
@@ -4382,26 +4293,10 @@
         <w:t>a little</w:t>
       </w:r>
       <w:r>
-        <w:t xml:space="preserve"> experience using the </w:t>
-      </w:r>
-      <w:proofErr w:type="gramStart"/>
-      <w:r>
-        <w:t>Linux CLI</w:t>
-      </w:r>
-      <w:proofErr w:type="gramEnd"/>
-      <w:r>
-        <w:t xml:space="preserve"> </w:t>
-      </w:r>
-      <w:r>
-        <w:t xml:space="preserve">I may require some refreshing on this as I usually work with Windows. Therefore, given the time frame of this project alternatives were considered that may have a </w:t>
-      </w:r>
-      <w:proofErr w:type="gramStart"/>
-      <w:r>
-        <w:t>more speedy</w:t>
-      </w:r>
-      <w:proofErr w:type="gramEnd"/>
-      <w:r>
-        <w:t xml:space="preserve"> set up time.</w:t>
+        <w:t xml:space="preserve"> experience using the Linux CLI </w:t>
+      </w:r>
+      <w:r>
+        <w:t>I may require some refreshing on this as I usually work with Windows. Therefore, given the time frame of this project alternatives were considered that may have a more speedy set up time.</w:t>
       </w:r>
     </w:p>
     <w:p>
@@ -4472,15 +4367,7 @@
     </w:p>
     <w:p>
       <w:r>
-        <w:t xml:space="preserve">Be A Better Dev – AWS DynamoDB Tutorial </w:t>
-      </w:r>
-      <w:proofErr w:type="gramStart"/>
-      <w:r>
-        <w:t>For</w:t>
-      </w:r>
-      <w:proofErr w:type="gramEnd"/>
-      <w:r>
-        <w:t xml:space="preserve"> Beginners </w:t>
+        <w:t xml:space="preserve">Be A Better Dev – AWS DynamoDB Tutorial For Beginners </w:t>
       </w:r>
     </w:p>
     <w:p>
@@ -4494,15 +4381,7 @@
         <w:t>Whilst using AWS does not require a lengthy and complicated setup process, it does present other challenges. The first of which, is setting up</w:t>
       </w:r>
       <w:r>
-        <w:t xml:space="preserve"> the APIs, as although AWS provides low level APIs these can be cumbersome to </w:t>
-      </w:r>
-      <w:proofErr w:type="gramStart"/>
-      <w:r>
-        <w:t>use</w:t>
-      </w:r>
-      <w:proofErr w:type="gramEnd"/>
-      <w:r>
-        <w:t xml:space="preserve"> and it is recommended that using the AWS SDK (Software Development Kit) is a better approach (</w:t>
+        <w:t xml:space="preserve"> the APIs, as although AWS provides low level APIs these can be cumbersome to use and it is recommended that using the AWS SDK (Software Development Kit) is a better approach (</w:t>
       </w:r>
       <w:r>
         <w:rPr>
@@ -4625,12 +4504,10 @@
         <w:t xml:space="preserve"> and subsequent decision to change to </w:t>
       </w:r>
       <w:proofErr w:type="spellStart"/>
-      <w:proofErr w:type="gramStart"/>
       <w:r>
         <w:t>aws</w:t>
       </w:r>
       <w:proofErr w:type="spellEnd"/>
-      <w:proofErr w:type="gramEnd"/>
     </w:p>
     <w:p>
       <w:r>
@@ -4680,15 +4557,7 @@
         <w:t>. While it is possible to access the database using ‘low level API’s’</w:t>
       </w:r>
       <w:r>
-        <w:t xml:space="preserve">, </w:t>
-      </w:r>
-      <w:proofErr w:type="gramStart"/>
-      <w:r>
-        <w:t>i.e.</w:t>
-      </w:r>
-      <w:proofErr w:type="gramEnd"/>
-      <w:r>
-        <w:t xml:space="preserve"> constructing the API requests manually </w:t>
+        <w:t xml:space="preserve">, i.e. constructing the API requests manually </w:t>
       </w:r>
       <w:r>
         <w:t>in the correct format with a valid digital signature</w:t>
@@ -4802,26 +4671,10 @@
         <w:t xml:space="preserve">Amazon provides step by step instructions on </w:t>
       </w:r>
       <w:r>
-        <w:t>how to build a CRUD API (</w:t>
-      </w:r>
-      <w:proofErr w:type="gramStart"/>
-      <w:r>
-        <w:t>i.e.</w:t>
-      </w:r>
-      <w:proofErr w:type="gramEnd"/>
-      <w:r>
-        <w:t xml:space="preserve"> with operations to Create, Read, Update and Delete), which also utilizes other Amazon services; Lambda and API Gateway</w:t>
-      </w:r>
-      <w:r>
-        <w:t xml:space="preserve">. </w:t>
-      </w:r>
-      <w:proofErr w:type="gramStart"/>
-      <w:r>
-        <w:t>Firstly</w:t>
-      </w:r>
-      <w:proofErr w:type="gramEnd"/>
-      <w:r>
-        <w:t xml:space="preserve"> a table is created in DynamoDB, then create a function in AWS Lambda which serves as the back-end of the API. Lambda runs code without provisioning or managing servers, and the code for the function is provided in the tutorial</w:t>
+        <w:t>how to build a CRUD API (i.e. with operations to Create, Read, Update and Delete), which also utilizes other Amazon services; Lambda and API Gateway</w:t>
+      </w:r>
+      <w:r>
+        <w:t>. Firstly a table is created in DynamoDB, then create a function in AWS Lambda which serves as the back-end of the API. Lambda runs code without provisioning or managing servers, and the code for the function is provided in the tutorial</w:t>
       </w:r>
       <w:r>
         <w:t xml:space="preserve"> but then edited to reflect the table name and the ‘put’ operation to include the columns of the DynamoDB table. However, the ‘put’ operation is likely not to be used by the app as currently planned, and the table can be populated by using the AWS Dashboard GUI.</w:t>
@@ -4892,15 +4745,7 @@
     </w:p>
     <w:p>
       <w:r>
-        <w:t xml:space="preserve">Then the HTTP </w:t>
-      </w:r>
-      <w:proofErr w:type="gramStart"/>
-      <w:r>
-        <w:t>API’s</w:t>
-      </w:r>
-      <w:proofErr w:type="gramEnd"/>
-      <w:r>
-        <w:t xml:space="preserve"> are created in AWS API Gateway, providing an end point for the function that has been created in Lambda. Routes are </w:t>
+        <w:t xml:space="preserve">Then the HTTP API’s are created in AWS API Gateway, providing an end point for the function that has been created in Lambda. Routes are </w:t>
       </w:r>
       <w:r>
         <w:t>also created in API Gateway with integrations that connect with the Lambda function. This can then be tested using</w:t>
@@ -5127,13 +4972,8 @@
         <w:t>. HERE provide</w:t>
       </w:r>
       <w:r>
-        <w:t xml:space="preserve"> </w:t>
-      </w:r>
-      <w:proofErr w:type="gramStart"/>
-      <w:r>
-        <w:t>a number of</w:t>
-      </w:r>
-      <w:proofErr w:type="gramEnd"/>
+        <w:t xml:space="preserve"> a number of</w:t>
+      </w:r>
       <w:r>
         <w:t xml:space="preserve"> code examples</w:t>
       </w:r>
@@ -5156,48 +4996,20 @@
         <w:rPr>
           <w:color w:val="FF0000"/>
         </w:rPr>
-        <w:t>(</w:t>
-      </w:r>
-      <w:proofErr w:type="gramStart"/>
-      <w:r>
+        <w:t>(further explanation here referencing images below).</w:t>
+      </w:r>
+    </w:p>
+    <w:p>
+      <w:pPr>
         <w:rPr>
           <w:color w:val="FF0000"/>
         </w:rPr>
-        <w:t>further</w:t>
-      </w:r>
-      <w:proofErr w:type="gramEnd"/>
+      </w:pPr>
       <w:r>
         <w:rPr>
           <w:color w:val="FF0000"/>
         </w:rPr>
-        <w:t xml:space="preserve"> explanation here referencing images below).</w:t>
-      </w:r>
-    </w:p>
-    <w:p>
-      <w:pPr>
-        <w:rPr>
-          <w:color w:val="FF0000"/>
-        </w:rPr>
-      </w:pPr>
-      <w:r>
-        <w:rPr>
-          <w:color w:val="FF0000"/>
-        </w:rPr>
-        <w:t>(</w:t>
-      </w:r>
-      <w:proofErr w:type="gramStart"/>
-      <w:r>
-        <w:rPr>
-          <w:color w:val="FF0000"/>
-        </w:rPr>
-        <w:t>show</w:t>
-      </w:r>
-      <w:proofErr w:type="gramEnd"/>
-      <w:r>
-        <w:rPr>
-          <w:color w:val="FF0000"/>
-        </w:rPr>
-        <w:t xml:space="preserve"> code snippet and image of </w:t>
+        <w:t xml:space="preserve">(show code snippet and image of </w:t>
       </w:r>
       <w:r>
         <w:rPr>
@@ -5311,14 +5123,98 @@
         <w:t>, user pools etc.</w:t>
       </w:r>
     </w:p>
+    <w:p>
+      <w:hyperlink r:id="rId19" w:history="1">
+        <w:r>
+          <w:rPr>
+            <w:rStyle w:val="Hyperlink"/>
+          </w:rPr>
+          <w:t>https://docs.aws.amazon.com/sdk-for-javascript/v2/developer-guide/getting-started-browser.html</w:t>
+        </w:r>
+      </w:hyperlink>
+    </w:p>
+    <w:p>
+      <w:hyperlink r:id="rId20" w:history="1">
+        <w:r>
+          <w:rPr>
+            <w:rStyle w:val="Hyperlink"/>
+          </w:rPr>
+          <w:t>https://docs.aws.amazon.com/sdk-for-javascript/v2/developer-guide/loading-browser-credentials-cognito.html</w:t>
+        </w:r>
+      </w:hyperlink>
+    </w:p>
     <w:p/>
     <w:p/>
     <w:p>
+      <w:hyperlink r:id="rId21" w:history="1">
+        <w:r>
+          <w:rPr>
+            <w:rStyle w:val="Hyperlink"/>
+          </w:rPr>
+          <w:t>https://www.fernandomc.com/posts/eight-examples-of-fetching-data-from-dynamodb-with-node/</w:t>
+        </w:r>
+      </w:hyperlink>
+    </w:p>
+    <w:p>
+      <w:hyperlink r:id="rId22" w:history="1">
+        <w:r>
+          <w:rPr>
+            <w:rStyle w:val="Hyperlink"/>
+          </w:rPr>
+          <w:t>https://dynobase.dev/dynamodb-nodejs/</w:t>
+        </w:r>
+      </w:hyperlink>
+    </w:p>
+    <w:p>
+      <w:hyperlink r:id="rId23" w:history="1">
+        <w:r>
+          <w:rPr>
+            <w:rStyle w:val="Hyperlink"/>
+          </w:rPr>
+          <w:t>https://docs.aws.amazon.com/sdk-for-javascript/v3/developer-guide/dynamodb-example-table-read-write.html</w:t>
+        </w:r>
+      </w:hyperlink>
+    </w:p>
+    <w:p/>
+    <w:p>
+      <w:hyperlink r:id="rId24" w:history="1">
+        <w:r>
+          <w:rPr>
+            <w:rStyle w:val="Hyperlink"/>
+          </w:rPr>
+          <w:t>https://docs.aws.amazon.com/sdk-for-javascript/v2/developer-guide/loading-browser-credentials-cognito.html</w:t>
+        </w:r>
+      </w:hyperlink>
+    </w:p>
+    <w:p>
+      <w:hyperlink r:id="rId25" w:history="1">
+        <w:r>
+          <w:rPr>
+            <w:rStyle w:val="Hyperlink"/>
+          </w:rPr>
+          <w:t>https://docs.aws.amazon.com/sdk-for-javascript/v3/developer-guide/setting-credentials.html</w:t>
+        </w:r>
+      </w:hyperlink>
+    </w:p>
+    <w:p>
+      <w:hyperlink r:id="rId26" w:history="1">
+        <w:r>
+          <w:rPr>
+            <w:rStyle w:val="Hyperlink"/>
+          </w:rPr>
+          <w:t>https://docs.aws.amazon.com/sdk-for-javascript/v3/developer-guide/dynamodb-example-table-read-write.html</w:t>
+        </w:r>
+      </w:hyperlink>
+    </w:p>
+    <w:p/>
+    <w:p/>
+    <w:p>
       <w:pPr>
         <w:pStyle w:val="Heading1"/>
       </w:pPr>
       <w:bookmarkStart w:id="8" w:name="_Toc135142377"/>
       <w:r>
+        <w:lastRenderedPageBreak/>
         <w:t>2</w:t>
       </w:r>
       <w:r>
@@ -5344,13 +5240,8 @@
     </w:p>
     <w:p>
       <w:r>
-        <w:t xml:space="preserve">Reflection on process and what has been </w:t>
-      </w:r>
-      <w:proofErr w:type="gramStart"/>
-      <w:r>
-        <w:t>achieved</w:t>
-      </w:r>
-      <w:proofErr w:type="gramEnd"/>
+        <w:t>Reflection on process and what has been achieved</w:t>
+      </w:r>
     </w:p>
     <w:p>
       <w:r>
@@ -5362,26 +5253,13 @@
     <w:p/>
     <w:p>
       <w:r>
-        <w:t xml:space="preserve">Discuss strengths </w:t>
-      </w:r>
-      <w:proofErr w:type="gramStart"/>
-      <w:r>
-        <w:t>e.g.</w:t>
-      </w:r>
-      <w:proofErr w:type="gramEnd"/>
-      <w:r>
-        <w:t xml:space="preserve"> lit review</w:t>
-      </w:r>
-    </w:p>
-    <w:p>
-      <w:r>
-        <w:t xml:space="preserve">Weaknesses so far include planning / skills dev </w:t>
-      </w:r>
-      <w:proofErr w:type="gramStart"/>
-      <w:r>
-        <w:t>plan</w:t>
-      </w:r>
-      <w:proofErr w:type="gramEnd"/>
+        <w:t>Discuss strengths e.g. lit review</w:t>
+      </w:r>
+    </w:p>
+    <w:p>
+      <w:r>
+        <w:t>Weaknesses so far include planning / skills dev plan</w:t>
+      </w:r>
     </w:p>
     <w:p>
       <w:pPr>
@@ -5404,13 +5282,8 @@
     </w:p>
     <w:p>
       <w:r>
-        <w:t xml:space="preserve">Short account of project lifecycle being used – perhaps cover changes to it </w:t>
-      </w:r>
-      <w:proofErr w:type="gramStart"/>
-      <w:r>
-        <w:t>here</w:t>
-      </w:r>
-      <w:proofErr w:type="gramEnd"/>
+        <w:t>Short account of project lifecycle being used – perhaps cover changes to it here</w:t>
+      </w:r>
     </w:p>
     <w:p>
       <w:r>
@@ -5435,24 +5308,13 @@
     </w:p>
     <w:p>
       <w:r>
-        <w:t xml:space="preserve">Risks initially identified, strategies to mitigate them and how effective they </w:t>
-      </w:r>
-      <w:proofErr w:type="gramStart"/>
-      <w:r>
-        <w:t>were</w:t>
-      </w:r>
-      <w:proofErr w:type="gramEnd"/>
-    </w:p>
-    <w:p>
-      <w:r>
-        <w:lastRenderedPageBreak/>
-        <w:t xml:space="preserve">Any risks that may still occur and how they may be </w:t>
-      </w:r>
-      <w:proofErr w:type="gramStart"/>
-      <w:r>
-        <w:t>mitigated</w:t>
-      </w:r>
-      <w:proofErr w:type="gramEnd"/>
+        <w:t>Risks initially identified, strategies to mitigate them and how effective they were</w:t>
+      </w:r>
+    </w:p>
+    <w:p>
+      <w:r>
+        <w:t>Any risks that may still occur and how they may be mitigated</w:t>
+      </w:r>
     </w:p>
     <w:p>
       <w:pPr>
@@ -5480,24 +5342,14 @@
       </w:r>
       <w:proofErr w:type="spellStart"/>
       <w:r>
-        <w:t xml:space="preserve">self </w:t>
-      </w:r>
-      <w:proofErr w:type="gramStart"/>
-      <w:r>
-        <w:t>management</w:t>
+        <w:t>self management</w:t>
       </w:r>
       <w:proofErr w:type="spellEnd"/>
-      <w:proofErr w:type="gramEnd"/>
-    </w:p>
-    <w:p>
-      <w:r>
-        <w:t xml:space="preserve">Look back at TMA01/02 </w:t>
-      </w:r>
-      <w:proofErr w:type="gramStart"/>
-      <w:r>
-        <w:t>here</w:t>
-      </w:r>
-      <w:proofErr w:type="gramEnd"/>
+    </w:p>
+    <w:p>
+      <w:r>
+        <w:t>Look back at TMA01/02 here</w:t>
+      </w:r>
     </w:p>
     <w:p>
       <w:pPr>
@@ -5532,10 +5384,10 @@
       </w:r>
     </w:p>
     <w:sectPr>
-      <w:headerReference w:type="default" r:id="rId19"/>
-      <w:footerReference w:type="default" r:id="rId20"/>
-      <w:headerReference w:type="first" r:id="rId21"/>
-      <w:footerReference w:type="first" r:id="rId22"/>
+      <w:headerReference w:type="default" r:id="rId27"/>
+      <w:footerReference w:type="default" r:id="rId28"/>
+      <w:headerReference w:type="first" r:id="rId29"/>
+      <w:footerReference w:type="first" r:id="rId30"/>
       <w:pgSz w:w="11906" w:h="16838"/>
       <w:pgMar w:top="1440" w:right="1440" w:bottom="1440" w:left="1440" w:header="708" w:footer="708" w:gutter="0"/>
       <w:cols w:space="708"/>

</xml_diff>

<commit_message>
Write up for putting pins on map
write up for progress so far, with putting pins on map using data from dynamodb table
</commit_message>
<xml_diff>
--- a/TM470_TMA03_Lucy_Morris_zx181423.docx
+++ b/TM470_TMA03_Lucy_Morris_zx181423.docx
@@ -15,8 +15,17 @@
           <w:sz w:val="52"/>
           <w:szCs w:val="52"/>
         </w:rPr>
-        <w:t>The design of a web application to act as a hub of services for the transgender community in Liverpool</w:t>
-      </w:r>
+        <w:t xml:space="preserve">The design of a web application to act as a hub of services for the transgender community in </w:t>
+      </w:r>
+      <w:proofErr w:type="gramStart"/>
+      <w:r>
+        <w:rPr>
+          <w:sz w:val="52"/>
+          <w:szCs w:val="52"/>
+        </w:rPr>
+        <w:t>Liverpool</w:t>
+      </w:r>
+      <w:proofErr w:type="gramEnd"/>
     </w:p>
     <w:p/>
     <w:p>
@@ -1387,8 +1396,13 @@
     </w:p>
     <w:p>
       <w:r>
-        <w:t>The design of a web application to act as a hub of services for the transgender community in Liverpool</w:t>
-      </w:r>
+        <w:t xml:space="preserve">The design of a web application to act as a hub of services for the transgender community in </w:t>
+      </w:r>
+      <w:proofErr w:type="gramStart"/>
+      <w:r>
+        <w:t>Liverpool</w:t>
+      </w:r>
+      <w:proofErr w:type="gramEnd"/>
     </w:p>
     <w:p>
       <w:pPr>
@@ -1413,7 +1427,15 @@
     </w:p>
     <w:p>
       <w:r>
-        <w:t xml:space="preserve">The trans community attempts to solve these issues in numerous ways, mostly informal (e.g. by word of mouth in group chats), but two more formal ways are the Liverpool Trans Wiki </w:t>
+        <w:t>The trans community attempts to solve these issues in numerous ways, mostly informal (</w:t>
+      </w:r>
+      <w:proofErr w:type="gramStart"/>
+      <w:r>
+        <w:t>e.g.</w:t>
+      </w:r>
+      <w:proofErr w:type="gramEnd"/>
+      <w:r>
+        <w:t xml:space="preserve"> by word of mouth in group chats), but two more formal ways are the Liverpool Trans Wiki </w:t>
       </w:r>
       <w:r>
         <w:t>(</w:t>
@@ -1459,7 +1481,15 @@
         <w:t>, which</w:t>
       </w:r>
       <w:r>
-        <w:t xml:space="preserve"> will be filterable by type (e.g. mental health</w:t>
+        <w:t xml:space="preserve"> will be filterable by type (</w:t>
+      </w:r>
+      <w:proofErr w:type="gramStart"/>
+      <w:r>
+        <w:t>e.g.</w:t>
+      </w:r>
+      <w:proofErr w:type="gramEnd"/>
+      <w:r>
+        <w:t xml:space="preserve"> mental health</w:t>
       </w:r>
       <w:r>
         <w:t xml:space="preserve"> or peer support) and when a service is selected</w:t>
@@ -1527,7 +1557,15 @@
         <w:t xml:space="preserve"> that have no physical footprint in Liverpool &amp; Merseyside, some of these may be included in an ‘important links’ page but not as part of the core services covered by the app.</w:t>
       </w:r>
       <w:r>
-        <w:t xml:space="preserve"> The scope of the services included is that they must offer something specific to the trans community, rather than broader services (e.g. the CMAGIC &amp; TSS counselling services would be included, but not the general NHS counselling service offered by Talk Liverpool.)</w:t>
+        <w:t xml:space="preserve"> The scope of the services included is that they must offer something specific to the trans community, rather than broader services (</w:t>
+      </w:r>
+      <w:proofErr w:type="gramStart"/>
+      <w:r>
+        <w:t>e.g.</w:t>
+      </w:r>
+      <w:proofErr w:type="gramEnd"/>
+      <w:r>
+        <w:t xml:space="preserve"> the CMAGIC &amp; TSS counselling services would be included, but not the general NHS counselling service offered by Talk Liverpool.)</w:t>
       </w:r>
     </w:p>
     <w:p>
@@ -1540,7 +1578,21 @@
         <w:rPr>
           <w:color w:val="FF0000"/>
         </w:rPr>
-        <w:t>See if this need any additions in light of work done</w:t>
+        <w:t xml:space="preserve">See if this </w:t>
+      </w:r>
+      <w:proofErr w:type="gramStart"/>
+      <w:r>
+        <w:rPr>
+          <w:color w:val="FF0000"/>
+        </w:rPr>
+        <w:t>need</w:t>
+      </w:r>
+      <w:proofErr w:type="gramEnd"/>
+      <w:r>
+        <w:rPr>
+          <w:color w:val="FF0000"/>
+        </w:rPr>
+        <w:t xml:space="preserve"> any additions in light of work done</w:t>
       </w:r>
     </w:p>
     <w:p>
@@ -1567,8 +1619,16 @@
         <w:rPr>
           <w:color w:val="FF0000"/>
         </w:rPr>
-        <w:t>Review questions asked in TMA question</w:t>
-      </w:r>
+        <w:t xml:space="preserve">Review questions asked in TMA </w:t>
+      </w:r>
+      <w:proofErr w:type="gramStart"/>
+      <w:r>
+        <w:rPr>
+          <w:color w:val="FF0000"/>
+        </w:rPr>
+        <w:t>question</w:t>
+      </w:r>
+      <w:proofErr w:type="gramEnd"/>
     </w:p>
     <w:p/>
     <w:p>
@@ -1608,7 +1668,15 @@
         <w:spacing w:line="256" w:lineRule="auto"/>
       </w:pPr>
       <w:r>
-        <w:t>Representatives of services e.g. manager of a laser hair removal clinic</w:t>
+        <w:t xml:space="preserve">Representatives of services </w:t>
+      </w:r>
+      <w:proofErr w:type="gramStart"/>
+      <w:r>
+        <w:t>e.g.</w:t>
+      </w:r>
+      <w:proofErr w:type="gramEnd"/>
+      <w:r>
+        <w:t xml:space="preserve"> manager of a laser hair removal clinic</w:t>
       </w:r>
     </w:p>
     <w:p>
@@ -1634,8 +1702,13 @@
         <w:spacing w:line="256" w:lineRule="auto"/>
       </w:pPr>
       <w:r>
-        <w:t>May offer vital perspectives of how the app effects the community</w:t>
-      </w:r>
+        <w:t xml:space="preserve">May offer vital perspectives of how the app effects the </w:t>
+      </w:r>
+      <w:proofErr w:type="gramStart"/>
+      <w:r>
+        <w:t>community</w:t>
+      </w:r>
+      <w:proofErr w:type="gramEnd"/>
     </w:p>
     <w:p>
       <w:pPr>
@@ -4062,8 +4135,16 @@
         <w:rPr>
           <w:color w:val="FF0000"/>
         </w:rPr>
-        <w:t>, changes to feedback</w:t>
-      </w:r>
+        <w:t xml:space="preserve">, changes to </w:t>
+      </w:r>
+      <w:proofErr w:type="gramStart"/>
+      <w:r>
+        <w:rPr>
+          <w:color w:val="FF0000"/>
+        </w:rPr>
+        <w:t>feedback</w:t>
+      </w:r>
+      <w:proofErr w:type="gramEnd"/>
     </w:p>
     <w:p>
       <w:pPr>
@@ -4243,7 +4324,15 @@
         </w:numPr>
       </w:pPr>
       <w:r>
-        <w:t>Create a VM (or duel boot install) for Ubuntu 16.04</w:t>
+        <w:t xml:space="preserve">Create a VM (or </w:t>
+      </w:r>
+      <w:proofErr w:type="gramStart"/>
+      <w:r>
+        <w:t>duel</w:t>
+      </w:r>
+      <w:proofErr w:type="gramEnd"/>
+      <w:r>
+        <w:t xml:space="preserve"> boot install) for Ubuntu 16.04</w:t>
       </w:r>
     </w:p>
     <w:p>
@@ -4293,10 +4382,26 @@
         <w:t>a little</w:t>
       </w:r>
       <w:r>
-        <w:t xml:space="preserve"> experience using the Linux CLI </w:t>
-      </w:r>
-      <w:r>
-        <w:t>I may require some refreshing on this as I usually work with Windows. Therefore, given the time frame of this project alternatives were considered that may have a more speedy set up time.</w:t>
+        <w:t xml:space="preserve"> experience using the </w:t>
+      </w:r>
+      <w:proofErr w:type="gramStart"/>
+      <w:r>
+        <w:t>Linux CLI</w:t>
+      </w:r>
+      <w:proofErr w:type="gramEnd"/>
+      <w:r>
+        <w:t xml:space="preserve"> </w:t>
+      </w:r>
+      <w:r>
+        <w:t xml:space="preserve">I may require some refreshing on this as I usually work with Windows. Therefore, given the time frame of this project alternatives were considered that may have a </w:t>
+      </w:r>
+      <w:proofErr w:type="gramStart"/>
+      <w:r>
+        <w:t>more speedy</w:t>
+      </w:r>
+      <w:proofErr w:type="gramEnd"/>
+      <w:r>
+        <w:t xml:space="preserve"> set up time.</w:t>
       </w:r>
     </w:p>
     <w:p>
@@ -4367,7 +4472,15 @@
     </w:p>
     <w:p>
       <w:r>
-        <w:t xml:space="preserve">Be A Better Dev – AWS DynamoDB Tutorial For Beginners </w:t>
+        <w:t xml:space="preserve">Be A Better Dev – AWS DynamoDB Tutorial </w:t>
+      </w:r>
+      <w:proofErr w:type="gramStart"/>
+      <w:r>
+        <w:t>For</w:t>
+      </w:r>
+      <w:proofErr w:type="gramEnd"/>
+      <w:r>
+        <w:t xml:space="preserve"> Beginners </w:t>
       </w:r>
     </w:p>
     <w:p>
@@ -4381,7 +4494,15 @@
         <w:t>Whilst using AWS does not require a lengthy and complicated setup process, it does present other challenges. The first of which, is setting up</w:t>
       </w:r>
       <w:r>
-        <w:t xml:space="preserve"> the APIs, as although AWS provides low level APIs these can be cumbersome to use and it is recommended that using the AWS SDK (Software Development Kit) is a better approach (</w:t>
+        <w:t xml:space="preserve"> the APIs, as although AWS provides low level APIs these can be cumbersome to </w:t>
+      </w:r>
+      <w:proofErr w:type="gramStart"/>
+      <w:r>
+        <w:t>use</w:t>
+      </w:r>
+      <w:proofErr w:type="gramEnd"/>
+      <w:r>
+        <w:t xml:space="preserve"> and it is recommended that using the AWS SDK (Software Development Kit) is a better approach (</w:t>
       </w:r>
       <w:r>
         <w:rPr>
@@ -4504,10 +4625,12 @@
         <w:t xml:space="preserve"> and subsequent decision to change to </w:t>
       </w:r>
       <w:proofErr w:type="spellStart"/>
+      <w:proofErr w:type="gramStart"/>
       <w:r>
         <w:t>aws</w:t>
       </w:r>
       <w:proofErr w:type="spellEnd"/>
+      <w:proofErr w:type="gramEnd"/>
     </w:p>
     <w:p>
       <w:r>
@@ -4557,7 +4680,15 @@
         <w:t>. While it is possible to access the database using ‘low level API’s’</w:t>
       </w:r>
       <w:r>
-        <w:t xml:space="preserve">, i.e. constructing the API requests manually </w:t>
+        <w:t xml:space="preserve">, </w:t>
+      </w:r>
+      <w:proofErr w:type="gramStart"/>
+      <w:r>
+        <w:t>i.e.</w:t>
+      </w:r>
+      <w:proofErr w:type="gramEnd"/>
+      <w:r>
+        <w:t xml:space="preserve"> constructing the API requests manually </w:t>
       </w:r>
       <w:r>
         <w:t>in the correct format with a valid digital signature</w:t>
@@ -4671,10 +4802,26 @@
         <w:t xml:space="preserve">Amazon provides step by step instructions on </w:t>
       </w:r>
       <w:r>
-        <w:t>how to build a CRUD API (i.e. with operations to Create, Read, Update and Delete), which also utilizes other Amazon services; Lambda and API Gateway</w:t>
-      </w:r>
-      <w:r>
-        <w:t>. Firstly a table is created in DynamoDB, then create a function in AWS Lambda which serves as the back-end of the API. Lambda runs code without provisioning or managing servers, and the code for the function is provided in the tutorial</w:t>
+        <w:t>how to build a CRUD API (</w:t>
+      </w:r>
+      <w:proofErr w:type="gramStart"/>
+      <w:r>
+        <w:t>i.e.</w:t>
+      </w:r>
+      <w:proofErr w:type="gramEnd"/>
+      <w:r>
+        <w:t xml:space="preserve"> with operations to Create, Read, Update and Delete), which also utilizes other Amazon services; Lambda and API Gateway</w:t>
+      </w:r>
+      <w:r>
+        <w:t xml:space="preserve">. </w:t>
+      </w:r>
+      <w:proofErr w:type="gramStart"/>
+      <w:r>
+        <w:t>Firstly</w:t>
+      </w:r>
+      <w:proofErr w:type="gramEnd"/>
+      <w:r>
+        <w:t xml:space="preserve"> a table is created in DynamoDB, then create a function in AWS Lambda which serves as the back-end of the API. Lambda runs code without provisioning or managing servers, and the code for the function is provided in the tutorial</w:t>
       </w:r>
       <w:r>
         <w:t xml:space="preserve"> but then edited to reflect the table name and the ‘put’ operation to include the columns of the DynamoDB table. However, the ‘put’ operation is likely not to be used by the app as currently planned, and the table can be populated by using the AWS Dashboard GUI.</w:t>
@@ -4745,7 +4892,15 @@
     </w:p>
     <w:p>
       <w:r>
-        <w:t xml:space="preserve">Then the HTTP API’s are created in AWS API Gateway, providing an end point for the function that has been created in Lambda. Routes are </w:t>
+        <w:t xml:space="preserve">Then the HTTP </w:t>
+      </w:r>
+      <w:proofErr w:type="gramStart"/>
+      <w:r>
+        <w:t>API’s</w:t>
+      </w:r>
+      <w:proofErr w:type="gramEnd"/>
+      <w:r>
+        <w:t xml:space="preserve"> are created in AWS API Gateway, providing an end point for the function that has been created in Lambda. Routes are </w:t>
       </w:r>
       <w:r>
         <w:t>also created in API Gateway with integrations that connect with the Lambda function. This can then be tested using</w:t>
@@ -4972,8 +5127,13 @@
         <w:t>. HERE provide</w:t>
       </w:r>
       <w:r>
-        <w:t xml:space="preserve"> a number of</w:t>
-      </w:r>
+        <w:t xml:space="preserve"> </w:t>
+      </w:r>
+      <w:proofErr w:type="gramStart"/>
+      <w:r>
+        <w:t>a number of</w:t>
+      </w:r>
+      <w:proofErr w:type="gramEnd"/>
       <w:r>
         <w:t xml:space="preserve"> code examples</w:t>
       </w:r>
@@ -4996,20 +5156,48 @@
         <w:rPr>
           <w:color w:val="FF0000"/>
         </w:rPr>
-        <w:t>(further explanation here referencing images below).</w:t>
-      </w:r>
-    </w:p>
-    <w:p>
-      <w:pPr>
+        <w:t>(</w:t>
+      </w:r>
+      <w:proofErr w:type="gramStart"/>
+      <w:r>
         <w:rPr>
           <w:color w:val="FF0000"/>
         </w:rPr>
-      </w:pPr>
+        <w:t>further</w:t>
+      </w:r>
+      <w:proofErr w:type="gramEnd"/>
       <w:r>
         <w:rPr>
           <w:color w:val="FF0000"/>
         </w:rPr>
-        <w:t xml:space="preserve">(show code snippet and image of </w:t>
+        <w:t xml:space="preserve"> explanation here referencing images below).</w:t>
+      </w:r>
+    </w:p>
+    <w:p>
+      <w:pPr>
+        <w:rPr>
+          <w:color w:val="FF0000"/>
+        </w:rPr>
+      </w:pPr>
+      <w:r>
+        <w:rPr>
+          <w:color w:val="FF0000"/>
+        </w:rPr>
+        <w:t>(</w:t>
+      </w:r>
+      <w:proofErr w:type="gramStart"/>
+      <w:r>
+        <w:rPr>
+          <w:color w:val="FF0000"/>
+        </w:rPr>
+        <w:t>show</w:t>
+      </w:r>
+      <w:proofErr w:type="gramEnd"/>
+      <w:r>
+        <w:rPr>
+          <w:color w:val="FF0000"/>
+        </w:rPr>
+        <w:t xml:space="preserve"> code snippet and image of </w:t>
       </w:r>
       <w:r>
         <w:rPr>
@@ -5093,48 +5281,498 @@
     <w:p/>
     <w:p>
       <w:r>
-        <w:t xml:space="preserve">The next step was then to use a GET request to access the DynamoDB table to find location data for services and then put a pin at that location. The first part of this was to </w:t>
-      </w:r>
-    </w:p>
-    <w:p>
-      <w:pPr>
-        <w:rPr>
-          <w:color w:val="FF0000"/>
-        </w:rPr>
-      </w:pPr>
-      <w:r>
-        <w:rPr>
-          <w:color w:val="FF0000"/>
-        </w:rPr>
-        <w:t xml:space="preserve">Find step by step guide for implementing </w:t>
-      </w:r>
-      <w:proofErr w:type="spellStart"/>
-      <w:r>
-        <w:rPr>
-          <w:color w:val="FF0000"/>
-        </w:rPr>
-        <w:t>cognito</w:t>
-      </w:r>
-      <w:proofErr w:type="spellEnd"/>
-      <w:r>
-        <w:rPr>
-          <w:color w:val="FF0000"/>
-        </w:rPr>
-        <w:t>, user pools etc.</w:t>
-      </w:r>
-    </w:p>
-    <w:p>
+        <w:t xml:space="preserve">The next step was then to use a GET request to access the DynamoDB table to find location data for services and then put a pin at that location. </w:t>
+      </w:r>
+      <w:r>
+        <w:t xml:space="preserve">However, in order to access AWS services </w:t>
+      </w:r>
+      <w:r>
+        <w:t xml:space="preserve">valid </w:t>
+      </w:r>
+      <w:proofErr w:type="gramStart"/>
+      <w:r>
+        <w:t>credentials</w:t>
+      </w:r>
+      <w:proofErr w:type="gramEnd"/>
+      <w:r>
+        <w:t xml:space="preserve"> need to be supplied</w:t>
+      </w:r>
+      <w:r>
+        <w:t>;</w:t>
+      </w:r>
+      <w:r>
+        <w:t xml:space="preserve"> there are multiple ways to do this, including hardcoding them into the code itself. This is not recommended, as it presents a security risk </w:t>
+      </w:r>
+      <w:r>
+        <w:t>even if they were later removed due to version control systems retaining older versions of code (</w:t>
+      </w:r>
       <w:hyperlink r:id="rId19" w:history="1">
         <w:r>
           <w:rPr>
             <w:rStyle w:val="Hyperlink"/>
           </w:rPr>
-          <w:t>https://docs.aws.amazon.com/sdk-for-javascript/v2/developer-guide/getting-started-browser.html</w:t>
+          <w:t>https://docs.aws.amazon.com/codeguru/detector-library/python/hardcoded-credentials/</w:t>
         </w:r>
       </w:hyperlink>
-    </w:p>
-    <w:p>
-      <w:hyperlink r:id="rId20" w:history="1">
+      <w:r>
+        <w:t>).</w:t>
+      </w:r>
+      <w:r>
+        <w:t xml:space="preserve"> </w:t>
+      </w:r>
+      <w:r>
+        <w:t>Instead,</w:t>
+      </w:r>
+      <w:r>
+        <w:t xml:space="preserve"> the recommended approach by AWS is to use two other AWS</w:t>
+      </w:r>
+      <w:r>
+        <w:t xml:space="preserve"> services,</w:t>
+      </w:r>
+      <w:r>
+        <w:t xml:space="preserve"> Cognito </w:t>
+      </w:r>
+      <w:r>
+        <w:t xml:space="preserve">and IAM (Identity and Access Management). </w:t>
+      </w:r>
+      <w:r>
+        <w:t>Cognito</w:t>
+      </w:r>
+      <w:r>
+        <w:t xml:space="preserve"> identity pools can be used to generate temporary credentials for the users of the app, which are applied for the role created in IAM. In this case the intention that users will not require accounts, so the users will be unauthenticated, but if that were to change these services could be used to authenticate users.</w:t>
+      </w:r>
+      <w:r>
+        <w:t xml:space="preserve"> Once this has been setup then the AWS SDK for JavaScript </w:t>
+      </w:r>
+      <w:r>
+        <w:t xml:space="preserve">was included in the HTML file as shown in </w:t>
+      </w:r>
+      <w:r>
+        <w:rPr>
+          <w:color w:val="FF0000"/>
+        </w:rPr>
+        <w:t>figure x</w:t>
+      </w:r>
+      <w:r>
+        <w:t xml:space="preserve">, and the Identity Pool ID and </w:t>
+      </w:r>
+      <w:r>
+        <w:t>region supplied to the AWS config</w:t>
+      </w:r>
+      <w:r>
+        <w:t xml:space="preserve"> as shown in </w:t>
+      </w:r>
+      <w:r>
+        <w:rPr>
+          <w:color w:val="FF0000"/>
+        </w:rPr>
+        <w:t>figure x</w:t>
+      </w:r>
+      <w:r>
+        <w:t>. This allows the app access to AWS services, such as DynamoDB.</w:t>
+      </w:r>
+    </w:p>
+    <w:p>
+      <w:r>
+        <w:rPr>
+          <w:noProof/>
+        </w:rPr>
+        <w:drawing>
+          <wp:inline distT="0" distB="0" distL="0" distR="0" wp14:anchorId="0BD25632" wp14:editId="68B4538D">
+            <wp:extent cx="5731510" cy="255905"/>
+            <wp:effectExtent l="0" t="0" r="2540" b="0"/>
+            <wp:docPr id="1414405170" name="Picture 2"/>
+            <wp:cNvGraphicFramePr>
+              <a:graphicFrameLocks xmlns:a="http://schemas.openxmlformats.org/drawingml/2006/main" noChangeAspect="1"/>
+            </wp:cNvGraphicFramePr>
+            <a:graphic xmlns:a="http://schemas.openxmlformats.org/drawingml/2006/main">
+              <a:graphicData uri="http://schemas.openxmlformats.org/drawingml/2006/picture">
+                <pic:pic xmlns:pic="http://schemas.openxmlformats.org/drawingml/2006/picture">
+                  <pic:nvPicPr>
+                    <pic:cNvPr id="1414405170" name="Picture 1414405170"/>
+                    <pic:cNvPicPr/>
+                  </pic:nvPicPr>
+                  <pic:blipFill>
+                    <a:blip r:embed="rId20">
+                      <a:extLst>
+                        <a:ext uri="{28A0092B-C50C-407E-A947-70E740481C1C}">
+                          <a14:useLocalDpi xmlns:a14="http://schemas.microsoft.com/office/drawing/2010/main" val="0"/>
+                        </a:ext>
+                      </a:extLst>
+                    </a:blip>
+                    <a:stretch>
+                      <a:fillRect/>
+                    </a:stretch>
+                  </pic:blipFill>
+                  <pic:spPr>
+                    <a:xfrm>
+                      <a:off x="0" y="0"/>
+                      <a:ext cx="5731510" cy="255905"/>
+                    </a:xfrm>
+                    <a:prstGeom prst="rect">
+                      <a:avLst/>
+                    </a:prstGeom>
+                  </pic:spPr>
+                </pic:pic>
+              </a:graphicData>
+            </a:graphic>
+          </wp:inline>
+        </w:drawing>
+      </w:r>
+    </w:p>
+    <w:p/>
+    <w:p>
+      <w:r>
+        <w:rPr>
+          <w:noProof/>
+        </w:rPr>
+        <w:drawing>
+          <wp:inline distT="0" distB="0" distL="0" distR="0" wp14:anchorId="086ECE22" wp14:editId="366E124D">
+            <wp:extent cx="5456393" cy="1242168"/>
+            <wp:effectExtent l="0" t="0" r="0" b="0"/>
+            <wp:docPr id="1852501639" name="Picture 4" descr="A screen shot of a computer code&#10;&#10;Description automatically generated with low confidence"/>
+            <wp:cNvGraphicFramePr>
+              <a:graphicFrameLocks xmlns:a="http://schemas.openxmlformats.org/drawingml/2006/main" noChangeAspect="1"/>
+            </wp:cNvGraphicFramePr>
+            <a:graphic xmlns:a="http://schemas.openxmlformats.org/drawingml/2006/main">
+              <a:graphicData uri="http://schemas.openxmlformats.org/drawingml/2006/picture">
+                <pic:pic xmlns:pic="http://schemas.openxmlformats.org/drawingml/2006/picture">
+                  <pic:nvPicPr>
+                    <pic:cNvPr id="1852501639" name="Picture 4" descr="A screen shot of a computer code&#10;&#10;Description automatically generated with low confidence"/>
+                    <pic:cNvPicPr/>
+                  </pic:nvPicPr>
+                  <pic:blipFill>
+                    <a:blip r:embed="rId21">
+                      <a:extLst>
+                        <a:ext uri="{28A0092B-C50C-407E-A947-70E740481C1C}">
+                          <a14:useLocalDpi xmlns:a14="http://schemas.microsoft.com/office/drawing/2010/main" val="0"/>
+                        </a:ext>
+                      </a:extLst>
+                    </a:blip>
+                    <a:stretch>
+                      <a:fillRect/>
+                    </a:stretch>
+                  </pic:blipFill>
+                  <pic:spPr>
+                    <a:xfrm>
+                      <a:off x="0" y="0"/>
+                      <a:ext cx="5456393" cy="1242168"/>
+                    </a:xfrm>
+                    <a:prstGeom prst="rect">
+                      <a:avLst/>
+                    </a:prstGeom>
+                  </pic:spPr>
+                </pic:pic>
+              </a:graphicData>
+            </a:graphic>
+          </wp:inline>
+        </w:drawing>
+      </w:r>
+    </w:p>
+    <w:p/>
+    <w:p>
+      <w:hyperlink r:id="rId22" w:history="1">
+        <w:r>
+          <w:rPr>
+            <w:rStyle w:val="Hyperlink"/>
+          </w:rPr>
+          <w:t>https://docs.aws.amazon.com/sdk</w:t>
+        </w:r>
+        <w:r>
+          <w:rPr>
+            <w:rStyle w:val="Hyperlink"/>
+          </w:rPr>
+          <w:t>-</w:t>
+        </w:r>
+        <w:r>
+          <w:rPr>
+            <w:rStyle w:val="Hyperlink"/>
+          </w:rPr>
+          <w:t>for-javascript/v2/developer-guide/getting-started-browser.html</w:t>
+        </w:r>
+      </w:hyperlink>
+    </w:p>
+    <w:p>
+      <w:hyperlink r:id="rId23" w:history="1">
+        <w:r>
+          <w:rPr>
+            <w:rStyle w:val="Hyperlink"/>
+          </w:rPr>
+          <w:t>https://docs.aws.amazon.com/sdk-for-javascript/v2/developer-guide/l</w:t>
+        </w:r>
+        <w:r>
+          <w:rPr>
+            <w:rStyle w:val="Hyperlink"/>
+          </w:rPr>
+          <w:t>o</w:t>
+        </w:r>
+        <w:r>
+          <w:rPr>
+            <w:rStyle w:val="Hyperlink"/>
+          </w:rPr>
+          <w:t>ading-browser-credentials-cognito.html</w:t>
+        </w:r>
+      </w:hyperlink>
+    </w:p>
+    <w:p>
+      <w:r>
+        <w:t>Retrieving the data from the DynamoDB table was the next task, so a function was written to retrieve a single item from the table and then print the information in the browser console.</w:t>
+      </w:r>
+    </w:p>
+    <w:p>
+      <w:r>
+        <w:t>(</w:t>
+      </w:r>
+      <w:proofErr w:type="gramStart"/>
+      <w:r>
+        <w:t>show</w:t>
+      </w:r>
+      <w:proofErr w:type="gramEnd"/>
+      <w:r>
+        <w:t xml:space="preserve"> code and console output here.</w:t>
+      </w:r>
+    </w:p>
+    <w:p>
+      <w:r>
+        <w:t xml:space="preserve">Once it was confirmed that data was correctly being retrieved from the DynamoDB Table, then a function was written to use that data to </w:t>
+      </w:r>
+      <w:r>
+        <w:t xml:space="preserve">put pins on the map the correct locations. The </w:t>
+      </w:r>
+      <w:proofErr w:type="spellStart"/>
+      <w:r>
+        <w:t>getServicesFromDatabase</w:t>
+      </w:r>
+      <w:proofErr w:type="spellEnd"/>
+      <w:r>
+        <w:t xml:space="preserve"> function shown in </w:t>
+      </w:r>
+      <w:r>
+        <w:rPr>
+          <w:color w:val="FF0000"/>
+        </w:rPr>
+        <w:t>figure x</w:t>
+      </w:r>
+      <w:r>
+        <w:t xml:space="preserve"> runs on </w:t>
+      </w:r>
+      <w:r>
+        <w:t>load and</w:t>
+      </w:r>
+      <w:r>
+        <w:t xml:space="preserve"> supplies the longitude and latitude data retrieved from the DynamoDB Table and to the </w:t>
+      </w:r>
+      <w:proofErr w:type="spellStart"/>
+      <w:r>
+        <w:t>addMarkersToMap</w:t>
+      </w:r>
+      <w:proofErr w:type="spellEnd"/>
+      <w:r>
+        <w:t xml:space="preserve"> function shown in </w:t>
+      </w:r>
+      <w:r>
+        <w:rPr>
+          <w:color w:val="FF0000"/>
+        </w:rPr>
+        <w:t>figure x</w:t>
+      </w:r>
+      <w:r>
+        <w:t>,</w:t>
+      </w:r>
+      <w:r>
+        <w:t xml:space="preserve"> which</w:t>
+      </w:r>
+      <w:r>
+        <w:t xml:space="preserve"> then</w:t>
+      </w:r>
+      <w:r>
+        <w:t xml:space="preserve"> places the markers at those coordinates.</w:t>
+      </w:r>
+      <w:r>
+        <w:t xml:space="preserve"> Figure x shows the result with 2 markers placed on the map for services retrieved from the database.</w:t>
+      </w:r>
+    </w:p>
+    <w:p>
+      <w:r>
+        <w:rPr>
+          <w:noProof/>
+        </w:rPr>
+        <w:drawing>
+          <wp:inline distT="0" distB="0" distL="0" distR="0" wp14:anchorId="3B1FBB94" wp14:editId="6AA2AAAF">
+            <wp:extent cx="5631668" cy="3154953"/>
+            <wp:effectExtent l="0" t="0" r="7620" b="7620"/>
+            <wp:docPr id="1261492019" name="Picture 5" descr="A screen shot of a computer program&#10;&#10;Description automatically generated with low confidence"/>
+            <wp:cNvGraphicFramePr>
+              <a:graphicFrameLocks xmlns:a="http://schemas.openxmlformats.org/drawingml/2006/main" noChangeAspect="1"/>
+            </wp:cNvGraphicFramePr>
+            <a:graphic xmlns:a="http://schemas.openxmlformats.org/drawingml/2006/main">
+              <a:graphicData uri="http://schemas.openxmlformats.org/drawingml/2006/picture">
+                <pic:pic xmlns:pic="http://schemas.openxmlformats.org/drawingml/2006/picture">
+                  <pic:nvPicPr>
+                    <pic:cNvPr id="1261492019" name="Picture 5" descr="A screen shot of a computer program&#10;&#10;Description automatically generated with low confidence"/>
+                    <pic:cNvPicPr/>
+                  </pic:nvPicPr>
+                  <pic:blipFill>
+                    <a:blip r:embed="rId24">
+                      <a:extLst>
+                        <a:ext uri="{28A0092B-C50C-407E-A947-70E740481C1C}">
+                          <a14:useLocalDpi xmlns:a14="http://schemas.microsoft.com/office/drawing/2010/main" val="0"/>
+                        </a:ext>
+                      </a:extLst>
+                    </a:blip>
+                    <a:stretch>
+                      <a:fillRect/>
+                    </a:stretch>
+                  </pic:blipFill>
+                  <pic:spPr>
+                    <a:xfrm>
+                      <a:off x="0" y="0"/>
+                      <a:ext cx="5631668" cy="3154953"/>
+                    </a:xfrm>
+                    <a:prstGeom prst="rect">
+                      <a:avLst/>
+                    </a:prstGeom>
+                  </pic:spPr>
+                </pic:pic>
+              </a:graphicData>
+            </a:graphic>
+          </wp:inline>
+        </w:drawing>
+      </w:r>
+    </w:p>
+    <w:p/>
+    <w:p>
+      <w:r>
+        <w:rPr>
+          <w:noProof/>
+        </w:rPr>
+        <w:drawing>
+          <wp:inline distT="0" distB="0" distL="0" distR="0" wp14:anchorId="50D07EED" wp14:editId="31715F80">
+            <wp:extent cx="5174428" cy="883997"/>
+            <wp:effectExtent l="0" t="0" r="7620" b="0"/>
+            <wp:docPr id="1195246538" name="Picture 6" descr="A picture containing text, screenshot, font, line&#10;&#10;Description automatically generated"/>
+            <wp:cNvGraphicFramePr>
+              <a:graphicFrameLocks xmlns:a="http://schemas.openxmlformats.org/drawingml/2006/main" noChangeAspect="1"/>
+            </wp:cNvGraphicFramePr>
+            <a:graphic xmlns:a="http://schemas.openxmlformats.org/drawingml/2006/main">
+              <a:graphicData uri="http://schemas.openxmlformats.org/drawingml/2006/picture">
+                <pic:pic xmlns:pic="http://schemas.openxmlformats.org/drawingml/2006/picture">
+                  <pic:nvPicPr>
+                    <pic:cNvPr id="1195246538" name="Picture 6" descr="A picture containing text, screenshot, font, line&#10;&#10;Description automatically generated"/>
+                    <pic:cNvPicPr/>
+                  </pic:nvPicPr>
+                  <pic:blipFill>
+                    <a:blip r:embed="rId25">
+                      <a:extLst>
+                        <a:ext uri="{28A0092B-C50C-407E-A947-70E740481C1C}">
+                          <a14:useLocalDpi xmlns:a14="http://schemas.microsoft.com/office/drawing/2010/main" val="0"/>
+                        </a:ext>
+                      </a:extLst>
+                    </a:blip>
+                    <a:stretch>
+                      <a:fillRect/>
+                    </a:stretch>
+                  </pic:blipFill>
+                  <pic:spPr>
+                    <a:xfrm>
+                      <a:off x="0" y="0"/>
+                      <a:ext cx="5174428" cy="883997"/>
+                    </a:xfrm>
+                    <a:prstGeom prst="rect">
+                      <a:avLst/>
+                    </a:prstGeom>
+                  </pic:spPr>
+                </pic:pic>
+              </a:graphicData>
+            </a:graphic>
+          </wp:inline>
+        </w:drawing>
+      </w:r>
+    </w:p>
+    <w:p/>
+    <w:p>
+      <w:r>
+        <w:rPr>
+          <w:noProof/>
+        </w:rPr>
+        <w:lastRenderedPageBreak/>
+        <w:drawing>
+          <wp:inline distT="0" distB="0" distL="0" distR="0" wp14:anchorId="118FF391" wp14:editId="29AA900E">
+            <wp:extent cx="5731510" cy="5621020"/>
+            <wp:effectExtent l="0" t="0" r="2540" b="0"/>
+            <wp:docPr id="754674875" name="Picture 7"/>
+            <wp:cNvGraphicFramePr>
+              <a:graphicFrameLocks xmlns:a="http://schemas.openxmlformats.org/drawingml/2006/main" noChangeAspect="1"/>
+            </wp:cNvGraphicFramePr>
+            <a:graphic xmlns:a="http://schemas.openxmlformats.org/drawingml/2006/main">
+              <a:graphicData uri="http://schemas.openxmlformats.org/drawingml/2006/picture">
+                <pic:pic xmlns:pic="http://schemas.openxmlformats.org/drawingml/2006/picture">
+                  <pic:nvPicPr>
+                    <pic:cNvPr id="754674875" name="Picture 754674875"/>
+                    <pic:cNvPicPr/>
+                  </pic:nvPicPr>
+                  <pic:blipFill>
+                    <a:blip r:embed="rId26">
+                      <a:extLst>
+                        <a:ext uri="{28A0092B-C50C-407E-A947-70E740481C1C}">
+                          <a14:useLocalDpi xmlns:a14="http://schemas.microsoft.com/office/drawing/2010/main" val="0"/>
+                        </a:ext>
+                      </a:extLst>
+                    </a:blip>
+                    <a:stretch>
+                      <a:fillRect/>
+                    </a:stretch>
+                  </pic:blipFill>
+                  <pic:spPr>
+                    <a:xfrm>
+                      <a:off x="0" y="0"/>
+                      <a:ext cx="5731510" cy="5621020"/>
+                    </a:xfrm>
+                    <a:prstGeom prst="rect">
+                      <a:avLst/>
+                    </a:prstGeom>
+                  </pic:spPr>
+                </pic:pic>
+              </a:graphicData>
+            </a:graphic>
+          </wp:inline>
+        </w:drawing>
+      </w:r>
+    </w:p>
+    <w:p/>
+    <w:p>
+      <w:hyperlink r:id="rId27" w:history="1">
+        <w:r>
+          <w:rPr>
+            <w:rStyle w:val="Hyperlink"/>
+          </w:rPr>
+          <w:t>https://www.fernandomc.com/posts/eight-examples-of-fetching-data-from-dynamodb-with-node/</w:t>
+        </w:r>
+      </w:hyperlink>
+    </w:p>
+    <w:p>
+      <w:hyperlink r:id="rId28" w:history="1">
+        <w:r>
+          <w:rPr>
+            <w:rStyle w:val="Hyperlink"/>
+          </w:rPr>
+          <w:t>https://dynobase.dev/dynamodb-nodejs/</w:t>
+        </w:r>
+      </w:hyperlink>
+    </w:p>
+    <w:p>
+      <w:hyperlink r:id="rId29" w:history="1">
+        <w:r>
+          <w:rPr>
+            <w:rStyle w:val="Hyperlink"/>
+          </w:rPr>
+          <w:t>https://docs.aws.amazon.com/sdk-for-javascript/v3/developer-guide/dynamodb-example-table-read-write.html</w:t>
+        </w:r>
+      </w:hyperlink>
+    </w:p>
+    <w:p/>
+    <w:p>
+      <w:hyperlink r:id="rId30" w:history="1">
         <w:r>
           <w:rPr>
             <w:rStyle w:val="Hyperlink"/>
@@ -5143,30 +5781,18 @@
         </w:r>
       </w:hyperlink>
     </w:p>
-    <w:p/>
-    <w:p/>
-    <w:p>
-      <w:hyperlink r:id="rId21" w:history="1">
+    <w:p>
+      <w:hyperlink r:id="rId31" w:history="1">
         <w:r>
           <w:rPr>
             <w:rStyle w:val="Hyperlink"/>
           </w:rPr>
-          <w:t>https://www.fernandomc.com/posts/eight-examples-of-fetching-data-from-dynamodb-with-node/</w:t>
+          <w:t>https://docs.aws.amazon.com/sdk-for-javascript/v3/developer-guide/setting-credentials.html</w:t>
         </w:r>
       </w:hyperlink>
     </w:p>
     <w:p>
-      <w:hyperlink r:id="rId22" w:history="1">
-        <w:r>
-          <w:rPr>
-            <w:rStyle w:val="Hyperlink"/>
-          </w:rPr>
-          <w:t>https://dynobase.dev/dynamodb-nodejs/</w:t>
-        </w:r>
-      </w:hyperlink>
-    </w:p>
-    <w:p>
-      <w:hyperlink r:id="rId23" w:history="1">
+      <w:hyperlink r:id="rId32" w:history="1">
         <w:r>
           <w:rPr>
             <w:rStyle w:val="Hyperlink"/>
@@ -5176,45 +5802,13 @@
       </w:hyperlink>
     </w:p>
     <w:p/>
-    <w:p>
-      <w:hyperlink r:id="rId24" w:history="1">
-        <w:r>
-          <w:rPr>
-            <w:rStyle w:val="Hyperlink"/>
-          </w:rPr>
-          <w:t>https://docs.aws.amazon.com/sdk-for-javascript/v2/developer-guide/loading-browser-credentials-cognito.html</w:t>
-        </w:r>
-      </w:hyperlink>
-    </w:p>
-    <w:p>
-      <w:hyperlink r:id="rId25" w:history="1">
-        <w:r>
-          <w:rPr>
-            <w:rStyle w:val="Hyperlink"/>
-          </w:rPr>
-          <w:t>https://docs.aws.amazon.com/sdk-for-javascript/v3/developer-guide/setting-credentials.html</w:t>
-        </w:r>
-      </w:hyperlink>
-    </w:p>
-    <w:p>
-      <w:hyperlink r:id="rId26" w:history="1">
-        <w:r>
-          <w:rPr>
-            <w:rStyle w:val="Hyperlink"/>
-          </w:rPr>
-          <w:t>https://docs.aws.amazon.com/sdk-for-javascript/v3/developer-guide/dynamodb-example-table-read-write.html</w:t>
-        </w:r>
-      </w:hyperlink>
-    </w:p>
     <w:p/>
-    <w:p/>
     <w:p>
       <w:pPr>
         <w:pStyle w:val="Heading1"/>
       </w:pPr>
       <w:bookmarkStart w:id="8" w:name="_Toc135142377"/>
       <w:r>
-        <w:lastRenderedPageBreak/>
         <w:t>2</w:t>
       </w:r>
       <w:r>
@@ -5240,8 +5834,13 @@
     </w:p>
     <w:p>
       <w:r>
-        <w:t>Reflection on process and what has been achieved</w:t>
-      </w:r>
+        <w:t xml:space="preserve">Reflection on process and what has been </w:t>
+      </w:r>
+      <w:proofErr w:type="gramStart"/>
+      <w:r>
+        <w:t>achieved</w:t>
+      </w:r>
+      <w:proofErr w:type="gramEnd"/>
     </w:p>
     <w:p>
       <w:r>
@@ -5253,13 +5852,26 @@
     <w:p/>
     <w:p>
       <w:r>
-        <w:t>Discuss strengths e.g. lit review</w:t>
-      </w:r>
-    </w:p>
-    <w:p>
-      <w:r>
-        <w:t>Weaknesses so far include planning / skills dev plan</w:t>
-      </w:r>
+        <w:t xml:space="preserve">Discuss strengths </w:t>
+      </w:r>
+      <w:proofErr w:type="gramStart"/>
+      <w:r>
+        <w:t>e.g.</w:t>
+      </w:r>
+      <w:proofErr w:type="gramEnd"/>
+      <w:r>
+        <w:t xml:space="preserve"> lit review</w:t>
+      </w:r>
+    </w:p>
+    <w:p>
+      <w:r>
+        <w:t xml:space="preserve">Weaknesses so far include planning / skills dev </w:t>
+      </w:r>
+      <w:proofErr w:type="gramStart"/>
+      <w:r>
+        <w:t>plan</w:t>
+      </w:r>
+      <w:proofErr w:type="gramEnd"/>
     </w:p>
     <w:p>
       <w:pPr>
@@ -5282,8 +5894,13 @@
     </w:p>
     <w:p>
       <w:r>
-        <w:t>Short account of project lifecycle being used – perhaps cover changes to it here</w:t>
-      </w:r>
+        <w:t xml:space="preserve">Short account of project lifecycle being used – perhaps cover changes to it </w:t>
+      </w:r>
+      <w:proofErr w:type="gramStart"/>
+      <w:r>
+        <w:t>here</w:t>
+      </w:r>
+      <w:proofErr w:type="gramEnd"/>
     </w:p>
     <w:p>
       <w:r>
@@ -5308,13 +5925,23 @@
     </w:p>
     <w:p>
       <w:r>
-        <w:t>Risks initially identified, strategies to mitigate them and how effective they were</w:t>
-      </w:r>
-    </w:p>
-    <w:p>
-      <w:r>
-        <w:t>Any risks that may still occur and how they may be mitigated</w:t>
-      </w:r>
+        <w:t xml:space="preserve">Risks initially identified, strategies to mitigate them and how effective they </w:t>
+      </w:r>
+      <w:proofErr w:type="gramStart"/>
+      <w:r>
+        <w:t>were</w:t>
+      </w:r>
+      <w:proofErr w:type="gramEnd"/>
+    </w:p>
+    <w:p>
+      <w:r>
+        <w:t xml:space="preserve">Any risks that may still occur and how they may be </w:t>
+      </w:r>
+      <w:proofErr w:type="gramStart"/>
+      <w:r>
+        <w:t>mitigated</w:t>
+      </w:r>
+      <w:proofErr w:type="gramEnd"/>
     </w:p>
     <w:p>
       <w:pPr>
@@ -5342,14 +5969,24 @@
       </w:r>
       <w:proofErr w:type="spellStart"/>
       <w:r>
-        <w:t>self management</w:t>
+        <w:t xml:space="preserve">self </w:t>
+      </w:r>
+      <w:proofErr w:type="gramStart"/>
+      <w:r>
+        <w:t>management</w:t>
       </w:r>
       <w:proofErr w:type="spellEnd"/>
-    </w:p>
-    <w:p>
-      <w:r>
-        <w:t>Look back at TMA01/02 here</w:t>
-      </w:r>
+      <w:proofErr w:type="gramEnd"/>
+    </w:p>
+    <w:p>
+      <w:r>
+        <w:t xml:space="preserve">Look back at TMA01/02 </w:t>
+      </w:r>
+      <w:proofErr w:type="gramStart"/>
+      <w:r>
+        <w:t>here</w:t>
+      </w:r>
+      <w:proofErr w:type="gramEnd"/>
     </w:p>
     <w:p>
       <w:pPr>
@@ -5384,10 +6021,10 @@
       </w:r>
     </w:p>
     <w:sectPr>
-      <w:headerReference w:type="default" r:id="rId27"/>
-      <w:footerReference w:type="default" r:id="rId28"/>
-      <w:headerReference w:type="first" r:id="rId29"/>
-      <w:footerReference w:type="first" r:id="rId30"/>
+      <w:headerReference w:type="default" r:id="rId33"/>
+      <w:footerReference w:type="default" r:id="rId34"/>
+      <w:headerReference w:type="first" r:id="rId35"/>
+      <w:footerReference w:type="first" r:id="rId36"/>
       <w:pgSz w:w="11906" w:h="16838"/>
       <w:pgMar w:top="1440" w:right="1440" w:bottom="1440" w:left="1440" w:header="708" w:footer="708" w:gutter="0"/>
       <w:cols w:space="708"/>

</xml_diff>

<commit_message>
TMA03 lit review, update project work
lit review 3 finished
project work from TMA01 & 02 updated
</commit_message>
<xml_diff>
--- a/TM470_TMA03_Lucy_Morris_zx181423.docx
+++ b/TM470_TMA03_Lucy_Morris_zx181423.docx
@@ -3670,7 +3670,15 @@
         <w:t xml:space="preserve"> Foundation would</w:t>
       </w:r>
       <w:r>
-        <w:t xml:space="preserve"> compliment the previous sources for skills development for using OpenStack Trove.</w:t>
+        <w:t xml:space="preserve"> </w:t>
+      </w:r>
+      <w:proofErr w:type="spellStart"/>
+      <w:r>
+        <w:t>compliment</w:t>
+      </w:r>
+      <w:proofErr w:type="spellEnd"/>
+      <w:r>
+        <w:t xml:space="preserve"> the previous sources for skills development for using OpenStack Trove.</w:t>
       </w:r>
     </w:p>
     <w:p>
@@ -3828,7 +3836,25 @@
         <w:t xml:space="preserve"> Given the time constraints of the project, it was considered prudent to investigate the alternative of AWS DynamoDB.</w:t>
       </w:r>
       <w:r>
-        <w:t xml:space="preserve"> To begin using AWS DynamoDB is very straightforward in comparison with OpenStack Trove, as it is a matter of creating an AWS account and confirming credentials, then DynamoDB can be interacted with through the AWS GUI on a browser. The concern was noted previously about cost; however, AWS provides a ‘free tier’ of 25GB of storage, 25 Write Capacity Units and Read Capacity Units (AWS, 2023) which would be sufficient for this project given the relatively small amount of data involved. Were the project to have a full release, this must be kept in</w:t>
+        <w:t xml:space="preserve"> To begin using AWS DynamoDB is very straightforward in comparison with OpenStack Trove, as it is a matter of creating an AWS account and confirming credentials, then DynamoDB can be interacted with through the AWS GUI on a browser. The concern was noted previously about cost; however, AWS provides a ‘free tier’ of 25GB of storage, 25 Write Capacity Units and Read Capacity Units</w:t>
+      </w:r>
+      <w:r>
+        <w:t>, enough to allow 200 million requests per month</w:t>
+      </w:r>
+      <w:r>
+        <w:t xml:space="preserve"> (AWS, 2023)</w:t>
+      </w:r>
+      <w:r>
+        <w:t>,</w:t>
+      </w:r>
+      <w:r>
+        <w:t xml:space="preserve"> which would be</w:t>
+      </w:r>
+      <w:r>
+        <w:t xml:space="preserve"> more than</w:t>
+      </w:r>
+      <w:r>
+        <w:t xml:space="preserve"> sufficient for this project given the relatively small amount of data involved. Were the project to have a full release, this must be kept in</w:t>
       </w:r>
       <w:r>
         <w:t xml:space="preserve"> mind so that unanticipated charges were not incurred if the amount of data stored or transferred were to grow significantly.</w:t>
@@ -3844,159 +3870,111 @@
         </w:r>
       </w:hyperlink>
     </w:p>
-    <w:p/>
-    <w:p/>
-    <w:p>
-      <w:r>
-        <w:t>Learning how to use DynamoDB:</w:t>
-      </w:r>
-    </w:p>
-    <w:p>
+    <w:p>
+      <w:r>
+        <w:t>Skills development for the use of AWS DynamoDB therefore also needed to be undertaken, with the AWS documentation</w:t>
+      </w:r>
+      <w:r>
+        <w:t xml:space="preserve"> developer guide being a crucial resource. As it is provided by Amazon, it can be considered a definitive source and it features guides for setting up and using DynamoDB tables (the terminology used to refer to a database)</w:t>
+      </w:r>
+      <w:r>
+        <w:t xml:space="preserve"> and how the unique identifiers, the partition key and sort key work</w:t>
+      </w:r>
+      <w:r>
+        <w:t xml:space="preserve">. </w:t>
+      </w:r>
+      <w:r>
+        <w:t xml:space="preserve">One of the challenges of using DynamoDB is that the API’s need to be set up manually, as </w:t>
+      </w:r>
+      <w:r>
+        <w:lastRenderedPageBreak/>
+        <w:t xml:space="preserve">although AWS provides low level APIs these can be cumbersome to use, and it is recommended that using the AWS SDK (Software Development Kit) is a better approach. </w:t>
+      </w:r>
+      <w:r>
+        <w:t>The documentation includes a step-by-step guide on how to set this up</w:t>
+      </w:r>
+      <w:r>
+        <w:t xml:space="preserve"> and how to use the SDK.</w:t>
+      </w:r>
+    </w:p>
+    <w:p>
+      <w:hyperlink r:id="rId17" w:history="1">
+        <w:r>
+          <w:rPr>
+            <w:rStyle w:val="Hyperlink"/>
+          </w:rPr>
+          <w:t>https://docs.aws.amazon.com/amazondynamodb/latest/developerguide/Introduction.html</w:t>
+        </w:r>
+      </w:hyperlink>
+    </w:p>
+    <w:p>
+      <w:r>
+        <w:t xml:space="preserve">Two textbooks have also been identified to supplement the AWS documentation for skills development. </w:t>
+      </w:r>
       <w:proofErr w:type="spellStart"/>
       <w:r>
-        <w:t>freeCodeCamp</w:t>
+        <w:t>Tankariya</w:t>
       </w:r>
       <w:proofErr w:type="spellEnd"/>
       <w:r>
-        <w:t xml:space="preserve"> – </w:t>
-      </w:r>
-      <w:proofErr w:type="spellStart"/>
-      <w:r>
-        <w:t>DynamoD</w:t>
-      </w:r>
-      <w:proofErr w:type="spellEnd"/>
-      <w:r>
-        <w:t xml:space="preserve"> Tutorial: Basic </w:t>
-      </w:r>
-      <w:proofErr w:type="spellStart"/>
-      <w:r>
-        <w:t>Operatios</w:t>
-      </w:r>
-      <w:proofErr w:type="spellEnd"/>
-    </w:p>
-    <w:p>
-      <w:r>
-        <w:lastRenderedPageBreak/>
-        <w:t xml:space="preserve">Be A Better Dev – AWS DynamoDB Tutorial </w:t>
-      </w:r>
-      <w:proofErr w:type="gramStart"/>
-      <w:r>
-        <w:t>For</w:t>
-      </w:r>
-      <w:proofErr w:type="gramEnd"/>
-      <w:r>
-        <w:t xml:space="preserve"> Beginners </w:t>
-      </w:r>
-    </w:p>
-    <w:p>
-      <w:r>
-        <w:t>Tables, partition key, sort key</w:t>
-      </w:r>
-    </w:p>
-    <w:p/>
-    <w:p>
-      <w:r>
-        <w:t>Whilst using AWS does not require a lengthy and complicated setup process, it does present other challenges. The first of which, is setting up</w:t>
-      </w:r>
-      <w:r>
-        <w:t xml:space="preserve"> the APIs, as although AWS provides low level APIs these can be cumbersome to </w:t>
-      </w:r>
-      <w:proofErr w:type="gramStart"/>
-      <w:r>
-        <w:t>use</w:t>
-      </w:r>
-      <w:proofErr w:type="gramEnd"/>
-      <w:r>
-        <w:t xml:space="preserve"> and it is recommended that using the AWS SDK (Software Development Kit) is a better approach (</w:t>
-      </w:r>
-      <w:r>
-        <w:rPr>
-          <w:color w:val="FF0000"/>
-        </w:rPr>
-        <w:t>AWS reference</w:t>
-      </w:r>
-      <w:r>
-        <w:t>). The involves:</w:t>
-      </w:r>
-    </w:p>
-    <w:p>
-      <w:pPr>
-        <w:pStyle w:val="ListParagraph"/>
-        <w:numPr>
-          <w:ilvl w:val="0"/>
-          <w:numId w:val="23"/>
-        </w:numPr>
-      </w:pPr>
-      <w:r>
-        <w:t>Create a table in DynamoDB (the database)</w:t>
-      </w:r>
-    </w:p>
-    <w:p>
-      <w:pPr>
-        <w:pStyle w:val="ListParagraph"/>
-        <w:numPr>
-          <w:ilvl w:val="0"/>
-          <w:numId w:val="23"/>
-        </w:numPr>
-      </w:pPr>
-      <w:r>
-        <w:t>Create</w:t>
-      </w:r>
-      <w:r>
-        <w:t xml:space="preserve"> </w:t>
-      </w:r>
-      <w:r>
-        <w:t>functions</w:t>
-      </w:r>
-      <w:r>
-        <w:t xml:space="preserve"> for CRUD operations</w:t>
-      </w:r>
-      <w:r>
-        <w:t xml:space="preserve"> in AWS Lambda (another AWS service – explain?)</w:t>
-      </w:r>
-    </w:p>
-    <w:p>
-      <w:pPr>
-        <w:pStyle w:val="ListParagraph"/>
-        <w:numPr>
-          <w:ilvl w:val="0"/>
-          <w:numId w:val="23"/>
-        </w:numPr>
-      </w:pPr>
-      <w:r>
-        <w:t>Create the APIs using the AWS API Gateway service (explain?)</w:t>
-      </w:r>
-    </w:p>
-    <w:p>
-      <w:r>
-        <w:t>Amazon</w:t>
-      </w:r>
-      <w:r>
-        <w:t xml:space="preserve"> (</w:t>
-      </w:r>
-      <w:r>
-        <w:rPr>
-          <w:color w:val="FF0000"/>
-        </w:rPr>
-        <w:t>reference</w:t>
-      </w:r>
-      <w:r>
-        <w:t>)</w:t>
-      </w:r>
-      <w:r>
-        <w:t xml:space="preserve"> provides a </w:t>
-      </w:r>
-      <w:r>
-        <w:t>step-by-step</w:t>
-      </w:r>
-      <w:r>
-        <w:t xml:space="preserve"> tutorial for this process</w:t>
-      </w:r>
-      <w:r>
-        <w:t>, which was followed as part of skills development and provided a basis on how to set up the APIs for the project.</w:t>
-      </w:r>
-    </w:p>
-    <w:p/>
+        <w:t xml:space="preserve"> &amp; Parmar (2019)</w:t>
+      </w:r>
+      <w:r>
+        <w:t xml:space="preserve"> provide a guide to passing the AWS Developer’s Certification, which has a chapter on DynamoDB featuring an explanation of the Query and Scan operations that may be useful for applying the service tags and allowing users to search for the services they need. Deshpande (2015) in the DynamoDB Cookbook </w:t>
+      </w:r>
+      <w:r>
+        <w:t xml:space="preserve">explains from the basics of how to get started with AWS to designing applications and provides </w:t>
+      </w:r>
+      <w:r>
+        <w:t>many</w:t>
+      </w:r>
+      <w:r>
+        <w:t xml:space="preserve"> ‘coding </w:t>
+      </w:r>
+      <w:r>
+        <w:t>recipes</w:t>
+      </w:r>
+      <w:r>
+        <w:t>’ which may provide useful jumping off points when implementing the code for the project. All these authors are experienced, active industry professionals and given the subject matter is relatively b</w:t>
+      </w:r>
+      <w:r>
+        <w:t>asic, it is reasonable to consider them reliable experts.</w:t>
+      </w:r>
+    </w:p>
+    <w:p>
+      <w:hyperlink r:id="rId18" w:history="1">
+        <w:r>
+          <w:rPr>
+            <w:rStyle w:val="Hyperlink"/>
+          </w:rPr>
+          <w:t>https://ebookcentral.proquest.com/lib/open/reader.action?docID=5785314&amp;ppg=382</w:t>
+        </w:r>
+      </w:hyperlink>
+    </w:p>
+    <w:p>
+      <w:hyperlink r:id="rId19" w:history="1">
+        <w:r>
+          <w:rPr>
+            <w:rStyle w:val="Hyperlink"/>
+          </w:rPr>
+          <w:t>https://library-search.open.ac.uk/permalink/44OPN_INST/j6vapu/cdi_safari_books_v2_9781784393755</w:t>
+        </w:r>
+      </w:hyperlink>
+    </w:p>
+    <w:p>
+      <w:r>
+        <w:t>While conducting the literature review, the decision was made to switch from using OpenStack Trove to AWS DynamoDB as a DBaaS solution for the project.</w:t>
+      </w:r>
+      <w:r>
+        <w:t xml:space="preserve"> This was due to the time investment required to implement the OpenStack Trove Database, and the uncertainty around issues that may have arisen during the installation process including an Ubuntu VM.</w:t>
+      </w:r>
+      <w:r>
+        <w:t xml:space="preserve"> The sources outlined will assist in the skills development required</w:t>
+      </w:r>
+      <w:r>
+        <w:t xml:space="preserve"> to implement and use the DynamoDB database to move forward with the project.</w:t>
+      </w:r>
+    </w:p>
     <w:p/>
     <w:p>
       <w:pPr>
@@ -4041,15 +4019,102 @@
       </w:r>
       <w:bookmarkEnd w:id="15"/>
       <w:bookmarkEnd w:id="16"/>
-    </w:p>
-    <w:p>
-      <w:r>
-        <w:t>Three initial ideas for UI layout have been very roughly hand sketched in Figures 4, 5 and 6 with Figure 4 using Google Maps for inspiration, Figure 5 having menus that swipe in from the sides and Figure 6 being a much simpler and more basic. The advantage of the layout in Figure 4 is that it will be familiar to users, since Google Maps is such a ubiquitous app any app using a similar layout should feel natural and easy to use. The layout in Figure 5 would have a clean and pleasant interface, keeping it uncluttered, particularly for smaller devices. This style is quite common, including in apps such as Twitter and Discord. However, it runs the risk of users not realising the menu is there without some visual cue, so care must be taken to carefully gather feedback.</w:t>
-      </w:r>
-    </w:p>
-    <w:p>
-      <w:r>
-        <w:t>As previously stated, current experience with CSS and visual styling is limited and both the designs in Figures 4 and 5 may require some time learning how to implement them. Time has been allocated in the schedule for this, but it is possible that delays will mean that this is not possible and could be pursued after this project is complete. Figure 6 shows a more simplified layout that could be used in the interim.</w:t>
+      <w:r>
+        <w:t xml:space="preserve"> </w:t>
+      </w:r>
+      <w:r>
+        <w:rPr>
+          <w:color w:val="00B050"/>
+        </w:rPr>
+        <w:t>(Note: some changes)</w:t>
+      </w:r>
+    </w:p>
+    <w:p>
+      <w:r>
+        <w:t xml:space="preserve">Three initial ideas for UI layout </w:t>
+      </w:r>
+      <w:r>
+        <w:rPr>
+          <w:color w:val="00B050"/>
+        </w:rPr>
+        <w:t>were</w:t>
+      </w:r>
+      <w:r>
+        <w:t xml:space="preserve"> roughly hand sketched in Figures 4, 5 and 6 with Figure 4 using Google Maps for inspiration, Figure 5 having menus that swipe in from the sides and Figure 6 being a much simpler and more basic. The advantage of the layout in Figure 4 is that it will be familiar to users, since Google Maps is such a ubiquitous app any app using a similar layout should feel natural and easy to use. The layout in Figure 5 would have a clean and pleasant interface, keeping it uncluttered, particularly for smaller devices. This style is quite common, including in apps such as Twitter and Discord. However, it runs the risk of users not realising the menu is there without some visual cue, so care must be taken to carefully gather feedback.</w:t>
+      </w:r>
+    </w:p>
+    <w:p/>
+    <w:p>
+      <w:r>
+        <w:t xml:space="preserve">As previously stated, current experience with CSS and visual styling is limited and both the designs in Figures 4 and 5 may require some time learning how to implement them. Time </w:t>
+      </w:r>
+      <w:r>
+        <w:rPr>
+          <w:color w:val="00B050"/>
+        </w:rPr>
+        <w:t>was</w:t>
+      </w:r>
+      <w:r>
+        <w:t xml:space="preserve"> allocated in the schedule for </w:t>
+      </w:r>
+      <w:r>
+        <w:t xml:space="preserve">skills development on CSS and the literature review in section 1.2.2.2 identified appropriate sources for this </w:t>
+      </w:r>
+      <w:r>
+        <w:rPr>
+          <w:color w:val="00B050"/>
+        </w:rPr>
+        <w:t>(sentence removed, as the skills development occurred, and some CSS was attempted</w:t>
+      </w:r>
+      <w:r>
+        <w:t>).</w:t>
+      </w:r>
+      <w:r>
+        <w:t xml:space="preserve"> Figure 6 shows a more simplified layout that </w:t>
+      </w:r>
+      <w:r>
+        <w:rPr>
+          <w:color w:val="00B050"/>
+        </w:rPr>
+        <w:t xml:space="preserve">could </w:t>
+      </w:r>
+      <w:r>
+        <w:rPr>
+          <w:color w:val="00B050"/>
+        </w:rPr>
+        <w:t>have been</w:t>
+      </w:r>
+      <w:r>
+        <w:rPr>
+          <w:color w:val="00B050"/>
+        </w:rPr>
+        <w:t xml:space="preserve"> used </w:t>
+      </w:r>
+      <w:r>
+        <w:rPr>
+          <w:color w:val="00B050"/>
+        </w:rPr>
+        <w:t xml:space="preserve">as an alternative if the skills development were unsuccessful or time constrains meant that attempts styling </w:t>
+      </w:r>
+      <w:proofErr w:type="gramStart"/>
+      <w:r>
+        <w:rPr>
+          <w:color w:val="00B050"/>
+        </w:rPr>
+        <w:t>were</w:t>
+      </w:r>
+      <w:proofErr w:type="gramEnd"/>
+      <w:r>
+        <w:rPr>
+          <w:color w:val="00B050"/>
+        </w:rPr>
+        <w:t xml:space="preserve"> limited</w:t>
+      </w:r>
+      <w:r>
+        <w:rPr>
+          <w:color w:val="00B050"/>
+        </w:rPr>
+        <w:t>.</w:t>
       </w:r>
     </w:p>
     <w:p>
@@ -4080,7 +4145,7 @@
                     </pic:cNvPicPr>
                   </pic:nvPicPr>
                   <pic:blipFill>
-                    <a:blip r:embed="rId17">
+                    <a:blip r:embed="rId20">
                       <a:extLst>
                         <a:ext uri="{28A0092B-C50C-407E-A947-70E740481C1C}">
                           <a14:useLocalDpi xmlns:a14="http://schemas.microsoft.com/office/drawing/2010/main" val="0"/>
@@ -4169,7 +4234,7 @@
                     </pic:cNvPicPr>
                   </pic:nvPicPr>
                   <pic:blipFill>
-                    <a:blip r:embed="rId18">
+                    <a:blip r:embed="rId21">
                       <a:extLst>
                         <a:ext uri="{28A0092B-C50C-407E-A947-70E740481C1C}">
                           <a14:useLocalDpi xmlns:a14="http://schemas.microsoft.com/office/drawing/2010/main" val="0"/>
@@ -4249,7 +4314,7 @@
                     </pic:cNvPicPr>
                   </pic:nvPicPr>
                   <pic:blipFill>
-                    <a:blip r:embed="rId19">
+                    <a:blip r:embed="rId22">
                       <a:extLst>
                         <a:ext uri="{28A0092B-C50C-407E-A947-70E740481C1C}">
                           <a14:useLocalDpi xmlns:a14="http://schemas.microsoft.com/office/drawing/2010/main" val="0"/>
@@ -4312,15 +4377,63 @@
       </w:r>
       <w:bookmarkEnd w:id="17"/>
       <w:bookmarkEnd w:id="18"/>
-    </w:p>
-    <w:p>
-      <w:r>
-        <w:t>Initially the project description was reviewed to identify some potential requirements, these would represent the outline of what the system as initially proposed would deliver. The next step would be to consult with stakeholders so that their feedback could potentially confirm they were correct, remove them entirely, or adjust them. These proposed requirements are outlined below.</w:t>
-      </w:r>
-    </w:p>
-    <w:p>
+      <w:r>
+        <w:t xml:space="preserve"> </w:t>
+      </w:r>
+      <w:r>
+        <w:rPr>
+          <w:color w:val="00B050"/>
+        </w:rPr>
+        <w:t>(Note: some changes</w:t>
+      </w:r>
+      <w:r>
+        <w:rPr>
+          <w:color w:val="00B050"/>
+        </w:rPr>
+        <w:t xml:space="preserve"> and new paragraph on adhering to OU guidelines on research</w:t>
+      </w:r>
+      <w:r>
+        <w:rPr>
+          <w:color w:val="00B050"/>
+        </w:rPr>
+        <w:t>)</w:t>
+      </w:r>
+    </w:p>
+    <w:p>
+      <w:r>
+        <w:t>Initially the</w:t>
+      </w:r>
+      <w:r>
+        <w:rPr>
+          <w:color w:val="00B050"/>
+        </w:rPr>
+        <w:t xml:space="preserve"> preliminary</w:t>
+      </w:r>
+      <w:r>
+        <w:rPr>
+          <w:color w:val="00B050"/>
+        </w:rPr>
+        <w:t xml:space="preserve"> </w:t>
+      </w:r>
+      <w:r>
+        <w:t xml:space="preserve">project description was reviewed to identify some potential requirements, these would represent the outline of what the system as initially proposed would deliver. The next step would be to consult with stakeholders so that their feedback could potentially confirm they </w:t>
+      </w:r>
       <w:r>
         <w:lastRenderedPageBreak/>
+        <w:t>were correct, remove them entirely, or adjust them. These proposed requirements are outlined below</w:t>
+      </w:r>
+      <w:r>
+        <w:t xml:space="preserve">, </w:t>
+      </w:r>
+      <w:r>
+        <w:rPr>
+          <w:color w:val="00B050"/>
+        </w:rPr>
+        <w:t>with functional requirements and non-functional requirements having the abbreviations FR and NFR.</w:t>
+      </w:r>
+    </w:p>
+    <w:p>
+      <w:r>
         <w:t>The system shall:</w:t>
       </w:r>
     </w:p>
@@ -4447,12 +4560,55 @@
     </w:p>
     <w:p>
       <w:pPr>
+        <w:rPr>
+          <w:color w:val="00B050"/>
+        </w:rPr>
+      </w:pPr>
+      <w:r>
+        <w:rPr>
+          <w:color w:val="00B050"/>
+        </w:rPr>
+        <w:t>The Open University guidelines on</w:t>
+      </w:r>
+      <w:r>
+        <w:rPr>
+          <w:color w:val="00B050"/>
+        </w:rPr>
+        <w:t xml:space="preserve"> conducting research with</w:t>
+      </w:r>
+      <w:r>
+        <w:rPr>
+          <w:color w:val="00B050"/>
+        </w:rPr>
+        <w:t xml:space="preserve"> human </w:t>
+      </w:r>
+      <w:r>
+        <w:rPr>
+          <w:color w:val="00B050"/>
+        </w:rPr>
+        <w:t>participants were followed, with the research not being considered high risk as all participants being over the age of 18 with full cognitive capacity, the full knowledge and consent of all participants was gained, and the questions did not broach sensitive topics. The Participant Information Sheet and Consent Form, which explain what data is stored, what it will be used for and to gain consent are in appendix A (Open University, 2023).</w:t>
+      </w:r>
+    </w:p>
+    <w:p>
+      <w:hyperlink r:id="rId23" w:history="1">
+        <w:r>
+          <w:rPr>
+            <w:rStyle w:val="Hyperlink"/>
+          </w:rPr>
+          <w:t>https://learn2.open.ac.uk/mod/oucontent/view.php?id=2093267&amp;section=1.5</w:t>
+        </w:r>
+      </w:hyperlink>
+    </w:p>
+    <w:p/>
+    <w:p>
+      <w:pPr>
         <w:keepNext/>
       </w:pPr>
       <w:r>
         <w:rPr>
           <w:noProof/>
         </w:rPr>
+        <w:lastRenderedPageBreak/>
         <w:drawing>
           <wp:inline distT="0" distB="0" distL="0" distR="0" wp14:anchorId="55628622" wp14:editId="3FC0AEBA">
             <wp:extent cx="5731510" cy="1901825"/>
@@ -4469,7 +4625,7 @@
                     <pic:cNvPicPr/>
                   </pic:nvPicPr>
                   <pic:blipFill>
-                    <a:blip r:embed="rId20">
+                    <a:blip r:embed="rId24">
                       <a:extLst>
                         <a:ext uri="{28A0092B-C50C-407E-A947-70E740481C1C}">
                           <a14:useLocalDpi xmlns:a14="http://schemas.microsoft.com/office/drawing/2010/main" val="0"/>
@@ -4522,7 +4678,6 @@
     </w:p>
     <w:p>
       <w:r>
-        <w:lastRenderedPageBreak/>
         <w:t>Responses indicated that FR1, FR2 and FR5 all were valid for this stakeholder group and will remain unchanged, some key quotes are:</w:t>
       </w:r>
     </w:p>
@@ -4752,6 +4907,7 @@
           <w:i/>
           <w:iCs/>
         </w:rPr>
+        <w:lastRenderedPageBreak/>
         <w:t>N1.2: Personalise the experience of finding services to my identity</w:t>
       </w:r>
     </w:p>
@@ -4854,7 +5010,6 @@
         </w:numPr>
       </w:pPr>
       <w:r>
-        <w:lastRenderedPageBreak/>
         <w:t>"</w:t>
       </w:r>
       <w:proofErr w:type="gramStart"/>
@@ -5010,6 +5165,7 @@
         <w:keepNext/>
       </w:pPr>
       <w:r>
+        <w:lastRenderedPageBreak/>
         <w:t xml:space="preserve">Table </w:t>
       </w:r>
       <w:fldSimple w:instr=" SEQ Table \* ARABIC ">
@@ -5504,7 +5660,6 @@
       </w:r>
     </w:p>
     <w:p/>
-    <w:p/>
     <w:p>
       <w:pPr>
         <w:pStyle w:val="Heading4"/>
@@ -5516,6 +5671,15 @@
       </w:r>
       <w:bookmarkEnd w:id="19"/>
       <w:bookmarkEnd w:id="20"/>
+      <w:r>
+        <w:t xml:space="preserve"> </w:t>
+      </w:r>
+      <w:r>
+        <w:rPr>
+          <w:color w:val="00B050"/>
+        </w:rPr>
+        <w:t>(Note: No changes)</w:t>
+      </w:r>
     </w:p>
     <w:p>
       <w:r>
@@ -5527,11 +5691,7 @@
       </w:r>
       <w:proofErr w:type="spellEnd"/>
       <w:r>
-        <w:t xml:space="preserve">’ Web Design Playground HTML and CSS the Interactive Way (2019). The goal was to gain enough knowledge to produce a simple, but effective </w:t>
-      </w:r>
-      <w:r>
-        <w:lastRenderedPageBreak/>
-        <w:t>layout that would maximise screen space to ensure that information is legible to the user, while taking into consideration accessibility issues (discussed in section 3.3).</w:t>
+        <w:t>’ Web Design Playground HTML and CSS the Interactive Way (2019). The goal was to gain enough knowledge to produce a simple, but effective layout that would maximise screen space to ensure that information is legible to the user, while taking into consideration accessibility issues (discussed in section 3.3).</w:t>
       </w:r>
       <w:r>
         <w:t xml:space="preserve"> </w:t>
@@ -5585,7 +5745,7 @@
                     <pic:cNvPicPr/>
                   </pic:nvPicPr>
                   <pic:blipFill>
-                    <a:blip r:embed="rId21">
+                    <a:blip r:embed="rId25">
                       <a:extLst>
                         <a:ext uri="{28A0092B-C50C-407E-A947-70E740481C1C}">
                           <a14:useLocalDpi xmlns:a14="http://schemas.microsoft.com/office/drawing/2010/main" val="0"/>
@@ -5639,6 +5799,7 @@
         <w:rPr>
           <w:noProof/>
         </w:rPr>
+        <w:lastRenderedPageBreak/>
         <w:drawing>
           <wp:inline distT="0" distB="0" distL="0" distR="0" wp14:anchorId="664E6BE4" wp14:editId="698E0349">
             <wp:extent cx="5731510" cy="1709420"/>
@@ -5655,7 +5816,7 @@
                     <pic:cNvPicPr/>
                   </pic:nvPicPr>
                   <pic:blipFill>
-                    <a:blip r:embed="rId22">
+                    <a:blip r:embed="rId26">
                       <a:extLst>
                         <a:ext uri="{28A0092B-C50C-407E-A947-70E740481C1C}">
                           <a14:useLocalDpi xmlns:a14="http://schemas.microsoft.com/office/drawing/2010/main" val="0"/>
@@ -5714,7 +5875,6 @@
         <w:rPr>
           <w:noProof/>
         </w:rPr>
-        <w:lastRenderedPageBreak/>
         <w:drawing>
           <wp:inline distT="0" distB="0" distL="0" distR="0" wp14:anchorId="0820F239" wp14:editId="72F91AFE">
             <wp:extent cx="2990850" cy="4114800"/>
@@ -5731,7 +5891,7 @@
                     <pic:cNvPicPr/>
                   </pic:nvPicPr>
                   <pic:blipFill>
-                    <a:blip r:embed="rId23">
+                    <a:blip r:embed="rId27">
                       <a:extLst>
                         <a:ext uri="{28A0092B-C50C-407E-A947-70E740481C1C}">
                           <a14:useLocalDpi xmlns:a14="http://schemas.microsoft.com/office/drawing/2010/main" val="0"/>
@@ -5780,7 +5940,11 @@
     <w:p/>
     <w:p>
       <w:r>
-        <w:t>The same technique was used to add an info box that pops out from the other side which would contain the information and contact details about a service selected from the map. Since the scripts to implement the map and pins have not yet been implemented, a visible checkbox was placed in the header to use as a placeholder trigger for it to pop out. The info box is split into three different ports, the title, the contact info, and the description with the intention that the title and contact info always remain visible and the description would be scrollable. The first attempt at coding this resulted in the description overflowing the viewport on some display sizes but was fixed by defining the max-height property. The resulting code snippet is shown in figure 9 and the UI is shown in figure 10.</w:t>
+        <w:t xml:space="preserve">The same technique was used to add an info box that pops out from the other side which would contain the information and contact details about a service selected from the map. Since the scripts to implement the map and pins have not yet been implemented, a visible checkbox was placed in the header to use as a placeholder trigger for it to pop out. The info box is split into three different </w:t>
+      </w:r>
+      <w:r>
+        <w:lastRenderedPageBreak/>
+        <w:t>ports, the title, the contact info, and the description with the intention that the title and contact info always remain visible and the description would be scrollable. The first attempt at coding this resulted in the description overflowing the viewport on some display sizes but was fixed by defining the max-height property. The resulting code snippet is shown in figure 9 and the UI is shown in figure 10.</w:t>
       </w:r>
     </w:p>
     <w:p>
@@ -5791,7 +5955,6 @@
         <w:rPr>
           <w:noProof/>
         </w:rPr>
-        <w:lastRenderedPageBreak/>
         <w:drawing>
           <wp:inline distT="0" distB="0" distL="0" distR="0" wp14:anchorId="598D7B82" wp14:editId="23C8002C">
             <wp:extent cx="4029075" cy="3686175"/>
@@ -5808,7 +5971,7 @@
                     <pic:cNvPicPr/>
                   </pic:nvPicPr>
                   <pic:blipFill>
-                    <a:blip r:embed="rId24">
+                    <a:blip r:embed="rId28">
                       <a:extLst>
                         <a:ext uri="{28A0092B-C50C-407E-A947-70E740481C1C}">
                           <a14:useLocalDpi xmlns:a14="http://schemas.microsoft.com/office/drawing/2010/main" val="0"/>
@@ -5880,7 +6043,7 @@
                     <pic:cNvPicPr/>
                   </pic:nvPicPr>
                   <pic:blipFill>
-                    <a:blip r:embed="rId25">
+                    <a:blip r:embed="rId29">
                       <a:extLst>
                         <a:ext uri="{28A0092B-C50C-407E-A947-70E740481C1C}">
                           <a14:useLocalDpi xmlns:a14="http://schemas.microsoft.com/office/drawing/2010/main" val="0"/>
@@ -5930,16 +6093,50 @@
     <w:p>
       <w:pPr>
         <w:pStyle w:val="Heading3"/>
+        <w:rPr>
+          <w:color w:val="00B050"/>
+        </w:rPr>
       </w:pPr>
       <w:bookmarkStart w:id="21" w:name="_Toc139053124"/>
       <w:r>
         <w:t>1.3.2 Recent work</w:t>
       </w:r>
       <w:bookmarkEnd w:id="21"/>
-    </w:p>
-    <w:p>
-      <w:r>
-        <w:t>The first task was to set up a DynamoDB table</w:t>
+      <w:r>
+        <w:t xml:space="preserve"> </w:t>
+      </w:r>
+      <w:r>
+        <w:rPr>
+          <w:color w:val="00B050"/>
+        </w:rPr>
+        <w:t>(Note: New section)</w:t>
+      </w:r>
+    </w:p>
+    <w:p>
+      <w:pPr>
+        <w:pStyle w:val="Heading4"/>
+      </w:pPr>
+      <w:r>
+        <w:t xml:space="preserve">1.3.2.1 Setting up the </w:t>
+      </w:r>
+      <w:proofErr w:type="gramStart"/>
+      <w:r>
+        <w:t>database</w:t>
+      </w:r>
+      <w:proofErr w:type="gramEnd"/>
+    </w:p>
+    <w:p>
+      <w:r>
+        <w:t>To begin setting up the database, t</w:t>
+      </w:r>
+      <w:r>
+        <w:t xml:space="preserve">he first task was to </w:t>
+      </w:r>
+      <w:r>
+        <w:t>create</w:t>
+      </w:r>
+      <w:r>
+        <w:t xml:space="preserve"> a DynamoDB table</w:t>
       </w:r>
       <w:r>
         <w:t xml:space="preserve"> (the terminology used for the database)</w:t>
@@ -5987,7 +6184,7 @@
       </w:r>
     </w:p>
     <w:p>
-      <w:hyperlink r:id="rId26" w:history="1">
+      <w:hyperlink r:id="rId30" w:history="1">
         <w:r>
           <w:rPr>
             <w:rStyle w:val="Hyperlink"/>
@@ -6019,7 +6216,7 @@
                     <pic:cNvPicPr/>
                   </pic:nvPicPr>
                   <pic:blipFill>
-                    <a:blip r:embed="rId27">
+                    <a:blip r:embed="rId31">
                       <a:extLst>
                         <a:ext uri="{28A0092B-C50C-407E-A947-70E740481C1C}">
                           <a14:useLocalDpi xmlns:a14="http://schemas.microsoft.com/office/drawing/2010/main" val="0"/>
@@ -6052,7 +6249,7 @@
           <w:tab w:val="left" w:pos="6972"/>
         </w:tabs>
       </w:pPr>
-      <w:hyperlink r:id="rId28" w:history="1">
+      <w:hyperlink r:id="rId32" w:history="1">
         <w:r>
           <w:rPr>
             <w:rStyle w:val="Hyperlink"/>
@@ -6123,7 +6320,7 @@
                     <pic:cNvPicPr/>
                   </pic:nvPicPr>
                   <pic:blipFill>
-                    <a:blip r:embed="rId29">
+                    <a:blip r:embed="rId33">
                       <a:extLst>
                         <a:ext uri="{28A0092B-C50C-407E-A947-70E740481C1C}">
                           <a14:useLocalDpi xmlns:a14="http://schemas.microsoft.com/office/drawing/2010/main" val="0"/>
@@ -6152,7 +6349,7 @@
     </w:p>
     <w:p/>
     <w:p>
-      <w:hyperlink r:id="rId30" w:history="1">
+      <w:hyperlink r:id="rId34" w:history="1">
         <w:r>
           <w:rPr>
             <w:rStyle w:val="Hyperlink"/>
@@ -6243,7 +6440,7 @@
                     <pic:cNvPicPr/>
                   </pic:nvPicPr>
                   <pic:blipFill>
-                    <a:blip r:embed="rId31" cstate="print">
+                    <a:blip r:embed="rId35" cstate="print">
                       <a:extLst>
                         <a:ext uri="{28A0092B-C50C-407E-A947-70E740481C1C}">
                           <a14:useLocalDpi xmlns:a14="http://schemas.microsoft.com/office/drawing/2010/main" val="0"/>
@@ -6292,7 +6489,7 @@
                     <pic:cNvPicPr/>
                   </pic:nvPicPr>
                   <pic:blipFill>
-                    <a:blip r:embed="rId32" cstate="print">
+                    <a:blip r:embed="rId36" cstate="print">
                       <a:extLst>
                         <a:ext uri="{28A0092B-C50C-407E-A947-70E740481C1C}">
                           <a14:useLocalDpi xmlns:a14="http://schemas.microsoft.com/office/drawing/2010/main" val="0"/>
@@ -6341,7 +6538,7 @@
                     <pic:cNvPicPr/>
                   </pic:nvPicPr>
                   <pic:blipFill>
-                    <a:blip r:embed="rId33" cstate="print">
+                    <a:blip r:embed="rId37" cstate="print">
                       <a:extLst>
                         <a:ext uri="{28A0092B-C50C-407E-A947-70E740481C1C}">
                           <a14:useLocalDpi xmlns:a14="http://schemas.microsoft.com/office/drawing/2010/main" val="0"/>
@@ -6398,15 +6595,13 @@
         <w:t>. HERE provide</w:t>
       </w:r>
       <w:r>
+        <w:t>s</w:t>
+      </w:r>
+      <w:r>
         <w:t xml:space="preserve"> </w:t>
       </w:r>
-      <w:proofErr w:type="gramStart"/>
-      <w:r>
-        <w:t>a number of</w:t>
-      </w:r>
-      <w:proofErr w:type="gramEnd"/>
-      <w:r>
-        <w:t xml:space="preserve"> code examples</w:t>
+      <w:r>
+        <w:t>code examples</w:t>
       </w:r>
       <w:r>
         <w:t xml:space="preserve"> which provided a good basis to start off working with the map, such as</w:t>
@@ -6423,62 +6618,9 @@
       <w:r>
         <w:t xml:space="preserve"> </w:t>
       </w:r>
-      <w:r>
-        <w:rPr>
-          <w:color w:val="FF0000"/>
-        </w:rPr>
-        <w:t>(</w:t>
-      </w:r>
-      <w:proofErr w:type="gramStart"/>
-      <w:r>
-        <w:rPr>
-          <w:color w:val="FF0000"/>
-        </w:rPr>
-        <w:t>further</w:t>
-      </w:r>
-      <w:proofErr w:type="gramEnd"/>
-      <w:r>
-        <w:rPr>
-          <w:color w:val="FF0000"/>
-        </w:rPr>
-        <w:t xml:space="preserve"> explanation here referencing images below).</w:t>
-      </w:r>
-    </w:p>
-    <w:p>
-      <w:pPr>
-        <w:rPr>
-          <w:color w:val="FF0000"/>
-        </w:rPr>
-      </w:pPr>
-      <w:r>
-        <w:rPr>
-          <w:color w:val="FF0000"/>
-        </w:rPr>
-        <w:t>(</w:t>
-      </w:r>
-      <w:proofErr w:type="gramStart"/>
-      <w:r>
-        <w:rPr>
-          <w:color w:val="FF0000"/>
-        </w:rPr>
-        <w:t>show</w:t>
-      </w:r>
-      <w:proofErr w:type="gramEnd"/>
-      <w:r>
-        <w:rPr>
-          <w:color w:val="FF0000"/>
-        </w:rPr>
-        <w:t xml:space="preserve"> code snippet and image of </w:t>
-      </w:r>
-      <w:r>
-        <w:rPr>
-          <w:color w:val="FF0000"/>
-        </w:rPr>
-        <w:t>functioning map/pin)</w:t>
-      </w:r>
-    </w:p>
-    <w:p>
-      <w:hyperlink r:id="rId34" w:history="1">
+    </w:p>
+    <w:p>
+      <w:hyperlink r:id="rId38" w:history="1">
         <w:r>
           <w:rPr>
             <w:rStyle w:val="Hyperlink"/>
@@ -6522,7 +6664,7 @@
                     <pic:cNvPicPr/>
                   </pic:nvPicPr>
                   <pic:blipFill>
-                    <a:blip r:embed="rId35">
+                    <a:blip r:embed="rId39">
                       <a:extLst>
                         <a:ext uri="{28A0092B-C50C-407E-A947-70E740481C1C}">
                           <a14:useLocalDpi xmlns:a14="http://schemas.microsoft.com/office/drawing/2010/main" val="0"/>
@@ -6577,7 +6719,7 @@
       <w:r>
         <w:t>even if they were later removed due to version control systems retaining older versions of code (</w:t>
       </w:r>
-      <w:hyperlink r:id="rId36" w:history="1">
+      <w:hyperlink r:id="rId40" w:history="1">
         <w:r>
           <w:rPr>
             <w:rStyle w:val="Hyperlink"/>
@@ -6664,7 +6806,7 @@
                     <pic:cNvPicPr/>
                   </pic:nvPicPr>
                   <pic:blipFill>
-                    <a:blip r:embed="rId37">
+                    <a:blip r:embed="rId41">
                       <a:extLst>
                         <a:ext uri="{28A0092B-C50C-407E-A947-70E740481C1C}">
                           <a14:useLocalDpi xmlns:a14="http://schemas.microsoft.com/office/drawing/2010/main" val="0"/>
@@ -6713,7 +6855,7 @@
                     <pic:cNvPicPr/>
                   </pic:nvPicPr>
                   <pic:blipFill>
-                    <a:blip r:embed="rId38">
+                    <a:blip r:embed="rId42">
                       <a:extLst>
                         <a:ext uri="{28A0092B-C50C-407E-A947-70E740481C1C}">
                           <a14:useLocalDpi xmlns:a14="http://schemas.microsoft.com/office/drawing/2010/main" val="0"/>
@@ -6742,7 +6884,7 @@
     </w:p>
     <w:p/>
     <w:p>
-      <w:hyperlink r:id="rId39" w:history="1">
+      <w:hyperlink r:id="rId43" w:history="1">
         <w:r>
           <w:rPr>
             <w:rStyle w:val="Hyperlink"/>
@@ -6752,7 +6894,7 @@
       </w:hyperlink>
     </w:p>
     <w:p>
-      <w:hyperlink r:id="rId40" w:history="1">
+      <w:hyperlink r:id="rId44" w:history="1">
         <w:r>
           <w:rPr>
             <w:rStyle w:val="Hyperlink"/>
@@ -6763,20 +6905,8 @@
     </w:p>
     <w:p>
       <w:r>
+        <w:lastRenderedPageBreak/>
         <w:t>Retrieving the data from the DynamoDB table was the next task, so a function was written to retrieve a single item from the table and then print the information in the browser console.</w:t>
-      </w:r>
-    </w:p>
-    <w:p>
-      <w:r>
-        <w:t>(</w:t>
-      </w:r>
-      <w:proofErr w:type="gramStart"/>
-      <w:r>
-        <w:t>show</w:t>
-      </w:r>
-      <w:proofErr w:type="gramEnd"/>
-      <w:r>
-        <w:t xml:space="preserve"> code and console output here.</w:t>
       </w:r>
     </w:p>
     <w:p>
@@ -6860,7 +6990,7 @@
                     <pic:cNvPicPr/>
                   </pic:nvPicPr>
                   <pic:blipFill>
-                    <a:blip r:embed="rId41">
+                    <a:blip r:embed="rId45">
                       <a:extLst>
                         <a:ext uri="{28A0092B-C50C-407E-A947-70E740481C1C}">
                           <a14:useLocalDpi xmlns:a14="http://schemas.microsoft.com/office/drawing/2010/main" val="0"/>
@@ -6909,7 +7039,7 @@
                     <pic:cNvPicPr/>
                   </pic:nvPicPr>
                   <pic:blipFill>
-                    <a:blip r:embed="rId42">
+                    <a:blip r:embed="rId46">
                       <a:extLst>
                         <a:ext uri="{28A0092B-C50C-407E-A947-70E740481C1C}">
                           <a14:useLocalDpi xmlns:a14="http://schemas.microsoft.com/office/drawing/2010/main" val="0"/>
@@ -6959,7 +7089,7 @@
                     <pic:cNvPicPr/>
                   </pic:nvPicPr>
                   <pic:blipFill>
-                    <a:blip r:embed="rId43">
+                    <a:blip r:embed="rId47">
                       <a:extLst>
                         <a:ext uri="{28A0092B-C50C-407E-A947-70E740481C1C}">
                           <a14:useLocalDpi xmlns:a14="http://schemas.microsoft.com/office/drawing/2010/main" val="0"/>
@@ -6988,7 +7118,7 @@
     </w:p>
     <w:p/>
     <w:p>
-      <w:hyperlink r:id="rId44" w:history="1">
+      <w:hyperlink r:id="rId48" w:history="1">
         <w:r>
           <w:rPr>
             <w:rStyle w:val="Hyperlink"/>
@@ -6998,7 +7128,7 @@
       </w:hyperlink>
     </w:p>
     <w:p>
-      <w:hyperlink r:id="rId45" w:history="1">
+      <w:hyperlink r:id="rId49" w:history="1">
         <w:r>
           <w:rPr>
             <w:rStyle w:val="Hyperlink"/>
@@ -7008,7 +7138,7 @@
       </w:hyperlink>
     </w:p>
     <w:p>
-      <w:hyperlink r:id="rId46" w:history="1">
+      <w:hyperlink r:id="rId50" w:history="1">
         <w:r>
           <w:rPr>
             <w:rStyle w:val="Hyperlink"/>
@@ -7019,7 +7149,7 @@
     </w:p>
     <w:p/>
     <w:p>
-      <w:hyperlink r:id="rId47" w:history="1">
+      <w:hyperlink r:id="rId51" w:history="1">
         <w:r>
           <w:rPr>
             <w:rStyle w:val="Hyperlink"/>
@@ -7029,7 +7159,7 @@
       </w:hyperlink>
     </w:p>
     <w:p>
-      <w:hyperlink r:id="rId48" w:history="1">
+      <w:hyperlink r:id="rId52" w:history="1">
         <w:r>
           <w:rPr>
             <w:rStyle w:val="Hyperlink"/>
@@ -7039,7 +7169,7 @@
       </w:hyperlink>
     </w:p>
     <w:p>
-      <w:hyperlink r:id="rId49" w:history="1">
+      <w:hyperlink r:id="rId53" w:history="1">
         <w:r>
           <w:rPr>
             <w:rStyle w:val="Hyperlink"/>
@@ -10242,10 +10372,10 @@
       </w:r>
     </w:p>
     <w:sectPr>
-      <w:headerReference w:type="default" r:id="rId50"/>
-      <w:footerReference w:type="default" r:id="rId51"/>
-      <w:headerReference w:type="first" r:id="rId52"/>
-      <w:footerReference w:type="first" r:id="rId53"/>
+      <w:headerReference w:type="default" r:id="rId54"/>
+      <w:footerReference w:type="default" r:id="rId55"/>
+      <w:headerReference w:type="first" r:id="rId56"/>
+      <w:footerReference w:type="first" r:id="rId57"/>
       <w:pgSz w:w="11906" w:h="16838"/>
       <w:pgMar w:top="1440" w:right="1440" w:bottom="1440" w:left="1440" w:header="708" w:footer="708" w:gutter="0"/>
       <w:cols w:space="708"/>

</xml_diff>

<commit_message>
TMA03 tags & info sidebar write up
Reword previous work done since TMA02
info sidebar write up
tags write up
</commit_message>
<xml_diff>
--- a/TM470_TMA03_Lucy_Morris_zx181423.docx
+++ b/TM470_TMA03_Lucy_Morris_zx181423.docx
@@ -3896,9 +3896,101 @@
       <w:r>
         <w:t xml:space="preserve"> and how to use the SDK.</w:t>
       </w:r>
+      <w:r>
+        <w:t xml:space="preserve"> </w:t>
+      </w:r>
+      <w:r>
+        <w:t xml:space="preserve">The AWS SDK constructs the requests and converts the responses on your behalf, and the structure of the SDK between the application and DynamoDB is shown in </w:t>
+      </w:r>
+      <w:r>
+        <w:rPr>
+          <w:color w:val="FF0000"/>
+        </w:rPr>
+        <w:t>figure x</w:t>
+      </w:r>
+      <w:r>
+        <w:t>.</w:t>
+      </w:r>
     </w:p>
     <w:p>
       <w:hyperlink r:id="rId17" w:history="1">
+        <w:r>
+          <w:rPr>
+            <w:rStyle w:val="Hyperlink"/>
+          </w:rPr>
+          <w:t>https://docs.aws.amazon.com/amazondynamodb/latest/developerguide/Programming.LowLevelAPI.html</w:t>
+        </w:r>
+      </w:hyperlink>
+    </w:p>
+    <w:p/>
+    <w:p>
+      <w:r>
+        <w:rPr>
+          <w:noProof/>
+        </w:rPr>
+        <w:drawing>
+          <wp:inline distT="0" distB="0" distL="0" distR="0" wp14:anchorId="4B18225C" wp14:editId="77EAFE9B">
+            <wp:extent cx="5731510" cy="5469255"/>
+            <wp:effectExtent l="0" t="0" r="2540" b="0"/>
+            <wp:docPr id="559168704" name="Picture 1" descr="A diagram of a software application&#10;&#10;Description automatically generated with low confidence"/>
+            <wp:cNvGraphicFramePr>
+              <a:graphicFrameLocks xmlns:a="http://schemas.openxmlformats.org/drawingml/2006/main" noChangeAspect="1"/>
+            </wp:cNvGraphicFramePr>
+            <a:graphic xmlns:a="http://schemas.openxmlformats.org/drawingml/2006/main">
+              <a:graphicData uri="http://schemas.openxmlformats.org/drawingml/2006/picture">
+                <pic:pic xmlns:pic="http://schemas.openxmlformats.org/drawingml/2006/picture">
+                  <pic:nvPicPr>
+                    <pic:cNvPr id="559168704" name="Picture 1" descr="A diagram of a software application&#10;&#10;Description automatically generated with low confidence"/>
+                    <pic:cNvPicPr/>
+                  </pic:nvPicPr>
+                  <pic:blipFill>
+                    <a:blip r:embed="rId18">
+                      <a:extLst>
+                        <a:ext uri="{28A0092B-C50C-407E-A947-70E740481C1C}">
+                          <a14:useLocalDpi xmlns:a14="http://schemas.microsoft.com/office/drawing/2010/main" val="0"/>
+                        </a:ext>
+                      </a:extLst>
+                    </a:blip>
+                    <a:stretch>
+                      <a:fillRect/>
+                    </a:stretch>
+                  </pic:blipFill>
+                  <pic:spPr>
+                    <a:xfrm>
+                      <a:off x="0" y="0"/>
+                      <a:ext cx="5731510" cy="5469255"/>
+                    </a:xfrm>
+                    <a:prstGeom prst="rect">
+                      <a:avLst/>
+                    </a:prstGeom>
+                  </pic:spPr>
+                </pic:pic>
+              </a:graphicData>
+            </a:graphic>
+          </wp:inline>
+        </w:drawing>
+      </w:r>
+    </w:p>
+    <w:p>
+      <w:hyperlink r:id="rId19" w:history="1">
+        <w:r>
+          <w:rPr>
+            <w:rStyle w:val="Hyperlink"/>
+          </w:rPr>
+          <w:t>https://docs.aws.amazon.com/amazondynamodb/latest/developerguide/Programming.SDKOverview.html</w:t>
+        </w:r>
+      </w:hyperlink>
+      <w:r>
+        <w:t xml:space="preserve"> (SDK image)</w:t>
+      </w:r>
+    </w:p>
+    <w:p>
+      <w:pPr>
+        <w:rPr>
+          <w:rStyle w:val="Hyperlink"/>
+        </w:rPr>
+      </w:pPr>
+      <w:hyperlink r:id="rId20" w:history="1">
         <w:r>
           <w:rPr>
             <w:rStyle w:val="Hyperlink"/>
@@ -3908,6 +4000,31 @@
       </w:hyperlink>
     </w:p>
     <w:p>
+      <w:pPr>
+        <w:rPr>
+          <w:rStyle w:val="Hyperlink"/>
+        </w:rPr>
+      </w:pPr>
+    </w:p>
+    <w:p>
+      <w:pPr>
+        <w:tabs>
+          <w:tab w:val="left" w:pos="6972"/>
+        </w:tabs>
+      </w:pPr>
+      <w:r>
+        <w:tab/>
+      </w:r>
+    </w:p>
+    <w:p>
+      <w:pPr>
+        <w:rPr>
+          <w:rStyle w:val="Hyperlink"/>
+        </w:rPr>
+      </w:pPr>
+    </w:p>
+    <w:p/>
+    <w:p>
       <w:r>
         <w:t xml:space="preserve">Two textbooks have also been identified to supplement the AWS documentation for skills development. </w:t>
       </w:r>
@@ -3942,22 +4059,46 @@
       </w:r>
     </w:p>
     <w:p>
-      <w:hyperlink r:id="rId18" w:history="1">
+      <w:hyperlink r:id="rId21" w:history="1">
         <w:r>
           <w:rPr>
             <w:rStyle w:val="Hyperlink"/>
           </w:rPr>
-          <w:t>https://ebookcentral.proquest.com/lib/open/reader.action?docID=5785314&amp;ppg=382</w:t>
+          <w:t>https://ebookcentral.proquest.com/lib/ope</w:t>
         </w:r>
-      </w:hyperlink>
-    </w:p>
-    <w:p>
-      <w:hyperlink r:id="rId19" w:history="1">
         <w:r>
           <w:rPr>
             <w:rStyle w:val="Hyperlink"/>
           </w:rPr>
-          <w:t>https://library-search.open.ac.uk/permalink/44OPN_INST/j6vapu/cdi_safari_books_v2_9781784393755</w:t>
+          <w:t>n</w:t>
+        </w:r>
+        <w:r>
+          <w:rPr>
+            <w:rStyle w:val="Hyperlink"/>
+          </w:rPr>
+          <w:t>/reader.action?docID=5785314&amp;ppg=382</w:t>
+        </w:r>
+      </w:hyperlink>
+    </w:p>
+    <w:p>
+      <w:hyperlink r:id="rId22" w:history="1">
+        <w:r>
+          <w:rPr>
+            <w:rStyle w:val="Hyperlink"/>
+          </w:rPr>
+          <w:t>https://library-search.open.ac.uk/permalink/44OPN_INS</w:t>
+        </w:r>
+        <w:r>
+          <w:rPr>
+            <w:rStyle w:val="Hyperlink"/>
+          </w:rPr>
+          <w:t>T</w:t>
+        </w:r>
+        <w:r>
+          <w:rPr>
+            <w:rStyle w:val="Hyperlink"/>
+          </w:rPr>
+          <w:t>/j6vapu/cdi_safari_books_v2_9781784393755</w:t>
         </w:r>
       </w:hyperlink>
     </w:p>
@@ -4145,7 +4286,7 @@
                     </pic:cNvPicPr>
                   </pic:nvPicPr>
                   <pic:blipFill>
-                    <a:blip r:embed="rId20">
+                    <a:blip r:embed="rId23">
                       <a:extLst>
                         <a:ext uri="{28A0092B-C50C-407E-A947-70E740481C1C}">
                           <a14:useLocalDpi xmlns:a14="http://schemas.microsoft.com/office/drawing/2010/main" val="0"/>
@@ -4234,7 +4375,7 @@
                     </pic:cNvPicPr>
                   </pic:nvPicPr>
                   <pic:blipFill>
-                    <a:blip r:embed="rId21">
+                    <a:blip r:embed="rId24">
                       <a:extLst>
                         <a:ext uri="{28A0092B-C50C-407E-A947-70E740481C1C}">
                           <a14:useLocalDpi xmlns:a14="http://schemas.microsoft.com/office/drawing/2010/main" val="0"/>
@@ -4314,7 +4455,7 @@
                     </pic:cNvPicPr>
                   </pic:nvPicPr>
                   <pic:blipFill>
-                    <a:blip r:embed="rId22">
+                    <a:blip r:embed="rId25">
                       <a:extLst>
                         <a:ext uri="{28A0092B-C50C-407E-A947-70E740481C1C}">
                           <a14:useLocalDpi xmlns:a14="http://schemas.microsoft.com/office/drawing/2010/main" val="0"/>
@@ -4590,7 +4731,7 @@
       </w:r>
     </w:p>
     <w:p>
-      <w:hyperlink r:id="rId23" w:history="1">
+      <w:hyperlink r:id="rId26" w:history="1">
         <w:r>
           <w:rPr>
             <w:rStyle w:val="Hyperlink"/>
@@ -4625,7 +4766,7 @@
                     <pic:cNvPicPr/>
                   </pic:nvPicPr>
                   <pic:blipFill>
-                    <a:blip r:embed="rId24">
+                    <a:blip r:embed="rId27">
                       <a:extLst>
                         <a:ext uri="{28A0092B-C50C-407E-A947-70E740481C1C}">
                           <a14:useLocalDpi xmlns:a14="http://schemas.microsoft.com/office/drawing/2010/main" val="0"/>
@@ -5745,7 +5886,7 @@
                     <pic:cNvPicPr/>
                   </pic:nvPicPr>
                   <pic:blipFill>
-                    <a:blip r:embed="rId25">
+                    <a:blip r:embed="rId28">
                       <a:extLst>
                         <a:ext uri="{28A0092B-C50C-407E-A947-70E740481C1C}">
                           <a14:useLocalDpi xmlns:a14="http://schemas.microsoft.com/office/drawing/2010/main" val="0"/>
@@ -5816,7 +5957,7 @@
                     <pic:cNvPicPr/>
                   </pic:nvPicPr>
                   <pic:blipFill>
-                    <a:blip r:embed="rId26">
+                    <a:blip r:embed="rId29">
                       <a:extLst>
                         <a:ext uri="{28A0092B-C50C-407E-A947-70E740481C1C}">
                           <a14:useLocalDpi xmlns:a14="http://schemas.microsoft.com/office/drawing/2010/main" val="0"/>
@@ -5891,7 +6032,7 @@
                     <pic:cNvPicPr/>
                   </pic:nvPicPr>
                   <pic:blipFill>
-                    <a:blip r:embed="rId27">
+                    <a:blip r:embed="rId30">
                       <a:extLst>
                         <a:ext uri="{28A0092B-C50C-407E-A947-70E740481C1C}">
                           <a14:useLocalDpi xmlns:a14="http://schemas.microsoft.com/office/drawing/2010/main" val="0"/>
@@ -5971,7 +6112,7 @@
                     <pic:cNvPicPr/>
                   </pic:nvPicPr>
                   <pic:blipFill>
-                    <a:blip r:embed="rId28">
+                    <a:blip r:embed="rId31">
                       <a:extLst>
                         <a:ext uri="{28A0092B-C50C-407E-A947-70E740481C1C}">
                           <a14:useLocalDpi xmlns:a14="http://schemas.microsoft.com/office/drawing/2010/main" val="0"/>
@@ -6043,7 +6184,7 @@
                     <pic:cNvPicPr/>
                   </pic:nvPicPr>
                   <pic:blipFill>
-                    <a:blip r:embed="rId29">
+                    <a:blip r:embed="rId32">
                       <a:extLst>
                         <a:ext uri="{28A0092B-C50C-407E-A947-70E740481C1C}">
                           <a14:useLocalDpi xmlns:a14="http://schemas.microsoft.com/office/drawing/2010/main" val="0"/>
@@ -6117,185 +6258,70 @@
         <w:pStyle w:val="Heading4"/>
       </w:pPr>
       <w:r>
-        <w:t xml:space="preserve">1.3.2.1 Setting up the </w:t>
+        <w:t>1.3.2.1 Setting up the database</w:t>
+      </w:r>
+      <w:r>
+        <w:t xml:space="preserve"> and API’s</w:t>
+      </w:r>
+    </w:p>
+    <w:p>
+      <w:r>
+        <w:t>To begin setting up the database, t</w:t>
+      </w:r>
+      <w:r>
+        <w:t xml:space="preserve">he first task was to </w:t>
+      </w:r>
+      <w:r>
+        <w:t>create</w:t>
+      </w:r>
+      <w:r>
+        <w:t xml:space="preserve"> a DynamoDB table</w:t>
+      </w:r>
+      <w:r>
+        <w:t xml:space="preserve"> (the terminology used for the database)</w:t>
+      </w:r>
+      <w:r>
+        <w:t xml:space="preserve"> and the API’s</w:t>
+      </w:r>
+      <w:r>
+        <w:t xml:space="preserve"> using the AWS SDKs, as explained in section 1.2.3. </w:t>
+      </w:r>
+      <w:r>
+        <w:t xml:space="preserve">Amazon provides step by step instructions on </w:t>
+      </w:r>
+      <w:r>
+        <w:t>how to build a CRUD API (</w:t>
       </w:r>
       <w:proofErr w:type="gramStart"/>
       <w:r>
-        <w:t>database</w:t>
+        <w:t>i.e.</w:t>
       </w:r>
       <w:proofErr w:type="gramEnd"/>
-    </w:p>
-    <w:p>
-      <w:r>
-        <w:t>To begin setting up the database, t</w:t>
-      </w:r>
-      <w:r>
-        <w:t xml:space="preserve">he first task was to </w:t>
-      </w:r>
-      <w:r>
-        <w:t>create</w:t>
-      </w:r>
-      <w:r>
-        <w:t xml:space="preserve"> a DynamoDB table</w:t>
-      </w:r>
-      <w:r>
-        <w:t xml:space="preserve"> (the terminology used for the database)</w:t>
-      </w:r>
-      <w:r>
-        <w:t xml:space="preserve"> and the API’s so that the database can be accessed</w:t>
-      </w:r>
-      <w:r>
-        <w:t>. While it is possible to access the database using ‘low level API’s’</w:t>
-      </w:r>
-      <w:r>
-        <w:t xml:space="preserve">, </w:t>
+      <w:r>
+        <w:t xml:space="preserve"> with operations to Create, Read, Update and Delete), which also utilizes other Amazon services; Lambda and API Gateway</w:t>
+      </w:r>
+      <w:r>
+        <w:t xml:space="preserve">. </w:t>
       </w:r>
       <w:proofErr w:type="gramStart"/>
       <w:r>
-        <w:t>i.e.</w:t>
+        <w:t>Firstly</w:t>
       </w:r>
       <w:proofErr w:type="gramEnd"/>
       <w:r>
-        <w:t xml:space="preserve"> constructing the API requests manually </w:t>
-      </w:r>
-      <w:r>
-        <w:t>in the correct format with a valid digital signature</w:t>
-      </w:r>
-      <w:r>
-        <w:t>, it is considered much simpler to use the AWS SDK (Software Development Kit)</w:t>
-      </w:r>
-      <w:r>
-        <w:t xml:space="preserve">. The AWS SDK </w:t>
-      </w:r>
-      <w:r>
-        <w:t>constructs the requests and converts the responses on your behalf</w:t>
-      </w:r>
-      <w:r>
-        <w:t xml:space="preserve">, and the structure of the SDK between the application and DynamoDB is shown in </w:t>
-      </w:r>
-      <w:r>
-        <w:rPr>
-          <w:color w:val="FF0000"/>
-        </w:rPr>
-        <w:t>figure x</w:t>
+        <w:t xml:space="preserve"> a table is created in DynamoDB, then create a function in AWS Lambda which serves as the back-end of the API. Lambda runs code without provisioning or managing servers, and the code for the function is provided in the tutorial</w:t>
+      </w:r>
+      <w:r>
+        <w:t xml:space="preserve"> but then edited to reflect the table name and the ‘put’ operation to include the columns of the DynamoDB table. </w:t>
+      </w:r>
+      <w:r>
+        <w:t>Figure x shows the edited put operation</w:t>
+      </w:r>
+      <w:r>
+        <w:t xml:space="preserve"> using placeholder attributes</w:t>
       </w:r>
       <w:r>
         <w:t>.</w:t>
-      </w:r>
-    </w:p>
-    <w:p>
-      <w:hyperlink r:id="rId30" w:history="1">
-        <w:r>
-          <w:rPr>
-            <w:rStyle w:val="Hyperlink"/>
-          </w:rPr>
-          <w:t>https://docs.aws.amazon.com/amazondynamodb/latest/developerguide/Programming.LowLevelAPI.html</w:t>
-        </w:r>
-      </w:hyperlink>
-    </w:p>
-    <w:p/>
-    <w:p>
-      <w:r>
-        <w:rPr>
-          <w:noProof/>
-        </w:rPr>
-        <w:lastRenderedPageBreak/>
-        <w:drawing>
-          <wp:inline distT="0" distB="0" distL="0" distR="0" wp14:anchorId="6147762F" wp14:editId="79AD84EC">
-            <wp:extent cx="5731510" cy="5469255"/>
-            <wp:effectExtent l="0" t="0" r="2540" b="0"/>
-            <wp:docPr id="559168704" name="Picture 1" descr="A diagram of a software application&#10;&#10;Description automatically generated with low confidence"/>
-            <wp:cNvGraphicFramePr>
-              <a:graphicFrameLocks xmlns:a="http://schemas.openxmlformats.org/drawingml/2006/main" noChangeAspect="1"/>
-            </wp:cNvGraphicFramePr>
-            <a:graphic xmlns:a="http://schemas.openxmlformats.org/drawingml/2006/main">
-              <a:graphicData uri="http://schemas.openxmlformats.org/drawingml/2006/picture">
-                <pic:pic xmlns:pic="http://schemas.openxmlformats.org/drawingml/2006/picture">
-                  <pic:nvPicPr>
-                    <pic:cNvPr id="559168704" name="Picture 1" descr="A diagram of a software application&#10;&#10;Description automatically generated with low confidence"/>
-                    <pic:cNvPicPr/>
-                  </pic:nvPicPr>
-                  <pic:blipFill>
-                    <a:blip r:embed="rId31">
-                      <a:extLst>
-                        <a:ext uri="{28A0092B-C50C-407E-A947-70E740481C1C}">
-                          <a14:useLocalDpi xmlns:a14="http://schemas.microsoft.com/office/drawing/2010/main" val="0"/>
-                        </a:ext>
-                      </a:extLst>
-                    </a:blip>
-                    <a:stretch>
-                      <a:fillRect/>
-                    </a:stretch>
-                  </pic:blipFill>
-                  <pic:spPr>
-                    <a:xfrm>
-                      <a:off x="0" y="0"/>
-                      <a:ext cx="5731510" cy="5469255"/>
-                    </a:xfrm>
-                    <a:prstGeom prst="rect">
-                      <a:avLst/>
-                    </a:prstGeom>
-                  </pic:spPr>
-                </pic:pic>
-              </a:graphicData>
-            </a:graphic>
-          </wp:inline>
-        </w:drawing>
-      </w:r>
-    </w:p>
-    <w:p>
-      <w:pPr>
-        <w:tabs>
-          <w:tab w:val="left" w:pos="6972"/>
-        </w:tabs>
-      </w:pPr>
-      <w:hyperlink r:id="rId32" w:history="1">
-        <w:r>
-          <w:rPr>
-            <w:rStyle w:val="Hyperlink"/>
-          </w:rPr>
-          <w:t>https://docs.aws.amazon.com/amazondynamodb/latest/developerguide/Programming.SDKOverview.html</w:t>
-        </w:r>
-      </w:hyperlink>
-      <w:r>
-        <w:t xml:space="preserve"> (SDK image)</w:t>
-      </w:r>
-      <w:r>
-        <w:tab/>
-      </w:r>
-    </w:p>
-    <w:p/>
-    <w:p>
-      <w:r>
-        <w:t xml:space="preserve">Amazon provides step by step instructions on </w:t>
-      </w:r>
-      <w:r>
-        <w:t>how to build a CRUD API (</w:t>
-      </w:r>
-      <w:proofErr w:type="gramStart"/>
-      <w:r>
-        <w:t>i.e.</w:t>
-      </w:r>
-      <w:proofErr w:type="gramEnd"/>
-      <w:r>
-        <w:t xml:space="preserve"> with operations to Create, Read, Update and Delete), which also utilizes other Amazon services; Lambda and API Gateway</w:t>
-      </w:r>
-      <w:r>
-        <w:t xml:space="preserve">. </w:t>
-      </w:r>
-      <w:proofErr w:type="gramStart"/>
-      <w:r>
-        <w:t>Firstly</w:t>
-      </w:r>
-      <w:proofErr w:type="gramEnd"/>
-      <w:r>
-        <w:t xml:space="preserve"> a table is created in DynamoDB, then create a function in AWS Lambda which serves as the back-end of the API. Lambda runs code without provisioning or managing servers, and the code for the function is provided in the tutorial</w:t>
-      </w:r>
-      <w:r>
-        <w:t xml:space="preserve"> but then edited to reflect the table name and the ‘put’ operation to include the columns of the DynamoDB table. However, the ‘put’ operation is likely not to be used by the app as currently planned, and the table can be populated by using the AWS Dashboard GUI.</w:t>
-      </w:r>
-      <w:r>
-        <w:t xml:space="preserve"> Figure x shows the edited put operation.</w:t>
       </w:r>
     </w:p>
     <w:p>
@@ -6568,55 +6594,34 @@
     <w:p/>
     <w:p>
       <w:pPr>
-        <w:rPr>
-          <w:color w:val="FF0000"/>
-        </w:rPr>
+        <w:pStyle w:val="Heading4"/>
       </w:pPr>
       <w:r>
         <w:lastRenderedPageBreak/>
-        <w:t xml:space="preserve">The next stage was then to implement </w:t>
-      </w:r>
-      <w:r>
-        <w:t>the</w:t>
-      </w:r>
-      <w:r>
-        <w:t xml:space="preserve"> map</w:t>
-      </w:r>
-      <w:r>
-        <w:t xml:space="preserve"> and pins. Both Google Maps and HERE Maps would be reasonable choices for this</w:t>
-      </w:r>
-      <w:r>
-        <w:t xml:space="preserve"> project</w:t>
-      </w:r>
-      <w:r>
-        <w:t>, HERE Maps was chosen due to previous experience working with it in TMA352</w:t>
-      </w:r>
-      <w:r>
-        <w:t>. HERE provide</w:t>
-      </w:r>
-      <w:r>
-        <w:t>s</w:t>
+        <w:t>1.3.2.2 Implementing the map and pins</w:t>
+      </w:r>
+    </w:p>
+    <w:p>
+      <w:r>
+        <w:t xml:space="preserve">With the Table created and API’s functioning, the map and map pins can be implemented and the API’s utilised to </w:t>
+      </w:r>
+      <w:r>
+        <w:t>retrieve information from the database to place the pins in the correct location. Google Maps and HERE Maps are two reasonable choices for the project, however HERE Maps was chosen due to previous experience using it in TMA352. HERE provide</w:t>
+      </w:r>
+      <w:r>
+        <w:t xml:space="preserve"> numerous</w:t>
+      </w:r>
+      <w:r>
+        <w:t xml:space="preserve"> code examples</w:t>
+      </w:r>
+      <w:r>
+        <w:t>, including some which illustrate how to initialise the map, how to centre it on a specified location, how to restrict the movement of the map within specified boundaries and place a marker at a specified location. These code examples were modified with map centred on Liverpool and a marker at a hard coded location.</w:t>
       </w:r>
       <w:r>
         <w:t xml:space="preserve"> </w:t>
       </w:r>
       <w:r>
-        <w:t>code examples</w:t>
-      </w:r>
-      <w:r>
-        <w:t xml:space="preserve"> which provided a good basis to start off working with the map, such as</w:t>
-      </w:r>
-      <w:r>
-        <w:t xml:space="preserve"> to </w:t>
-      </w:r>
-      <w:r>
-        <w:t>show how to initialise the map, centre it on a specified location, restrict the movement of the map to within specified boundaries</w:t>
-      </w:r>
-      <w:r>
-        <w:t xml:space="preserve"> and place a marker at a specified location.</w:t>
-      </w:r>
-      <w:r>
-        <w:t xml:space="preserve"> </w:t>
+        <w:t>Accessing the API for the map requires creating an account with HERE, registering an app with them and then generating an API key which can be inserted in the code as shown in figure x.</w:t>
       </w:r>
     </w:p>
     <w:p>
@@ -6625,23 +6630,33 @@
           <w:rPr>
             <w:rStyle w:val="Hyperlink"/>
           </w:rPr>
-          <w:t>https://developer.here.com/documentation/examples/maps-js</w:t>
+          <w:t>https://developer.here</w:t>
+        </w:r>
+        <w:r>
+          <w:rPr>
+            <w:rStyle w:val="Hyperlink"/>
+          </w:rPr>
+          <w:t>.</w:t>
+        </w:r>
+        <w:r>
+          <w:rPr>
+            <w:rStyle w:val="Hyperlink"/>
+          </w:rPr>
+          <w:t>com/documentation/</w:t>
+        </w:r>
+        <w:r>
+          <w:rPr>
+            <w:rStyle w:val="Hyperlink"/>
+          </w:rPr>
+          <w:t>e</w:t>
+        </w:r>
+        <w:r>
+          <w:rPr>
+            <w:rStyle w:val="Hyperlink"/>
+          </w:rPr>
+          <w:t>xamples/maps-js</w:t>
         </w:r>
       </w:hyperlink>
-    </w:p>
-    <w:p>
-      <w:r>
-        <w:t xml:space="preserve">Accessing the API for the map </w:t>
-      </w:r>
-      <w:r>
-        <w:t>requires</w:t>
-      </w:r>
-      <w:r>
-        <w:t xml:space="preserve"> creating an account with HERE</w:t>
-      </w:r>
-      <w:r>
-        <w:t>, registering an app with them and then generating an API key which can be inserted in the code as shown in figure x.</w:t>
-      </w:r>
     </w:p>
     <w:p>
       <w:r>
@@ -6694,7 +6709,7 @@
     <w:p/>
     <w:p>
       <w:r>
-        <w:t xml:space="preserve">The next step was then to use a GET request to access the DynamoDB table to find location data for services and then put a pin at that location. </w:t>
+        <w:t xml:space="preserve">The next step was to use a GET request to access the DynamoDB table to find location data for services and then put a pin at that location. </w:t>
       </w:r>
       <w:r>
         <w:t xml:space="preserve">However, in order to access AWS services </w:t>
@@ -6711,10 +6726,22 @@
         <w:t xml:space="preserve"> need to be supplied</w:t>
       </w:r>
       <w:r>
-        <w:t>;</w:t>
-      </w:r>
-      <w:r>
-        <w:t xml:space="preserve"> there are multiple ways to do this, including hardcoding them into the code itself. This is not recommended, as it presents a security risk </w:t>
+        <w:t>.</w:t>
+      </w:r>
+      <w:r>
+        <w:t xml:space="preserve"> </w:t>
+      </w:r>
+      <w:r>
+        <w:t>T</w:t>
+      </w:r>
+      <w:r>
+        <w:t>here are multiple ways to do this, including hardcoding them into the code itself</w:t>
+      </w:r>
+      <w:r>
+        <w:t>, which</w:t>
+      </w:r>
+      <w:r>
+        <w:t xml:space="preserve"> is not recommended, as it presents a security risk </w:t>
       </w:r>
       <w:r>
         <w:t>even if they were later removed due to version control systems retaining older versions of code (</w:t>
@@ -6905,16 +6932,10 @@
     </w:p>
     <w:p>
       <w:r>
-        <w:lastRenderedPageBreak/>
-        <w:t>Retrieving the data from the DynamoDB table was the next task, so a function was written to retrieve a single item from the table and then print the information in the browser console.</w:t>
-      </w:r>
-    </w:p>
-    <w:p>
-      <w:r>
-        <w:t xml:space="preserve">Once it was confirmed that data was correctly being retrieved from the DynamoDB Table, then a function was written to use that data to </w:t>
-      </w:r>
-      <w:r>
-        <w:t xml:space="preserve">put pins on the map the correct locations. The </w:t>
+        <w:t>A function was then written</w:t>
+      </w:r>
+      <w:r>
+        <w:t xml:space="preserve"> called </w:t>
       </w:r>
       <w:proofErr w:type="spellStart"/>
       <w:r>
@@ -6922,7 +6943,7 @@
       </w:r>
       <w:proofErr w:type="spellEnd"/>
       <w:r>
-        <w:t xml:space="preserve"> function shown in </w:t>
+        <w:t xml:space="preserve"> (</w:t>
       </w:r>
       <w:r>
         <w:rPr>
@@ -6931,13 +6952,22 @@
         <w:t>figure x</w:t>
       </w:r>
       <w:r>
-        <w:t xml:space="preserve"> runs on </w:t>
-      </w:r>
-      <w:r>
-        <w:t>load and</w:t>
-      </w:r>
-      <w:r>
-        <w:t xml:space="preserve"> supplies the longitude and latitude data retrieved from the DynamoDB Table and to the </w:t>
+        <w:t>)</w:t>
+      </w:r>
+      <w:r>
+        <w:t xml:space="preserve"> that utilised the API</w:t>
+      </w:r>
+      <w:r>
+        <w:t xml:space="preserve"> with a scan request</w:t>
+      </w:r>
+      <w:r>
+        <w:t xml:space="preserve"> to retrieve all the data</w:t>
+      </w:r>
+      <w:r>
+        <w:t xml:space="preserve"> from the DynamoDB Table,</w:t>
+      </w:r>
+      <w:r>
+        <w:t xml:space="preserve"> with the data fed into the </w:t>
       </w:r>
       <w:proofErr w:type="spellStart"/>
       <w:r>
@@ -6945,7 +6975,7 @@
       </w:r>
       <w:proofErr w:type="spellEnd"/>
       <w:r>
-        <w:t xml:space="preserve"> function shown in </w:t>
+        <w:t xml:space="preserve"> (</w:t>
       </w:r>
       <w:r>
         <w:rPr>
@@ -6954,19 +6984,13 @@
         <w:t>figure x</w:t>
       </w:r>
       <w:r>
-        <w:t>,</w:t>
-      </w:r>
-      <w:r>
-        <w:t xml:space="preserve"> which</w:t>
-      </w:r>
-      <w:r>
-        <w:t xml:space="preserve"> then</w:t>
-      </w:r>
-      <w:r>
-        <w:t xml:space="preserve"> places the markers at those coordinates.</w:t>
-      </w:r>
-      <w:r>
-        <w:t xml:space="preserve"> Figure x shows the result with 2 markers placed on the map for services retrieved from the database.</w:t>
+        <w:t>)</w:t>
+      </w:r>
+      <w:r>
+        <w:t xml:space="preserve"> function which has been modified from the example provided by HERE to accept latitude and longitude in the argument.</w:t>
+      </w:r>
+      <w:r>
+        <w:t xml:space="preserve"> This adds the markers to the map at the given locations and figure x shows the result shown on the app with two markers placed after being retrieved from the database.</w:t>
       </w:r>
     </w:p>
     <w:p>
@@ -7178,68 +7202,538 @@
         </w:r>
       </w:hyperlink>
     </w:p>
+    <w:p>
+      <w:pPr>
+        <w:pStyle w:val="Heading4"/>
+      </w:pPr>
+      <w:r>
+        <w:lastRenderedPageBreak/>
+        <w:t>1.3.2.3 Implementing tags</w:t>
+      </w:r>
+      <w:r>
+        <w:t xml:space="preserve"> and info sidebar</w:t>
+      </w:r>
+    </w:p>
+    <w:p>
+      <w:r>
+        <w:t>In order to provide information to the user, when</w:t>
+      </w:r>
+      <w:r>
+        <w:t xml:space="preserve"> the map </w:t>
+      </w:r>
+      <w:proofErr w:type="spellStart"/>
+      <w:r>
+        <w:t>markers</w:t>
+      </w:r>
+      <w:proofErr w:type="spellEnd"/>
+      <w:r>
+        <w:t xml:space="preserve"> are </w:t>
+      </w:r>
+      <w:proofErr w:type="gramStart"/>
+      <w:r>
+        <w:t>tapped</w:t>
+      </w:r>
+      <w:proofErr w:type="gramEnd"/>
+      <w:r>
+        <w:t xml:space="preserve"> they should display information</w:t>
+      </w:r>
+      <w:r>
+        <w:t xml:space="preserve"> about the service. Arbitrary data can be associated with the marker, so the </w:t>
+      </w:r>
+      <w:proofErr w:type="spellStart"/>
+      <w:r>
+        <w:t>getServicesFromDatabase</w:t>
+      </w:r>
+      <w:proofErr w:type="spellEnd"/>
+      <w:r>
+        <w:t xml:space="preserve"> function is modified to pass the </w:t>
+      </w:r>
+      <w:r>
+        <w:t>partition key (the unique identifier)</w:t>
+      </w:r>
+      <w:r>
+        <w:t xml:space="preserve"> for that service to the </w:t>
+      </w:r>
+      <w:proofErr w:type="spellStart"/>
+      <w:r>
+        <w:t>addMarkerstoMap</w:t>
+      </w:r>
+      <w:proofErr w:type="spellEnd"/>
+      <w:r>
+        <w:t xml:space="preserve"> function, which</w:t>
+      </w:r>
+      <w:r>
+        <w:t xml:space="preserve"> </w:t>
+      </w:r>
+      <w:r>
+        <w:t xml:space="preserve">is further modified to instead add the markers to a container (and renamed to </w:t>
+      </w:r>
+      <w:proofErr w:type="spellStart"/>
+      <w:r>
+        <w:t>addMarkersToContainer</w:t>
+      </w:r>
+      <w:proofErr w:type="spellEnd"/>
+      <w:r>
+        <w:t xml:space="preserve">, shown in </w:t>
+      </w:r>
+      <w:r>
+        <w:rPr>
+          <w:color w:val="FF0000"/>
+        </w:rPr>
+        <w:t>figure x</w:t>
+      </w:r>
+      <w:r>
+        <w:t xml:space="preserve">). This is so that an Event Listener can be created for all the objects in the container rather than for each individual marker. When a marker is tapped the Event Listener </w:t>
+      </w:r>
+      <w:r>
+        <w:t xml:space="preserve">retrieves the partition key and uses it to do a </w:t>
+      </w:r>
+      <w:proofErr w:type="spellStart"/>
+      <w:r>
+        <w:t>getItem</w:t>
+      </w:r>
+      <w:proofErr w:type="spellEnd"/>
+      <w:r>
+        <w:t xml:space="preserve"> request to retrieve the data and inserts that data into the info bar. This is wrapped in an ‘if’ condition to check if the selected service is already displayed so that unnecessary requests to the database are not made. The Event Listener is shown in figure x and the result</w:t>
+      </w:r>
+      <w:r>
+        <w:t xml:space="preserve"> in figure x shows the name correctly retrieved from the database and inserted into the info sidebar. Currently only the name has been added to the services for the database, but future work will involve fleshing this out.</w:t>
+      </w:r>
+    </w:p>
+    <w:p>
+      <w:r>
+        <w:rPr>
+          <w:noProof/>
+        </w:rPr>
+        <w:drawing>
+          <wp:inline distT="0" distB="0" distL="0" distR="0" wp14:anchorId="56AD599A" wp14:editId="326DEAFA">
+            <wp:extent cx="5086350" cy="1952625"/>
+            <wp:effectExtent l="0" t="0" r="0" b="9525"/>
+            <wp:docPr id="13" name="Picture 13" descr="A picture containing text, screenshot, font&#10;&#10;Description automatically generated"/>
+            <wp:cNvGraphicFramePr>
+              <a:graphicFrameLocks xmlns:a="http://schemas.openxmlformats.org/drawingml/2006/main" noChangeAspect="1"/>
+            </wp:cNvGraphicFramePr>
+            <a:graphic xmlns:a="http://schemas.openxmlformats.org/drawingml/2006/main">
+              <a:graphicData uri="http://schemas.openxmlformats.org/drawingml/2006/picture">
+                <pic:pic xmlns:pic="http://schemas.openxmlformats.org/drawingml/2006/picture">
+                  <pic:nvPicPr>
+                    <pic:cNvPr id="13" name="Picture 13" descr="A picture containing text, screenshot, font&#10;&#10;Description automatically generated"/>
+                    <pic:cNvPicPr/>
+                  </pic:nvPicPr>
+                  <pic:blipFill>
+                    <a:blip r:embed="rId54">
+                      <a:extLst>
+                        <a:ext uri="{28A0092B-C50C-407E-A947-70E740481C1C}">
+                          <a14:useLocalDpi xmlns:a14="http://schemas.microsoft.com/office/drawing/2010/main" val="0"/>
+                        </a:ext>
+                      </a:extLst>
+                    </a:blip>
+                    <a:stretch>
+                      <a:fillRect/>
+                    </a:stretch>
+                  </pic:blipFill>
+                  <pic:spPr>
+                    <a:xfrm>
+                      <a:off x="0" y="0"/>
+                      <a:ext cx="5086350" cy="1952625"/>
+                    </a:xfrm>
+                    <a:prstGeom prst="rect">
+                      <a:avLst/>
+                    </a:prstGeom>
+                  </pic:spPr>
+                </pic:pic>
+              </a:graphicData>
+            </a:graphic>
+          </wp:inline>
+        </w:drawing>
+      </w:r>
+    </w:p>
+    <w:p>
+      <w:r>
+        <w:rPr>
+          <w:noProof/>
+        </w:rPr>
+        <w:drawing>
+          <wp:inline distT="0" distB="0" distL="0" distR="0" wp14:anchorId="4B4001EB" wp14:editId="1D7DD6A5">
+            <wp:extent cx="5731510" cy="2971800"/>
+            <wp:effectExtent l="0" t="0" r="2540" b="0"/>
+            <wp:docPr id="14" name="Picture 14" descr="A screen shot of a computer code&#10;&#10;Description automatically generated with low confidence"/>
+            <wp:cNvGraphicFramePr>
+              <a:graphicFrameLocks xmlns:a="http://schemas.openxmlformats.org/drawingml/2006/main" noChangeAspect="1"/>
+            </wp:cNvGraphicFramePr>
+            <a:graphic xmlns:a="http://schemas.openxmlformats.org/drawingml/2006/main">
+              <a:graphicData uri="http://schemas.openxmlformats.org/drawingml/2006/picture">
+                <pic:pic xmlns:pic="http://schemas.openxmlformats.org/drawingml/2006/picture">
+                  <pic:nvPicPr>
+                    <pic:cNvPr id="14" name="Picture 14" descr="A screen shot of a computer code&#10;&#10;Description automatically generated with low confidence"/>
+                    <pic:cNvPicPr/>
+                  </pic:nvPicPr>
+                  <pic:blipFill>
+                    <a:blip r:embed="rId55">
+                      <a:extLst>
+                        <a:ext uri="{28A0092B-C50C-407E-A947-70E740481C1C}">
+                          <a14:useLocalDpi xmlns:a14="http://schemas.microsoft.com/office/drawing/2010/main" val="0"/>
+                        </a:ext>
+                      </a:extLst>
+                    </a:blip>
+                    <a:stretch>
+                      <a:fillRect/>
+                    </a:stretch>
+                  </pic:blipFill>
+                  <pic:spPr>
+                    <a:xfrm>
+                      <a:off x="0" y="0"/>
+                      <a:ext cx="5731510" cy="2971800"/>
+                    </a:xfrm>
+                    <a:prstGeom prst="rect">
+                      <a:avLst/>
+                    </a:prstGeom>
+                  </pic:spPr>
+                </pic:pic>
+              </a:graphicData>
+            </a:graphic>
+          </wp:inline>
+        </w:drawing>
+      </w:r>
+    </w:p>
+    <w:p>
+      <w:r>
+        <w:rPr>
+          <w:noProof/>
+        </w:rPr>
+        <w:lastRenderedPageBreak/>
+        <w:drawing>
+          <wp:inline distT="0" distB="0" distL="0" distR="0" wp14:anchorId="230676AB" wp14:editId="0E7EB602">
+            <wp:extent cx="4419600" cy="1428750"/>
+            <wp:effectExtent l="0" t="0" r="0" b="0"/>
+            <wp:docPr id="15" name="Picture 15" descr="A picture containing text, screenshot, font, rectangle&#10;&#10;Description automatically generated"/>
+            <wp:cNvGraphicFramePr>
+              <a:graphicFrameLocks xmlns:a="http://schemas.openxmlformats.org/drawingml/2006/main" noChangeAspect="1"/>
+            </wp:cNvGraphicFramePr>
+            <a:graphic xmlns:a="http://schemas.openxmlformats.org/drawingml/2006/main">
+              <a:graphicData uri="http://schemas.openxmlformats.org/drawingml/2006/picture">
+                <pic:pic xmlns:pic="http://schemas.openxmlformats.org/drawingml/2006/picture">
+                  <pic:nvPicPr>
+                    <pic:cNvPr id="15" name="Picture 15" descr="A picture containing text, screenshot, font, rectangle&#10;&#10;Description automatically generated"/>
+                    <pic:cNvPicPr/>
+                  </pic:nvPicPr>
+                  <pic:blipFill>
+                    <a:blip r:embed="rId56">
+                      <a:extLst>
+                        <a:ext uri="{28A0092B-C50C-407E-A947-70E740481C1C}">
+                          <a14:useLocalDpi xmlns:a14="http://schemas.microsoft.com/office/drawing/2010/main" val="0"/>
+                        </a:ext>
+                      </a:extLst>
+                    </a:blip>
+                    <a:stretch>
+                      <a:fillRect/>
+                    </a:stretch>
+                  </pic:blipFill>
+                  <pic:spPr>
+                    <a:xfrm>
+                      <a:off x="0" y="0"/>
+                      <a:ext cx="4419600" cy="1428750"/>
+                    </a:xfrm>
+                    <a:prstGeom prst="rect">
+                      <a:avLst/>
+                    </a:prstGeom>
+                  </pic:spPr>
+                </pic:pic>
+              </a:graphicData>
+            </a:graphic>
+          </wp:inline>
+        </w:drawing>
+      </w:r>
+    </w:p>
     <w:p/>
     <w:p>
+      <w:r>
+        <w:t>To implement the tags that would filter the services by type, firstly the html markup was changed so that the placeholder buttons were replaced with checkboxes so that the user can mix and match which services they would like to be displayed at once</w:t>
+      </w:r>
+      <w:r>
+        <w:t>.</w:t>
+      </w:r>
+      <w:r>
+        <w:t xml:space="preserve"> </w:t>
+      </w:r>
+      <w:r>
+        <w:t>Additionally, t</w:t>
+      </w:r>
+      <w:r>
+        <w:t>he scan operation</w:t>
+      </w:r>
+      <w:r>
+        <w:t xml:space="preserve"> which was previously used to return all items in the DynamoDB table</w:t>
+      </w:r>
+      <w:r>
+        <w:t xml:space="preserve"> can also have filter conditions applied so that only specific results are returned (</w:t>
+      </w:r>
+      <w:proofErr w:type="spellStart"/>
+      <w:r>
+        <w:rPr>
+          <w:color w:val="FF0000"/>
+        </w:rPr>
+        <w:t>Tankariya</w:t>
+      </w:r>
+      <w:proofErr w:type="spellEnd"/>
+      <w:r>
+        <w:rPr>
+          <w:color w:val="FF0000"/>
+        </w:rPr>
+        <w:t xml:space="preserve"> &amp; Parmar, 2015</w:t>
+      </w:r>
+      <w:r>
+        <w:t>).</w:t>
+      </w:r>
+      <w:r>
+        <w:t xml:space="preserve"> E</w:t>
+      </w:r>
+      <w:r>
+        <w:t xml:space="preserve">ach time a checkbox is checked or unchecked, it triggers a function </w:t>
+      </w:r>
+      <w:proofErr w:type="spellStart"/>
+      <w:r>
+        <w:t>checkService</w:t>
+      </w:r>
+      <w:proofErr w:type="spellEnd"/>
+      <w:r>
+        <w:t xml:space="preserve"> (shown in </w:t>
+      </w:r>
+      <w:r>
+        <w:rPr>
+          <w:color w:val="FF0000"/>
+        </w:rPr>
+        <w:t>figure x</w:t>
+      </w:r>
+      <w:r>
+        <w:t>)</w:t>
+      </w:r>
+      <w:r>
+        <w:t xml:space="preserve"> which</w:t>
+      </w:r>
+      <w:r>
+        <w:t xml:space="preserve"> checks which tags are selected</w:t>
+      </w:r>
+      <w:r>
+        <w:t>.</w:t>
+      </w:r>
+      <w:r>
+        <w:t xml:space="preserve"> </w:t>
+      </w:r>
+      <w:r>
+        <w:t>It</w:t>
+      </w:r>
+      <w:r>
+        <w:t xml:space="preserve"> then constructs a JSON object with the </w:t>
+      </w:r>
+      <w:r>
+        <w:t xml:space="preserve">types of service which the user wishes to be </w:t>
+      </w:r>
+      <w:r>
+        <w:t>displayed and</w:t>
+      </w:r>
+      <w:r>
+        <w:t xml:space="preserve"> creates a Filter Expression which uses an IN operator to check for the checked services in the ‘type’ attribute</w:t>
+      </w:r>
+      <w:r>
+        <w:t xml:space="preserve"> in the DynamoDB table. All the current markers are </w:t>
+      </w:r>
+      <w:r>
+        <w:t>removed,</w:t>
+      </w:r>
+      <w:r>
+        <w:t xml:space="preserve"> and the </w:t>
+      </w:r>
+      <w:r>
+        <w:t>F</w:t>
+      </w:r>
+      <w:r>
+        <w:t>ilter</w:t>
+      </w:r>
+      <w:r>
+        <w:t xml:space="preserve"> Expression and JSON object are</w:t>
+      </w:r>
+      <w:r>
+        <w:t xml:space="preserve"> sent with</w:t>
+      </w:r>
+      <w:r>
+        <w:t xml:space="preserve"> scan request, with the results being added to the map in the same way as described previously. The result is shown in </w:t>
+      </w:r>
+      <w:r>
+        <w:rPr>
+          <w:color w:val="FF0000"/>
+        </w:rPr>
+        <w:t>figure x</w:t>
+      </w:r>
+      <w:r>
+        <w:t xml:space="preserve"> with the tags for peer support and hair removal selected and those services being displayed on the map.</w:t>
+      </w:r>
+      <w:r>
+        <w:t xml:space="preserve"> </w:t>
+      </w:r>
+    </w:p>
+    <w:p/>
+    <w:p>
+      <w:r>
+        <w:rPr>
+          <w:noProof/>
+        </w:rPr>
+        <w:lastRenderedPageBreak/>
+        <w:drawing>
+          <wp:inline distT="0" distB="0" distL="0" distR="0" wp14:anchorId="4F375A08" wp14:editId="57576958">
+            <wp:extent cx="5731510" cy="7736205"/>
+            <wp:effectExtent l="0" t="0" r="2540" b="0"/>
+            <wp:docPr id="16" name="Picture 16" descr="A screen shot of a computer code&#10;&#10;Description automatically generated with low confidence"/>
+            <wp:cNvGraphicFramePr>
+              <a:graphicFrameLocks xmlns:a="http://schemas.openxmlformats.org/drawingml/2006/main" noChangeAspect="1"/>
+            </wp:cNvGraphicFramePr>
+            <a:graphic xmlns:a="http://schemas.openxmlformats.org/drawingml/2006/main">
+              <a:graphicData uri="http://schemas.openxmlformats.org/drawingml/2006/picture">
+                <pic:pic xmlns:pic="http://schemas.openxmlformats.org/drawingml/2006/picture">
+                  <pic:nvPicPr>
+                    <pic:cNvPr id="16" name="Picture 16" descr="A screen shot of a computer code&#10;&#10;Description automatically generated with low confidence"/>
+                    <pic:cNvPicPr/>
+                  </pic:nvPicPr>
+                  <pic:blipFill>
+                    <a:blip r:embed="rId57">
+                      <a:extLst>
+                        <a:ext uri="{28A0092B-C50C-407E-A947-70E740481C1C}">
+                          <a14:useLocalDpi xmlns:a14="http://schemas.microsoft.com/office/drawing/2010/main" val="0"/>
+                        </a:ext>
+                      </a:extLst>
+                    </a:blip>
+                    <a:stretch>
+                      <a:fillRect/>
+                    </a:stretch>
+                  </pic:blipFill>
+                  <pic:spPr>
+                    <a:xfrm>
+                      <a:off x="0" y="0"/>
+                      <a:ext cx="5731510" cy="7736205"/>
+                    </a:xfrm>
+                    <a:prstGeom prst="rect">
+                      <a:avLst/>
+                    </a:prstGeom>
+                  </pic:spPr>
+                </pic:pic>
+              </a:graphicData>
+            </a:graphic>
+          </wp:inline>
+        </w:drawing>
+      </w:r>
+    </w:p>
+    <w:p/>
+    <w:p>
+      <w:r>
+        <w:rPr>
+          <w:noProof/>
+        </w:rPr>
+        <w:lastRenderedPageBreak/>
+        <w:drawing>
+          <wp:inline distT="0" distB="0" distL="0" distR="0" wp14:anchorId="3D98FBCE" wp14:editId="05FD8255">
+            <wp:extent cx="5731510" cy="5656580"/>
+            <wp:effectExtent l="0" t="0" r="2540" b="1270"/>
+            <wp:docPr id="17" name="Picture 17" descr="A screenshot of a map&#10;&#10;Description automatically generated"/>
+            <wp:cNvGraphicFramePr>
+              <a:graphicFrameLocks xmlns:a="http://schemas.openxmlformats.org/drawingml/2006/main" noChangeAspect="1"/>
+            </wp:cNvGraphicFramePr>
+            <a:graphic xmlns:a="http://schemas.openxmlformats.org/drawingml/2006/main">
+              <a:graphicData uri="http://schemas.openxmlformats.org/drawingml/2006/picture">
+                <pic:pic xmlns:pic="http://schemas.openxmlformats.org/drawingml/2006/picture">
+                  <pic:nvPicPr>
+                    <pic:cNvPr id="17" name="Picture 17" descr="A screenshot of a map&#10;&#10;Description automatically generated"/>
+                    <pic:cNvPicPr/>
+                  </pic:nvPicPr>
+                  <pic:blipFill>
+                    <a:blip r:embed="rId58">
+                      <a:extLst>
+                        <a:ext uri="{28A0092B-C50C-407E-A947-70E740481C1C}">
+                          <a14:useLocalDpi xmlns:a14="http://schemas.microsoft.com/office/drawing/2010/main" val="0"/>
+                        </a:ext>
+                      </a:extLst>
+                    </a:blip>
+                    <a:stretch>
+                      <a:fillRect/>
+                    </a:stretch>
+                  </pic:blipFill>
+                  <pic:spPr>
+                    <a:xfrm>
+                      <a:off x="0" y="0"/>
+                      <a:ext cx="5731510" cy="5656580"/>
+                    </a:xfrm>
+                    <a:prstGeom prst="rect">
+                      <a:avLst/>
+                    </a:prstGeom>
+                  </pic:spPr>
+                </pic:pic>
+              </a:graphicData>
+            </a:graphic>
+          </wp:inline>
+        </w:drawing>
+      </w:r>
+    </w:p>
+    <w:p/>
+    <w:p>
       <w:pPr>
         <w:pStyle w:val="Heading3"/>
       </w:pPr>
       <w:bookmarkStart w:id="22" w:name="_Toc139053125"/>
       <w:r>
+        <w:t>1.3.3 Future Plan</w:t>
+      </w:r>
+      <w:bookmarkEnd w:id="22"/>
+    </w:p>
+    <w:p>
+      <w:r>
+        <w:t>Finish map:</w:t>
+      </w:r>
+    </w:p>
+    <w:p>
+      <w:r>
+        <w:t>Work on CSS for tag buttons and info sidebar to improve appearance</w:t>
+      </w:r>
+    </w:p>
+    <w:p>
+      <w:r>
+        <w:t>Labels for map markers</w:t>
+      </w:r>
+    </w:p>
+    <w:p>
+      <w:r>
+        <w:t>Change appearance of map markers, colour-code for type of service</w:t>
+      </w:r>
+    </w:p>
+    <w:p>
+      <w:r>
+        <w:t>Input description</w:t>
+      </w:r>
+      <w:r>
+        <w:t xml:space="preserve"> and contact information into DynamoDB table</w:t>
+      </w:r>
+    </w:p>
+    <w:p>
+      <w:r>
+        <w:t>Make info sidebar pop out when a marker is clicked</w:t>
+      </w:r>
+    </w:p>
+    <w:p>
+      <w:r>
+        <w:t>Load description and contact details into info sidebar with contact details interactive</w:t>
+      </w:r>
+    </w:p>
+    <w:p>
+      <w:r>
+        <w:t>Search function</w:t>
+      </w:r>
+    </w:p>
+    <w:p>
+      <w:r>
+        <w:t>Events calendar</w:t>
+      </w:r>
+    </w:p>
+    <w:p>
+      <w:r>
         <w:lastRenderedPageBreak/>
-        <w:t>1.3.3 Future Plan</w:t>
-      </w:r>
-      <w:bookmarkEnd w:id="22"/>
-    </w:p>
-    <w:p>
-      <w:r>
-        <w:t>Finish map:</w:t>
-      </w:r>
-    </w:p>
-    <w:p>
-      <w:r>
-        <w:t>Work on CSS for tag buttons and info sidebar to improve appearance</w:t>
-      </w:r>
-    </w:p>
-    <w:p>
-      <w:r>
-        <w:t>Labels for map markers</w:t>
-      </w:r>
-    </w:p>
-    <w:p>
-      <w:r>
-        <w:t>Change appearance of map markers, colour-code for type of service</w:t>
-      </w:r>
-    </w:p>
-    <w:p>
-      <w:r>
-        <w:t>Input description</w:t>
-      </w:r>
-      <w:r>
-        <w:t xml:space="preserve"> and contact information into DynamoDB table</w:t>
-      </w:r>
-    </w:p>
-    <w:p>
-      <w:r>
-        <w:t>Make info sidebar pop out when a marker is clicked</w:t>
-      </w:r>
-    </w:p>
-    <w:p>
-      <w:r>
-        <w:t>Load description and contact details into info sidebar with contact details interactive</w:t>
-      </w:r>
-    </w:p>
-    <w:p>
-      <w:r>
-        <w:t>Search function</w:t>
-      </w:r>
-    </w:p>
-    <w:p>
-      <w:r>
-        <w:t>Events calendar</w:t>
-      </w:r>
-    </w:p>
-    <w:p>
-      <w:r>
         <w:t>Write up EMA</w:t>
       </w:r>
     </w:p>
@@ -7714,7 +8208,6 @@
           </w:tcPr>
           <w:p>
             <w:r>
-              <w:lastRenderedPageBreak/>
               <w:t>16/3/</w:t>
             </w:r>
             <w:r>
@@ -8093,6 +8586,7 @@
           </w:tcPr>
           <w:p>
             <w:r>
+              <w:lastRenderedPageBreak/>
               <w:t>8/6/23</w:t>
             </w:r>
           </w:p>
@@ -8387,7 +8881,6 @@
         <w:spacing w:line="256" w:lineRule="auto"/>
       </w:pPr>
       <w:r>
-        <w:lastRenderedPageBreak/>
         <w:t>The Liverpool Trans Wiki may an essential source of community information about the services, as it documents many of them.</w:t>
       </w:r>
     </w:p>
@@ -8518,6 +9011,7 @@
         <w:spacing w:line="256" w:lineRule="auto"/>
       </w:pPr>
       <w:r>
+        <w:lastRenderedPageBreak/>
         <w:t xml:space="preserve">AWS DynamoDB – A serverless database solution from Amazon that has a limited free access that is accessed through an online GUI. </w:t>
       </w:r>
     </w:p>
@@ -8778,11 +9272,7 @@
               <w:spacing w:line="256" w:lineRule="auto"/>
             </w:pPr>
             <w:r>
-              <w:t xml:space="preserve">Feedback from service providers for </w:t>
-            </w:r>
-            <w:r>
-              <w:lastRenderedPageBreak/>
-              <w:t>requirements elicitation and prototyping</w:t>
+              <w:t>Feedback from service providers for requirements elicitation and prototyping</w:t>
             </w:r>
           </w:p>
           <w:p>
@@ -8800,12 +9290,7 @@
               <w:spacing w:line="256" w:lineRule="auto"/>
             </w:pPr>
             <w:r>
-              <w:lastRenderedPageBreak/>
-              <w:t xml:space="preserve">Providers may be busy and not wish to engage with giving </w:t>
-            </w:r>
-            <w:r>
-              <w:lastRenderedPageBreak/>
-              <w:t>feedback or may only engage in a limited way.</w:t>
+              <w:t>Providers may be busy and not wish to engage with giving feedback or may only engage in a limited way.</w:t>
             </w:r>
           </w:p>
         </w:tc>
@@ -8818,7 +9303,6 @@
               <w:spacing w:line="256" w:lineRule="auto"/>
             </w:pPr>
             <w:r>
-              <w:lastRenderedPageBreak/>
               <w:t>Medium</w:t>
             </w:r>
           </w:p>
@@ -9035,6 +9519,7 @@
               <w:spacing w:line="256" w:lineRule="auto"/>
             </w:pPr>
             <w:r>
+              <w:lastRenderedPageBreak/>
               <w:t>High</w:t>
             </w:r>
           </w:p>
@@ -9483,11 +9968,7 @@
         <w:t>table x</w:t>
       </w:r>
       <w:r>
-        <w:t xml:space="preserve">) has been colour-coded to </w:t>
-      </w:r>
-      <w:r>
-        <w:lastRenderedPageBreak/>
-        <w:t>indicate the most crucial risks to address with red and orange being most critical and to be addressed with urgency and in detail; yellow important to be addressed as much as feasible; green being least important and the risk may be accepted or only convenient mitigations undertaken. Risks 2 and 4 have been identified as the most crucial and mitigating them will form notable parts of the project; whereas risks 5, 8 and 9 have been identified as the least crucial and will be accepted without mitigation.</w:t>
+        <w:t>) has been colour-coded to indicate the most crucial risks to address with red and orange being most critical and to be addressed with urgency and in detail; yellow important to be addressed as much as feasible; green being least important and the risk may be accepted or only convenient mitigations undertaken. Risks 2 and 4 have been identified as the most crucial and mitigating them will form notable parts of the project; whereas risks 5, 8 and 9 have been identified as the least crucial and will be accepted without mitigation.</w:t>
       </w:r>
     </w:p>
     <w:p>
@@ -9844,6 +10325,7 @@
               <w:spacing w:line="256" w:lineRule="auto"/>
             </w:pPr>
             <w:r>
+              <w:lastRenderedPageBreak/>
               <w:t>Label</w:t>
             </w:r>
           </w:p>
@@ -10112,7 +10594,6 @@
               <w:spacing w:line="256" w:lineRule="auto"/>
             </w:pPr>
             <w:r>
-              <w:lastRenderedPageBreak/>
               <w:t>R6</w:t>
             </w:r>
           </w:p>
@@ -10253,6 +10734,7 @@
               <w:spacing w:line="256" w:lineRule="auto"/>
             </w:pPr>
             <w:r>
+              <w:lastRenderedPageBreak/>
               <w:t>R9</w:t>
             </w:r>
           </w:p>
@@ -10372,10 +10854,10 @@
       </w:r>
     </w:p>
     <w:sectPr>
-      <w:headerReference w:type="default" r:id="rId54"/>
-      <w:footerReference w:type="default" r:id="rId55"/>
-      <w:headerReference w:type="first" r:id="rId56"/>
-      <w:footerReference w:type="first" r:id="rId57"/>
+      <w:headerReference w:type="default" r:id="rId59"/>
+      <w:footerReference w:type="default" r:id="rId60"/>
+      <w:headerReference w:type="first" r:id="rId61"/>
+      <w:footerReference w:type="first" r:id="rId62"/>
       <w:pgSz w:w="11906" w:h="16838"/>
       <w:pgMar w:top="1440" w:right="1440" w:bottom="1440" w:left="1440" w:header="708" w:footer="708" w:gutter="0"/>
       <w:cols w:space="708"/>

</xml_diff>